<commit_message>
Update database and start creating DAL
</commit_message>
<xml_diff>
--- a/Matix Game.docx
+++ b/Matix Game.docx
@@ -142,7 +142,6 @@
                                     <w:dataBinding w:prefixMappings="xmlns:ns0='http://purl.org/dc/elements/1.1/' xmlns:ns1='http://schemas.openxmlformats.org/package/2006/metadata/core-properties' " w:xpath="/ns1:coreProperties[1]/ns0:creator[1]" w:storeItemID="{6C3C8BC8-F283-45AE-878A-BAB7291924A1}"/>
                                     <w:text/>
                                   </w:sdtPr>
-                                  <w:sdtEndPr/>
                                   <w:sdtContent>
                                     <w:p>
                                       <w:pPr>
@@ -195,7 +194,6 @@
                                       <w:dataBinding w:prefixMappings="xmlns:ns0='http://schemas.openxmlformats.org/officeDocument/2006/extended-properties' " w:xpath="/ns0:Properties[1]/ns0:Company[1]" w:storeItemID="{6668398D-A668-4E3E-A5EB-62B293D839F1}"/>
                                       <w:text/>
                                     </w:sdtPr>
-                                    <w:sdtEndPr/>
                                     <w:sdtContent>
                                       <w:r>
                                         <w:rPr>
@@ -263,7 +261,6 @@
                                     <w:dataBinding w:prefixMappings="xmlns:ns0='http://purl.org/dc/elements/1.1/' xmlns:ns1='http://schemas.openxmlformats.org/package/2006/metadata/core-properties' " w:xpath="/ns1:coreProperties[1]/ns0:title[1]" w:storeItemID="{6C3C8BC8-F283-45AE-878A-BAB7291924A1}"/>
                                     <w:text/>
                                   </w:sdtPr>
-                                  <w:sdtEndPr/>
                                   <w:sdtContent>
                                     <w:p>
                                       <w:pPr>
@@ -4030,10 +4027,22 @@
     </w:p>
     <w:p>
       <w:r>
-        <w:t xml:space="preserve">The database should save all the relevant information for players and game history. It should have only connection to the server. </w:t>
-      </w:r>
-      <w:r>
-        <w:t>The database should allow us truck the process of a game by saving all the actions players do during the game.</w:t>
+        <w:t>The database should save all the relevant information for players and game</w:t>
+      </w:r>
+      <w:r>
+        <w:t>s</w:t>
+      </w:r>
+      <w:r>
+        <w:t xml:space="preserve"> history. It should have only connection to the server. </w:t>
+      </w:r>
+      <w:r>
+        <w:t xml:space="preserve">The database should allow us </w:t>
+      </w:r>
+      <w:r>
+        <w:t xml:space="preserve">to </w:t>
+      </w:r>
+      <w:r>
+        <w:t>truck the process of a game by saving all the actions players do during the game.</w:t>
       </w:r>
     </w:p>
     <w:p>
@@ -5106,7 +5115,13 @@
     </w:p>
     <w:p>
       <w:r>
-        <w:t xml:space="preserve">These </w:t>
+        <w:t>These</w:t>
+      </w:r>
+      <w:r>
+        <w:t xml:space="preserve"> following</w:t>
+      </w:r>
+      <w:r>
+        <w:t xml:space="preserve"> </w:t>
       </w:r>
       <w:r>
         <w:t>section</w:t>
@@ -5115,7 +5130,7 @@
         <w:t>s describe</w:t>
       </w:r>
       <w:r>
-        <w:t xml:space="preserve"> the system architecture and </w:t>
+        <w:t xml:space="preserve"> the system architecture, </w:t>
       </w:r>
       <w:r>
         <w:t>its components and how the system</w:t>
@@ -6407,10 +6422,7 @@
         <w:t>Player Id - Unique player id</w:t>
       </w:r>
       <w:r>
-        <w:t xml:space="preserve"> </w:t>
-      </w:r>
-      <w:r>
-        <w:t>– Primary key</w:t>
+        <w:t xml:space="preserve"> – Primary key</w:t>
       </w:r>
     </w:p>
     <w:p>
@@ -6487,7 +6499,18 @@
       </w:pPr>
       <w:r>
         <w:lastRenderedPageBreak/>
-        <w:t>Email – Players email address</w:t>
+        <w:t xml:space="preserve">Email – Players </w:t>
+      </w:r>
+      <w:r>
+        <w:t xml:space="preserve">unique </w:t>
+      </w:r>
+      <w:r>
+        <w:t>email address</w:t>
+      </w:r>
+      <w:bookmarkStart w:id="30" w:name="_GoBack"/>
+      <w:bookmarkEnd w:id="30"/>
+      <w:r>
+        <w:t xml:space="preserve"> </w:t>
       </w:r>
     </w:p>
     <w:p>
@@ -6495,7 +6518,10 @@
         <w:pStyle w:val="Heading5"/>
       </w:pPr>
       <w:r>
-        <w:t>Players Logi</w:t>
+        <w:t>Players</w:t>
+      </w:r>
+      <w:r>
+        <w:t xml:space="preserve"> Logi</w:t>
       </w:r>
       <w:r>
         <w:t>n</w:t>
@@ -6713,7 +6739,13 @@
         <w:pStyle w:val="Heading5"/>
       </w:pPr>
       <w:r>
-        <w:t xml:space="preserve">Game </w:t>
+        <w:t>Game</w:t>
+      </w:r>
+      <w:r>
+        <w:t>s</w:t>
+      </w:r>
+      <w:r>
+        <w:t xml:space="preserve"> </w:t>
       </w:r>
     </w:p>
     <w:p>
@@ -6857,10 +6889,7 @@
         <w:pStyle w:val="Heading5"/>
       </w:pPr>
     </w:p>
-    <w:p>
-      <w:bookmarkStart w:id="30" w:name="_GoBack"/>
-      <w:bookmarkEnd w:id="30"/>
-    </w:p>
+    <w:p/>
     <w:p>
       <w:pPr>
         <w:pStyle w:val="Heading5"/>
@@ -6869,10 +6898,7 @@
         <w:t xml:space="preserve">Game </w:t>
       </w:r>
       <w:r>
-        <w:t xml:space="preserve">Action </w:t>
-      </w:r>
-      <w:r>
-        <w:t>History</w:t>
+        <w:t>Activities</w:t>
       </w:r>
     </w:p>
     <w:p>
@@ -6906,83 +6932,98 @@
           </w:tcPr>
           <w:p>
             <w:r>
+              <w:t>Activity</w:t>
+            </w:r>
+            <w:r>
+              <w:t xml:space="preserve"> ID</w:t>
+            </w:r>
+          </w:p>
+        </w:tc>
+        <w:tc>
+          <w:tcPr>
+            <w:tcW w:w="1111" w:type="dxa"/>
+          </w:tcPr>
+          <w:p>
+            <w:pPr>
+              <w:cnfStyle w:val="100000000000" w:firstRow="1" w:lastRow="0" w:firstColumn="0" w:lastColumn="0" w:oddVBand="0" w:evenVBand="0" w:oddHBand="0" w:evenHBand="0" w:firstRowFirstColumn="0" w:firstRowLastColumn="0" w:lastRowFirstColumn="0" w:lastRowLastColumn="0"/>
+            </w:pPr>
+            <w:r>
               <w:t>Game ID</w:t>
             </w:r>
           </w:p>
         </w:tc>
         <w:tc>
           <w:tcPr>
-            <w:tcW w:w="1111" w:type="dxa"/>
+            <w:tcW w:w="1264" w:type="dxa"/>
           </w:tcPr>
           <w:p>
             <w:pPr>
               <w:cnfStyle w:val="100000000000" w:firstRow="1" w:lastRow="0" w:firstColumn="0" w:lastColumn="0" w:oddVBand="0" w:evenVBand="0" w:oddHBand="0" w:evenHBand="0" w:firstRowFirstColumn="0" w:firstRowLastColumn="0" w:lastRowFirstColumn="0" w:lastRowLastColumn="0"/>
             </w:pPr>
             <w:r>
-              <w:t>Create Time</w:t>
-            </w:r>
-          </w:p>
-        </w:tc>
-        <w:tc>
-          <w:tcPr>
-            <w:tcW w:w="1264" w:type="dxa"/>
+              <w:t>Player ID</w:t>
+            </w:r>
+          </w:p>
+        </w:tc>
+        <w:tc>
+          <w:tcPr>
+            <w:tcW w:w="1231" w:type="dxa"/>
           </w:tcPr>
           <w:p>
             <w:pPr>
               <w:cnfStyle w:val="100000000000" w:firstRow="1" w:lastRow="0" w:firstColumn="0" w:lastColumn="0" w:oddVBand="0" w:evenVBand="0" w:oddHBand="0" w:evenHBand="0" w:firstRowFirstColumn="0" w:firstRowLastColumn="0" w:lastRowFirstColumn="0" w:lastRowLastColumn="0"/>
             </w:pPr>
             <w:r>
-              <w:t>Player ID</w:t>
-            </w:r>
-          </w:p>
-        </w:tc>
-        <w:tc>
-          <w:tcPr>
-            <w:tcW w:w="1231" w:type="dxa"/>
+              <w:t xml:space="preserve">Activity </w:t>
+            </w:r>
+            <w:r>
+              <w:t>Time</w:t>
+            </w:r>
+          </w:p>
+        </w:tc>
+        <w:tc>
+          <w:tcPr>
+            <w:tcW w:w="1219" w:type="dxa"/>
           </w:tcPr>
           <w:p>
             <w:pPr>
               <w:cnfStyle w:val="100000000000" w:firstRow="1" w:lastRow="0" w:firstColumn="0" w:lastColumn="0" w:oddVBand="0" w:evenVBand="0" w:oddHBand="0" w:evenHBand="0" w:firstRowFirstColumn="0" w:firstRowLastColumn="0" w:lastRowFirstColumn="0" w:lastRowLastColumn="0"/>
             </w:pPr>
             <w:r>
-              <w:t>Time</w:t>
-            </w:r>
-          </w:p>
-        </w:tc>
-        <w:tc>
-          <w:tcPr>
-            <w:tcW w:w="1219" w:type="dxa"/>
+              <w:t xml:space="preserve">Cell </w:t>
+            </w:r>
+            <w:r>
+              <w:t>Row</w:t>
+            </w:r>
+          </w:p>
+        </w:tc>
+        <w:tc>
+          <w:tcPr>
+            <w:tcW w:w="1300" w:type="dxa"/>
           </w:tcPr>
           <w:p>
             <w:pPr>
               <w:cnfStyle w:val="100000000000" w:firstRow="1" w:lastRow="0" w:firstColumn="0" w:lastColumn="0" w:oddVBand="0" w:evenVBand="0" w:oddHBand="0" w:evenHBand="0" w:firstRowFirstColumn="0" w:firstRowLastColumn="0" w:lastRowFirstColumn="0" w:lastRowLastColumn="0"/>
             </w:pPr>
             <w:r>
-              <w:t>Row</w:t>
-            </w:r>
-          </w:p>
-        </w:tc>
-        <w:tc>
-          <w:tcPr>
-            <w:tcW w:w="1300" w:type="dxa"/>
+              <w:t xml:space="preserve">Cell </w:t>
+            </w:r>
+            <w:r>
+              <w:t xml:space="preserve">Column </w:t>
+            </w:r>
+          </w:p>
+        </w:tc>
+        <w:tc>
+          <w:tcPr>
+            <w:tcW w:w="1251" w:type="dxa"/>
           </w:tcPr>
           <w:p>
             <w:pPr>
               <w:cnfStyle w:val="100000000000" w:firstRow="1" w:lastRow="0" w:firstColumn="0" w:lastColumn="0" w:oddVBand="0" w:evenVBand="0" w:oddHBand="0" w:evenHBand="0" w:firstRowFirstColumn="0" w:firstRowLastColumn="0" w:lastRowFirstColumn="0" w:lastRowLastColumn="0"/>
             </w:pPr>
             <w:r>
-              <w:t xml:space="preserve">Column </w:t>
-            </w:r>
-          </w:p>
-        </w:tc>
-        <w:tc>
-          <w:tcPr>
-            <w:tcW w:w="1251" w:type="dxa"/>
-          </w:tcPr>
-          <w:p>
-            <w:pPr>
-              <w:cnfStyle w:val="100000000000" w:firstRow="1" w:lastRow="0" w:firstColumn="0" w:lastColumn="0" w:oddVBand="0" w:evenVBand="0" w:oddHBand="0" w:evenHBand="0" w:firstRowFirstColumn="0" w:firstRowLastColumn="0" w:lastRowFirstColumn="0" w:lastRowLastColumn="0"/>
-            </w:pPr>
+              <w:t xml:space="preserve">Cell </w:t>
+            </w:r>
             <w:r>
               <w:t>Value</w:t>
             </w:r>
@@ -7112,7 +7153,10 @@
               <w:cnfStyle w:val="100000000000" w:firstRow="1" w:lastRow="0" w:firstColumn="0" w:lastColumn="0" w:oddVBand="0" w:evenVBand="0" w:oddHBand="0" w:evenHBand="0" w:firstRowFirstColumn="0" w:firstRowLastColumn="0" w:lastRowFirstColumn="0" w:lastRowLastColumn="0"/>
             </w:pPr>
             <w:r>
-              <w:t>Create Time</w:t>
+              <w:t>History</w:t>
+            </w:r>
+            <w:r>
+              <w:t xml:space="preserve"> Time</w:t>
             </w:r>
           </w:p>
         </w:tc>
@@ -7176,9 +7220,6 @@
             <w:pPr>
               <w:cnfStyle w:val="100000000000" w:firstRow="1" w:lastRow="0" w:firstColumn="0" w:lastColumn="0" w:oddVBand="0" w:evenVBand="0" w:oddHBand="0" w:evenHBand="0" w:firstRowFirstColumn="0" w:firstRowLastColumn="0" w:lastRowFirstColumn="0" w:lastRowLastColumn="0"/>
             </w:pPr>
-            <w:r>
-              <w:t>Create Time</w:t>
-            </w:r>
           </w:p>
         </w:tc>
       </w:tr>
@@ -10931,7 +10972,7 @@
 </file>
 
 <file path=customXml/itemProps1.xml><?xml version="1.0" encoding="utf-8"?>
-<ds:datastoreItem xmlns:ds="http://schemas.openxmlformats.org/officeDocument/2006/customXml" ds:itemID="{46608FCA-233C-4C34-8274-646303E044D0}">
+<ds:datastoreItem xmlns:ds="http://schemas.openxmlformats.org/officeDocument/2006/customXml" ds:itemID="{C153C3D0-DE85-48BF-84B7-1CAF8E8D167E}">
   <ds:schemaRefs>
     <ds:schemaRef ds:uri="http://schemas.openxmlformats.org/officeDocument/2006/bibliography"/>
   </ds:schemaRefs>

</xml_diff>

<commit_message>
login develop client and server Add Error page
</commit_message>
<xml_diff>
--- a/Matix Game.docx
+++ b/Matix Game.docx
@@ -3940,15 +3940,7 @@
       </w:r>
       <w:r>
         <w:lastRenderedPageBreak/>
-        <w:t xml:space="preserve">should allow the player to play the game </w:t>
-      </w:r>
-      <w:proofErr w:type="gramStart"/>
-      <w:r>
-        <w:t>according to</w:t>
-      </w:r>
-      <w:proofErr w:type="gramEnd"/>
-      <w:r>
-        <w:t xml:space="preserve"> the games rules. The client should </w:t>
+        <w:t xml:space="preserve">should allow the player to play the game according to the games rules. The client should </w:t>
       </w:r>
       <w:r>
         <w:t>send the game changes to the server and to reflect</w:t>
@@ -4894,15 +4886,7 @@
     </w:p>
     <w:p>
       <w:r>
-        <w:t xml:space="preserve">The diagram describes the login and registration process. First user must register then he can </w:t>
-      </w:r>
-      <w:proofErr w:type="gramStart"/>
-      <w:r>
-        <w:t>logged</w:t>
-      </w:r>
-      <w:proofErr w:type="gramEnd"/>
-      <w:r>
-        <w:t xml:space="preserve"> in to the server.</w:t>
+        <w:t>The diagram describes the login and registration process. First user must register then he can logged in to the server.</w:t>
       </w:r>
     </w:p>
     <w:p>
@@ -5709,8 +5693,6 @@
         <w:lastRenderedPageBreak/>
         <w:t>New Password</w:t>
       </w:r>
-      <w:bookmarkStart w:id="27" w:name="_GoBack"/>
-      <w:bookmarkEnd w:id="27"/>
     </w:p>
     <w:p>
       <w:pPr>
@@ -6011,11 +5993,11 @@
       <w:pPr>
         <w:pStyle w:val="Heading3"/>
       </w:pPr>
-      <w:bookmarkStart w:id="28" w:name="_Toc480722035"/>
+      <w:bookmarkStart w:id="27" w:name="_Toc480722035"/>
       <w:r>
         <w:t>Game Action</w:t>
       </w:r>
-      <w:bookmarkEnd w:id="28"/>
+      <w:bookmarkEnd w:id="27"/>
     </w:p>
     <w:p>
       <w:r>
@@ -6115,11 +6097,11 @@
           <w:tab w:val="left" w:pos="2223"/>
         </w:tabs>
       </w:pPr>
-      <w:bookmarkStart w:id="29" w:name="_Toc480722036"/>
+      <w:bookmarkStart w:id="28" w:name="_Toc480722036"/>
       <w:r>
         <w:t>Logging</w:t>
       </w:r>
-      <w:bookmarkEnd w:id="29"/>
+      <w:bookmarkEnd w:id="28"/>
       <w:r>
         <w:t xml:space="preserve"> </w:t>
       </w:r>
@@ -6136,11 +6118,11 @@
           <w:tab w:val="left" w:pos="2223"/>
         </w:tabs>
       </w:pPr>
-      <w:bookmarkStart w:id="30" w:name="_Toc480722037"/>
+      <w:bookmarkStart w:id="29" w:name="_Toc480722037"/>
       <w:r>
         <w:t>Database</w:t>
       </w:r>
-      <w:bookmarkEnd w:id="30"/>
+      <w:bookmarkEnd w:id="29"/>
       <w:r>
         <w:t xml:space="preserve"> </w:t>
       </w:r>
@@ -8099,29 +8081,67 @@
       <w:pPr>
         <w:pStyle w:val="Heading2"/>
       </w:pPr>
-      <w:bookmarkStart w:id="31" w:name="_Toc480722038"/>
+      <w:bookmarkStart w:id="30" w:name="_Toc480722038"/>
       <w:r>
         <w:t>Game Client Design</w:t>
       </w:r>
+      <w:bookmarkEnd w:id="30"/>
+      <w:r>
+        <w:t xml:space="preserve"> </w:t>
+      </w:r>
+    </w:p>
+    <w:p>
+      <w:r>
+        <w:t xml:space="preserve">The game client application should be a WPF windows application. </w:t>
+      </w:r>
+    </w:p>
+    <w:p>
+      <w:pPr>
+        <w:pStyle w:val="Heading3"/>
+      </w:pPr>
+      <w:bookmarkStart w:id="31" w:name="_Toc480722039"/>
+      <w:r>
+        <w:t>Client UI</w:t>
+      </w:r>
+    </w:p>
+    <w:p>
+      <w:r>
+        <w:t>The section describes the UI components we should use.</w:t>
+      </w:r>
+    </w:p>
+    <w:p>
+      <w:pPr>
+        <w:pStyle w:val="Heading4"/>
+      </w:pPr>
+      <w:r>
+        <w:t xml:space="preserve">Colors </w:t>
+      </w:r>
+    </w:p>
+    <w:p>
+      <w:bookmarkStart w:id="32" w:name="_GoBack"/>
+      <w:bookmarkEnd w:id="32"/>
+    </w:p>
+    <w:p>
+      <w:pPr>
+        <w:pStyle w:val="Heading4"/>
+      </w:pPr>
+      <w:r>
+        <w:t>Font</w:t>
+      </w:r>
+    </w:p>
+    <w:p>
+      <w:r>
+        <w:t>The font selected for the client is 'Rockwell'.</w:t>
+      </w:r>
+    </w:p>
+    <w:p>
+      <w:pPr>
+        <w:pStyle w:val="Heading3"/>
+      </w:pPr>
+      <w:r>
+        <w:t>Client components</w:t>
+      </w:r>
       <w:bookmarkEnd w:id="31"/>
-      <w:r>
-        <w:t xml:space="preserve"> </w:t>
-      </w:r>
-    </w:p>
-    <w:p>
-      <w:r>
-        <w:t xml:space="preserve">The game client application should be a WPF windows application. </w:t>
-      </w:r>
-    </w:p>
-    <w:p>
-      <w:pPr>
-        <w:pStyle w:val="Heading3"/>
-      </w:pPr>
-      <w:bookmarkStart w:id="32" w:name="_Toc480722039"/>
-      <w:r>
-        <w:t>Client components</w:t>
-      </w:r>
-      <w:bookmarkEnd w:id="32"/>
     </w:p>
     <w:p/>
     <w:p>
@@ -8172,14 +8192,12 @@
           <w:numId w:val="1"/>
         </w:numPr>
       </w:pPr>
-      <w:proofErr w:type="spellStart"/>
       <w:r>
         <w:t>Already</w:t>
       </w:r>
       <w:r>
         <w:t>Used</w:t>
       </w:r>
-      <w:proofErr w:type="spellEnd"/>
       <w:r>
         <w:t xml:space="preserve"> - </w:t>
       </w:r>
@@ -8198,16 +8216,11 @@
           <w:numId w:val="1"/>
         </w:numPr>
       </w:pPr>
-      <w:proofErr w:type="spellStart"/>
       <w:r>
         <w:t>Is</w:t>
       </w:r>
       <w:r>
-        <w:t>Token</w:t>
-      </w:r>
-      <w:proofErr w:type="spellEnd"/>
-      <w:r>
-        <w:t xml:space="preserve"> – A Boolean member that </w:t>
+        <w:t xml:space="preserve">Token – A Boolean member that </w:t>
       </w:r>
       <w:r>
         <w:t xml:space="preserve">indicates whether the current cell is a </w:t>
@@ -8243,6 +8256,7 @@
           <w:noProof/>
           <w:color w:val="auto"/>
         </w:rPr>
+        <w:lastRenderedPageBreak/>
         <w:drawing>
           <wp:inline distT="0" distB="0" distL="0" distR="0">
             <wp:extent cx="1561465" cy="1449070"/>
@@ -8344,7 +8358,6 @@
         <w:pStyle w:val="Heading4"/>
       </w:pPr>
       <w:r>
-        <w:lastRenderedPageBreak/>
         <w:t>Player</w:t>
       </w:r>
     </w:p>
@@ -8361,13 +8374,8 @@
           <w:numId w:val="2"/>
         </w:numPr>
       </w:pPr>
-      <w:proofErr w:type="spellStart"/>
-      <w:r>
-        <w:t>PlayerID</w:t>
-      </w:r>
-      <w:proofErr w:type="spellEnd"/>
-      <w:r>
-        <w:t xml:space="preserve"> – The id of the pla</w:t>
+      <w:r>
+        <w:t>PlayerID – The id of the pla</w:t>
       </w:r>
       <w:r>
         <w:t>yer in the system database.</w:t>
@@ -8381,13 +8389,8 @@
           <w:numId w:val="2"/>
         </w:numPr>
       </w:pPr>
-      <w:proofErr w:type="spellStart"/>
-      <w:r>
-        <w:t>PlayerName</w:t>
-      </w:r>
-      <w:proofErr w:type="spellEnd"/>
-      <w:r>
-        <w:t xml:space="preserve"> – The nick name of the player in the database.</w:t>
+      <w:r>
+        <w:t>PlayerName – The nick name of the player in the database.</w:t>
       </w:r>
     </w:p>
     <w:p>
@@ -8398,13 +8401,8 @@
           <w:numId w:val="2"/>
         </w:numPr>
       </w:pPr>
-      <w:proofErr w:type="spellStart"/>
-      <w:r>
-        <w:t>CurrentScore</w:t>
-      </w:r>
-      <w:proofErr w:type="spellEnd"/>
-      <w:r>
-        <w:t xml:space="preserve"> </w:t>
+      <w:r>
+        <w:t xml:space="preserve">CurrentScore </w:t>
       </w:r>
       <w:r>
         <w:t>–</w:t>
@@ -8441,13 +8439,8 @@
           <w:numId w:val="4"/>
         </w:numPr>
       </w:pPr>
-      <w:proofErr w:type="spellStart"/>
-      <w:r>
-        <w:t>UserName</w:t>
-      </w:r>
-      <w:proofErr w:type="spellEnd"/>
-      <w:r>
-        <w:t xml:space="preserve"> – the name use to logged into the system.</w:t>
+      <w:r>
+        <w:t>UserName – the name use to logged into the system.</w:t>
       </w:r>
     </w:p>
     <w:p/>
@@ -8651,7 +8644,7 @@
             <w:sz w:val="20"/>
             <w:szCs w:val="20"/>
           </w:rPr>
-          <w:t>14</w:t>
+          <w:t>18</w:t>
         </w:r>
         <w:r>
           <w:rPr>
@@ -10999,7 +10992,7 @@
 </file>
 
 <file path=customXml/itemProps1.xml><?xml version="1.0" encoding="utf-8"?>
-<ds:datastoreItem xmlns:ds="http://schemas.openxmlformats.org/officeDocument/2006/customXml" ds:itemID="{9D86A466-0F1C-46CE-8A16-C2D0BBCA12CE}">
+<ds:datastoreItem xmlns:ds="http://schemas.openxmlformats.org/officeDocument/2006/customXml" ds:itemID="{30C9401C-BA7C-41DB-8C18-B2A8A70B137C}">
   <ds:schemaRefs>
     <ds:schemaRef ds:uri="http://schemas.openxmlformats.org/officeDocument/2006/bibliography"/>
   </ds:schemaRefs>

</xml_diff>

<commit_message>
Add waiting player list
</commit_message>
<xml_diff>
--- a/Matix Game.docx
+++ b/Matix Game.docx
@@ -142,6 +142,7 @@
                                     <w:dataBinding w:prefixMappings="xmlns:ns0='http://purl.org/dc/elements/1.1/' xmlns:ns1='http://schemas.openxmlformats.org/package/2006/metadata/core-properties' " w:xpath="/ns1:coreProperties[1]/ns0:creator[1]" w:storeItemID="{6C3C8BC8-F283-45AE-878A-BAB7291924A1}"/>
                                     <w:text/>
                                   </w:sdtPr>
+                                  <w:sdtEndPr/>
                                   <w:sdtContent>
                                     <w:p>
                                       <w:pPr>
@@ -193,6 +194,7 @@
                                       <w:dataBinding w:prefixMappings="xmlns:ns0='http://schemas.openxmlformats.org/officeDocument/2006/extended-properties' " w:xpath="/ns0:Properties[1]/ns0:Company[1]" w:storeItemID="{6668398D-A668-4E3E-A5EB-62B293D839F1}"/>
                                       <w:text/>
                                     </w:sdtPr>
+                                    <w:sdtEndPr/>
                                     <w:sdtContent>
                                       <w:r>
                                         <w:rPr>
@@ -260,6 +262,7 @@
                                     <w:dataBinding w:prefixMappings="xmlns:ns0='http://purl.org/dc/elements/1.1/' xmlns:ns1='http://schemas.openxmlformats.org/package/2006/metadata/core-properties' " w:xpath="/ns1:coreProperties[1]/ns0:title[1]" w:storeItemID="{6C3C8BC8-F283-45AE-878A-BAB7291924A1}"/>
                                     <w:text/>
                                   </w:sdtPr>
+                                  <w:sdtEndPr/>
                                   <w:sdtContent>
                                     <w:p>
                                       <w:pPr>
@@ -5160,31 +5163,42 @@
         <w:pStyle w:val="Heading3"/>
       </w:pPr>
       <w:bookmarkStart w:id="20" w:name="_Toc485925725"/>
-      <w:bookmarkStart w:id="21" w:name="_GoBack"/>
+      <w:r>
+        <w:t>Waite for a second player</w:t>
+      </w:r>
+      <w:bookmarkEnd w:id="20"/>
+    </w:p>
+    <w:p/>
+    <w:p>
+      <w:pPr>
+        <w:pStyle w:val="Heading3"/>
+      </w:pPr>
+      <w:bookmarkStart w:id="21" w:name="_Toc485925726"/>
+      <w:r>
+        <w:t>Start a new game</w:t>
+      </w:r>
       <w:bookmarkEnd w:id="21"/>
-      <w:r>
-        <w:t>Waite for a second player</w:t>
-      </w:r>
-      <w:bookmarkEnd w:id="20"/>
-    </w:p>
-    <w:p/>
+    </w:p>
     <w:p>
       <w:pPr>
         <w:pStyle w:val="Heading3"/>
       </w:pPr>
-      <w:bookmarkStart w:id="22" w:name="_Toc485925726"/>
-      <w:r>
-        <w:t>Start a new game</w:t>
+      <w:bookmarkStart w:id="22" w:name="_Toc485925727"/>
+      <w:r>
+        <w:t>Playing the game</w:t>
       </w:r>
       <w:bookmarkEnd w:id="22"/>
+      <w:r>
+        <w:t xml:space="preserve"> </w:t>
+      </w:r>
     </w:p>
     <w:p>
       <w:pPr>
         <w:pStyle w:val="Heading3"/>
       </w:pPr>
-      <w:bookmarkStart w:id="23" w:name="_Toc485925727"/>
-      <w:r>
-        <w:t>Playing the game</w:t>
+      <w:bookmarkStart w:id="23" w:name="_Toc485925728"/>
+      <w:r>
+        <w:t>Get player statistics.</w:t>
       </w:r>
       <w:bookmarkEnd w:id="23"/>
       <w:r>
@@ -5195,24 +5209,11 @@
       <w:pPr>
         <w:pStyle w:val="Heading3"/>
       </w:pPr>
-      <w:bookmarkStart w:id="24" w:name="_Toc485925728"/>
-      <w:r>
-        <w:t>Get player statistics.</w:t>
+      <w:bookmarkStart w:id="24" w:name="_Toc485925729"/>
+      <w:r>
+        <w:t>Computer Player</w:t>
       </w:r>
       <w:bookmarkEnd w:id="24"/>
-      <w:r>
-        <w:t xml:space="preserve"> </w:t>
-      </w:r>
-    </w:p>
-    <w:p>
-      <w:pPr>
-        <w:pStyle w:val="Heading3"/>
-      </w:pPr>
-      <w:bookmarkStart w:id="25" w:name="_Toc485925729"/>
-      <w:r>
-        <w:t>Computer Player</w:t>
-      </w:r>
-      <w:bookmarkEnd w:id="25"/>
     </w:p>
     <w:p>
       <w:pPr>
@@ -5231,7 +5232,7 @@
       <w:pPr>
         <w:pStyle w:val="Heading1"/>
       </w:pPr>
-      <w:bookmarkStart w:id="26" w:name="_Toc485925730"/>
+      <w:bookmarkStart w:id="25" w:name="_Toc485925730"/>
       <w:r>
         <w:lastRenderedPageBreak/>
         <w:t xml:space="preserve">Matix System Architecture </w:t>
@@ -5239,41 +5240,67 @@
       <w:r>
         <w:t>Design</w:t>
       </w:r>
+      <w:bookmarkEnd w:id="25"/>
+    </w:p>
+    <w:p>
+      <w:r>
+        <w:t>These</w:t>
+      </w:r>
+      <w:r>
+        <w:t xml:space="preserve"> following</w:t>
+      </w:r>
+      <w:r>
+        <w:t xml:space="preserve"> </w:t>
+      </w:r>
+      <w:r>
+        <w:t>section</w:t>
+      </w:r>
+      <w:r>
+        <w:t>s describe</w:t>
+      </w:r>
+      <w:r>
+        <w:t xml:space="preserve"> the system architecture, </w:t>
+      </w:r>
+      <w:r>
+        <w:t>its components and how the system</w:t>
+      </w:r>
+      <w:r>
+        <w:t xml:space="preserve"> should be implemented. </w:t>
+      </w:r>
+    </w:p>
+    <w:p>
+      <w:pPr>
+        <w:pStyle w:val="Heading2"/>
+      </w:pPr>
+      <w:bookmarkStart w:id="26" w:name="_Toc485925731"/>
+      <w:r>
+        <w:t>Game Server Design</w:t>
+      </w:r>
       <w:bookmarkEnd w:id="26"/>
-    </w:p>
-    <w:p>
-      <w:r>
-        <w:t>These</w:t>
-      </w:r>
-      <w:r>
-        <w:t xml:space="preserve"> following</w:t>
-      </w:r>
       <w:r>
         <w:t xml:space="preserve"> </w:t>
       </w:r>
-      <w:r>
-        <w:t>section</w:t>
-      </w:r>
-      <w:r>
-        <w:t>s describe</w:t>
-      </w:r>
-      <w:r>
-        <w:t xml:space="preserve"> the system architecture, </w:t>
-      </w:r>
-      <w:r>
-        <w:t>its components and how the system</w:t>
-      </w:r>
-      <w:r>
-        <w:t xml:space="preserve"> should be implemented. </w:t>
-      </w:r>
-    </w:p>
-    <w:p>
-      <w:pPr>
-        <w:pStyle w:val="Heading2"/>
-      </w:pPr>
-      <w:bookmarkStart w:id="27" w:name="_Toc485925731"/>
-      <w:r>
-        <w:t>Game Server Design</w:t>
+    </w:p>
+    <w:p>
+      <w:r>
+        <w:t>The game server should be created as a windows service application and implement WCF service for communication between the clients and the server.</w:t>
+      </w:r>
+      <w:r>
+        <w:t xml:space="preserve"> The server will be connected to a dedicated database that saves all the relevant players and games information. </w:t>
+      </w:r>
+    </w:p>
+    <w:p>
+      <w:r>
+        <w:t xml:space="preserve">All three parts should be implemented as separated class libraries so we can handle the software as separated layers.  </w:t>
+      </w:r>
+    </w:p>
+    <w:p>
+      <w:pPr>
+        <w:pStyle w:val="Heading3"/>
+      </w:pPr>
+      <w:bookmarkStart w:id="27" w:name="_Toc485925732"/>
+      <w:r>
+        <w:t>Game Management</w:t>
       </w:r>
       <w:bookmarkEnd w:id="27"/>
       <w:r>
@@ -5282,162 +5309,136 @@
     </w:p>
     <w:p>
       <w:r>
-        <w:t>The game server should be created as a windows service application and implement WCF service for communication between the clients and the server.</w:t>
-      </w:r>
-      <w:r>
-        <w:t xml:space="preserve"> The server will be connected to a dedicated database that saves all the relevant players and games information. </w:t>
-      </w:r>
-    </w:p>
-    <w:p>
-      <w:r>
-        <w:t xml:space="preserve">All three parts should be implemented as separated class libraries so we can handle the software as separated layers.  </w:t>
+        <w:t>This section</w:t>
+      </w:r>
+      <w:r>
+        <w:t xml:space="preserve"> describes </w:t>
+      </w:r>
+      <w:r>
+        <w:t xml:space="preserve">the business layer that </w:t>
+      </w:r>
+      <w:r>
+        <w:t xml:space="preserve">responsible for managing the </w:t>
+      </w:r>
+      <w:r>
+        <w:t>games</w:t>
+      </w:r>
+      <w:r>
+        <w:t>,</w:t>
+      </w:r>
+      <w:r>
+        <w:t xml:space="preserve"> create and update boards</w:t>
+      </w:r>
+      <w:r>
+        <w:t xml:space="preserve">, </w:t>
+      </w:r>
+      <w:r>
+        <w:t xml:space="preserve">and </w:t>
+      </w:r>
+      <w:r>
+        <w:t>managing</w:t>
+      </w:r>
+      <w:r>
+        <w:t xml:space="preserve"> </w:t>
+      </w:r>
+      <w:r>
+        <w:t>player's data.</w:t>
+      </w:r>
+      <w:r>
+        <w:t xml:space="preserve">  </w:t>
+      </w:r>
+    </w:p>
+    <w:p>
+      <w:pPr>
+        <w:pStyle w:val="Heading4"/>
+      </w:pPr>
+      <w:r>
+        <w:t>Wait for second player</w:t>
+      </w:r>
+    </w:p>
+    <w:p>
+      <w:r>
+        <w:t xml:space="preserve">While a player connects to the server he should receive a list of waiting players if exist. If there are no waiting players, the server will add the player to a waiting players list. The server should send notification to all connected clients while a new player is added to the waiting list. </w:t>
+      </w:r>
+    </w:p>
+    <w:p>
+      <w:pPr>
+        <w:pStyle w:val="Heading4"/>
+      </w:pPr>
+      <w:r>
+        <w:t>Select a player and start a new game.</w:t>
+      </w:r>
+    </w:p>
+    <w:p>
+      <w:r>
+        <w:t xml:space="preserve">While a player selects a second player from the waiting list. The server should notify the second player </w:t>
+      </w:r>
+      <w:r>
+        <w:t xml:space="preserve">and the second player should apply or reject. On reject the first player receive a notification and remain at the waiting list. On apply the server generate a new game update the database and send the game details, board and players information to the clients.  </w:t>
+      </w:r>
+    </w:p>
+    <w:p>
+      <w:pPr>
+        <w:pStyle w:val="Heading4"/>
+      </w:pPr>
+      <w:r>
+        <w:t>Playing the game</w:t>
+      </w:r>
+    </w:p>
+    <w:p>
+      <w:r>
+        <w:t xml:space="preserve">The server notifies each player when its turn and wait to receive a game action. When that message receives the server check that it is legal, update the board of this game and add the information to the database. When updating ended the server notify the first client with acknowledge and </w:t>
+      </w:r>
+      <w:r>
+        <w:t>update the second client with the change and that his turn to play.</w:t>
+      </w:r>
+    </w:p>
+    <w:p>
+      <w:pPr>
+        <w:pStyle w:val="Heading4"/>
+      </w:pPr>
+      <w:r>
+        <w:t>Ending the game</w:t>
+      </w:r>
+    </w:p>
+    <w:p>
+      <w:r>
+        <w:t>When the server receives a game action it should check whether the second player can move the token</w:t>
+      </w:r>
+      <w:r>
+        <w:t>,</w:t>
+      </w:r>
+      <w:r>
+        <w:t xml:space="preserve"> on its turn</w:t>
+      </w:r>
+      <w:r>
+        <w:t>, to a free cell</w:t>
+      </w:r>
+      <w:r>
+        <w:t xml:space="preserve">. If </w:t>
+      </w:r>
+      <w:r>
+        <w:t>there is no free cell</w:t>
+      </w:r>
+      <w:r>
+        <w:t xml:space="preserve"> the game is ended and the server should calculate the score for each player</w:t>
+      </w:r>
+      <w:r>
+        <w:t>,</w:t>
+      </w:r>
+      <w:r>
+        <w:t xml:space="preserve"> update the database and notify the clients who is the winner.</w:t>
       </w:r>
     </w:p>
     <w:p>
       <w:pPr>
         <w:pStyle w:val="Heading3"/>
       </w:pPr>
-      <w:bookmarkStart w:id="28" w:name="_Toc485925732"/>
-      <w:r>
-        <w:t>Game Management</w:t>
+      <w:bookmarkStart w:id="28" w:name="_Toc485925733"/>
+      <w:r>
+        <w:t>Communication</w:t>
       </w:r>
       <w:bookmarkEnd w:id="28"/>
-      <w:r>
-        <w:t xml:space="preserve"> </w:t>
-      </w:r>
-    </w:p>
-    <w:p>
-      <w:r>
-        <w:t>This section</w:t>
-      </w:r>
-      <w:r>
-        <w:t xml:space="preserve"> describes </w:t>
-      </w:r>
-      <w:r>
-        <w:t xml:space="preserve">the business layer that </w:t>
-      </w:r>
-      <w:r>
-        <w:t xml:space="preserve">responsible for managing the </w:t>
-      </w:r>
-      <w:r>
-        <w:t>games</w:t>
-      </w:r>
-      <w:r>
-        <w:t>,</w:t>
-      </w:r>
-      <w:r>
-        <w:t xml:space="preserve"> create and update boards</w:t>
-      </w:r>
-      <w:r>
-        <w:t xml:space="preserve">, </w:t>
-      </w:r>
-      <w:r>
-        <w:t xml:space="preserve">and </w:t>
-      </w:r>
-      <w:r>
-        <w:t>managing</w:t>
-      </w:r>
-      <w:r>
-        <w:t xml:space="preserve"> </w:t>
-      </w:r>
-      <w:r>
-        <w:t>player's data.</w:t>
-      </w:r>
-      <w:r>
-        <w:t xml:space="preserve">  </w:t>
-      </w:r>
-    </w:p>
-    <w:p>
-      <w:pPr>
-        <w:pStyle w:val="Heading4"/>
-      </w:pPr>
-      <w:r>
-        <w:t>Wait for second player</w:t>
-      </w:r>
-    </w:p>
-    <w:p>
-      <w:r>
-        <w:t xml:space="preserve">While a player connects to the server he should receive a list of waiting players if exist. If there are no waiting players, the server will add the player to a waiting players list. The server should send notification to all connected clients while a new player is added to the waiting list. </w:t>
-      </w:r>
-    </w:p>
-    <w:p>
-      <w:pPr>
-        <w:pStyle w:val="Heading4"/>
-      </w:pPr>
-      <w:r>
-        <w:t>Select a player and start a new game.</w:t>
-      </w:r>
-    </w:p>
-    <w:p>
-      <w:r>
-        <w:t xml:space="preserve">While a player selects a second player from the waiting list. The server should notify the second player </w:t>
-      </w:r>
-      <w:r>
-        <w:t xml:space="preserve">and the second player should apply or reject. On reject the first player receive a notification and remain at the waiting list. On apply the server generate a new game update the database and send the game details, board and players information to the clients.  </w:t>
-      </w:r>
-    </w:p>
-    <w:p>
-      <w:pPr>
-        <w:pStyle w:val="Heading4"/>
-      </w:pPr>
-      <w:r>
-        <w:t>Playing the game</w:t>
-      </w:r>
-    </w:p>
-    <w:p>
-      <w:r>
-        <w:t xml:space="preserve">The server notifies each player when its turn and wait to receive a game action. When that message receives the server check that it is legal, update the board of this game and add the information to the database. When updating ended the server notify the first client with acknowledge and </w:t>
-      </w:r>
-      <w:r>
-        <w:t>update the second client with the change and that his turn to play.</w:t>
-      </w:r>
-    </w:p>
-    <w:p>
-      <w:pPr>
-        <w:pStyle w:val="Heading4"/>
-      </w:pPr>
-      <w:r>
-        <w:t>Ending the game</w:t>
-      </w:r>
-    </w:p>
-    <w:p>
-      <w:r>
-        <w:t>When the server receives a game action it should check whether the second player can move the token</w:t>
-      </w:r>
-      <w:r>
-        <w:t>,</w:t>
-      </w:r>
-      <w:r>
-        <w:t xml:space="preserve"> on its turn</w:t>
-      </w:r>
-      <w:r>
-        <w:t>, to a free cell</w:t>
-      </w:r>
-      <w:r>
-        <w:t xml:space="preserve">. If </w:t>
-      </w:r>
-      <w:r>
-        <w:t>there is no free cell</w:t>
-      </w:r>
-      <w:r>
-        <w:t xml:space="preserve"> the game is ended and the server should calculate the score for each player</w:t>
-      </w:r>
-      <w:r>
-        <w:t>,</w:t>
-      </w:r>
-      <w:r>
-        <w:t xml:space="preserve"> update the database and notify the clients who is the winner.</w:t>
-      </w:r>
-    </w:p>
-    <w:p>
-      <w:pPr>
-        <w:pStyle w:val="Heading3"/>
-      </w:pPr>
-      <w:bookmarkStart w:id="29" w:name="_Toc485925733"/>
-      <w:r>
-        <w:t>Communication</w:t>
-      </w:r>
-      <w:bookmarkEnd w:id="29"/>
       <w:r>
         <w:t xml:space="preserve"> </w:t>
       </w:r>
@@ -5812,12 +5813,12 @@
           <w:numId w:val="5"/>
         </w:numPr>
       </w:pPr>
-      <w:bookmarkStart w:id="30" w:name="OLE_LINK3"/>
+      <w:bookmarkStart w:id="29" w:name="OLE_LINK3"/>
       <w:r>
         <w:t>Email Address</w:t>
       </w:r>
     </w:p>
-    <w:bookmarkEnd w:id="30"/>
+    <w:bookmarkEnd w:id="29"/>
     <w:p>
       <w:pPr>
         <w:pStyle w:val="ListParagraph"/>
@@ -6142,11 +6143,11 @@
       <w:pPr>
         <w:pStyle w:val="Heading3"/>
       </w:pPr>
-      <w:bookmarkStart w:id="31" w:name="_Toc485925734"/>
+      <w:bookmarkStart w:id="30" w:name="_Toc485925734"/>
       <w:r>
         <w:t>Game Action</w:t>
       </w:r>
-      <w:bookmarkEnd w:id="31"/>
+      <w:bookmarkEnd w:id="30"/>
     </w:p>
     <w:p>
       <w:r>
@@ -6246,11 +6247,11 @@
           <w:tab w:val="left" w:pos="2223"/>
         </w:tabs>
       </w:pPr>
-      <w:bookmarkStart w:id="32" w:name="_Toc485925735"/>
+      <w:bookmarkStart w:id="31" w:name="_Toc485925735"/>
       <w:r>
         <w:t>Database</w:t>
       </w:r>
-      <w:bookmarkEnd w:id="32"/>
+      <w:bookmarkEnd w:id="31"/>
       <w:r>
         <w:t xml:space="preserve"> </w:t>
       </w:r>
@@ -7482,12 +7483,12 @@
           <w:numId w:val="5"/>
         </w:numPr>
       </w:pPr>
-      <w:bookmarkStart w:id="33" w:name="OLE_LINK4"/>
+      <w:bookmarkStart w:id="32" w:name="OLE_LINK4"/>
       <w:r>
         <w:t>Email address</w:t>
       </w:r>
     </w:p>
-    <w:bookmarkEnd w:id="33"/>
+    <w:bookmarkEnd w:id="32"/>
     <w:p>
       <w:pPr>
         <w:pStyle w:val="ListParagraph"/>
@@ -8208,33 +8209,166 @@
       <w:pPr>
         <w:pStyle w:val="Heading2"/>
       </w:pPr>
-      <w:bookmarkStart w:id="34" w:name="_Toc485925736"/>
+      <w:bookmarkStart w:id="33" w:name="_Toc485925736"/>
       <w:r>
         <w:t>Game Client Design</w:t>
       </w:r>
+      <w:bookmarkEnd w:id="33"/>
+      <w:r>
+        <w:t xml:space="preserve"> </w:t>
+      </w:r>
+    </w:p>
+    <w:p>
+      <w:r>
+        <w:t xml:space="preserve">The game client application should be a WPF windows application. </w:t>
+      </w:r>
+    </w:p>
+    <w:p>
+      <w:pPr>
+        <w:pStyle w:val="Heading3"/>
+      </w:pPr>
+      <w:bookmarkStart w:id="34" w:name="_Toc485925737"/>
+      <w:r>
+        <w:t>Client UI</w:t>
+      </w:r>
       <w:bookmarkEnd w:id="34"/>
+    </w:p>
+    <w:p>
+      <w:r>
+        <w:t>The section describes the UI components we should use.</w:t>
+      </w:r>
+    </w:p>
+    <w:p>
+      <w:pPr>
+        <w:pStyle w:val="Heading4"/>
+      </w:pPr>
+      <w:r>
+        <w:t xml:space="preserve">Colors </w:t>
+      </w:r>
+    </w:p>
+    <w:p/>
+    <w:p>
+      <w:pPr>
+        <w:pStyle w:val="Heading4"/>
+      </w:pPr>
+      <w:r>
+        <w:t>Font</w:t>
+      </w:r>
+    </w:p>
+    <w:p>
+      <w:r>
+        <w:t>The font selected for the client is 'Rockwell'.</w:t>
+      </w:r>
+    </w:p>
+    <w:p>
+      <w:pPr>
+        <w:pStyle w:val="Heading3"/>
+      </w:pPr>
+      <w:bookmarkStart w:id="35" w:name="_Toc485925738"/>
+      <w:r>
+        <w:t>Client components</w:t>
+      </w:r>
+      <w:bookmarkEnd w:id="35"/>
+    </w:p>
+    <w:p/>
+    <w:p>
+      <w:pPr>
+        <w:pStyle w:val="Heading4"/>
+      </w:pPr>
+      <w:r>
+        <w:t>Cell</w:t>
+      </w:r>
+    </w:p>
+    <w:p>
+      <w:r>
+        <w:t xml:space="preserve">A cell represents a square with its </w:t>
+      </w:r>
+      <w:r>
+        <w:t>attributes</w:t>
+      </w:r>
+      <w:r>
+        <w:t xml:space="preserve">. </w:t>
+      </w:r>
+    </w:p>
+    <w:p>
+      <w:pPr>
+        <w:pStyle w:val="ListParagraph"/>
+        <w:numPr>
+          <w:ilvl w:val="0"/>
+          <w:numId w:val="1"/>
+        </w:numPr>
+      </w:pPr>
+      <w:r>
+        <w:t xml:space="preserve">Value </w:t>
+      </w:r>
+      <w:r>
+        <w:t>–</w:t>
+      </w:r>
       <w:r>
         <w:t xml:space="preserve"> </w:t>
       </w:r>
-    </w:p>
-    <w:p>
-      <w:r>
-        <w:t xml:space="preserve">The game client application should be a WPF windows application. </w:t>
-      </w:r>
-    </w:p>
-    <w:p>
-      <w:pPr>
-        <w:pStyle w:val="Heading3"/>
-      </w:pPr>
-      <w:bookmarkStart w:id="35" w:name="_Toc485925737"/>
-      <w:r>
-        <w:t>Client UI</w:t>
-      </w:r>
-      <w:bookmarkEnd w:id="35"/>
-    </w:p>
-    <w:p>
-      <w:r>
-        <w:t>The section describes the UI components we should use.</w:t>
+      <w:r>
+        <w:t>The random generated value of the cell. This value is added to the player score after the sell is selected.</w:t>
+      </w:r>
+    </w:p>
+    <w:p>
+      <w:pPr>
+        <w:pStyle w:val="ListParagraph"/>
+        <w:numPr>
+          <w:ilvl w:val="0"/>
+          <w:numId w:val="1"/>
+        </w:numPr>
+      </w:pPr>
+      <w:r>
+        <w:t>Already</w:t>
+      </w:r>
+      <w:r>
+        <w:t>Used</w:t>
+      </w:r>
+      <w:r>
+        <w:t xml:space="preserve"> - </w:t>
+      </w:r>
+      <w:r>
+        <w:t xml:space="preserve"> </w:t>
+      </w:r>
+      <w:r>
+        <w:t>A Boolean member indicates whether the cell used by one of the players or it is still free.</w:t>
+      </w:r>
+    </w:p>
+    <w:p>
+      <w:pPr>
+        <w:pStyle w:val="ListParagraph"/>
+        <w:numPr>
+          <w:ilvl w:val="0"/>
+          <w:numId w:val="1"/>
+        </w:numPr>
+      </w:pPr>
+      <w:r>
+        <w:t>Is</w:t>
+      </w:r>
+      <w:r>
+        <w:t xml:space="preserve">Token – A Boolean member that </w:t>
+      </w:r>
+      <w:r>
+        <w:t xml:space="preserve">indicates whether the current cell is a </w:t>
+      </w:r>
+      <w:r>
+        <w:t>token</w:t>
+      </w:r>
+      <w:r>
+        <w:t>.</w:t>
+      </w:r>
+      <w:r>
+        <w:t xml:space="preserve"> Should be only one token at a time on the bo</w:t>
+      </w:r>
+      <w:r>
+        <w:t>a</w:t>
+      </w:r>
+      <w:r>
+        <w:t>rd.</w:t>
+      </w:r>
+      <w:r>
+        <w:t xml:space="preserve"> </w:t>
       </w:r>
     </w:p>
     <w:p>
@@ -8242,158 +8376,14 @@
         <w:pStyle w:val="Heading4"/>
       </w:pPr>
       <w:r>
-        <w:t xml:space="preserve">Colors </w:t>
-      </w:r>
-    </w:p>
-    <w:p/>
-    <w:p>
-      <w:pPr>
-        <w:pStyle w:val="Heading4"/>
-      </w:pPr>
-      <w:r>
-        <w:t>Font</w:t>
-      </w:r>
-    </w:p>
-    <w:p>
-      <w:r>
-        <w:t>The font selected for the client is 'Rockwell'.</w:t>
-      </w:r>
-    </w:p>
-    <w:p>
-      <w:pPr>
-        <w:pStyle w:val="Heading3"/>
-      </w:pPr>
-      <w:bookmarkStart w:id="36" w:name="_Toc485925738"/>
-      <w:r>
-        <w:t>Client components</w:t>
-      </w:r>
-      <w:bookmarkEnd w:id="36"/>
-    </w:p>
-    <w:p/>
-    <w:p>
-      <w:pPr>
-        <w:pStyle w:val="Heading4"/>
-      </w:pPr>
-      <w:r>
-        <w:t>Cell</w:t>
-      </w:r>
-    </w:p>
-    <w:p>
-      <w:r>
-        <w:t xml:space="preserve">A cell represents a square with its </w:t>
-      </w:r>
-      <w:r>
-        <w:t>attributes</w:t>
-      </w:r>
-      <w:r>
-        <w:t xml:space="preserve">. </w:t>
-      </w:r>
-    </w:p>
-    <w:p>
-      <w:pPr>
-        <w:pStyle w:val="ListParagraph"/>
-        <w:numPr>
-          <w:ilvl w:val="0"/>
-          <w:numId w:val="1"/>
-        </w:numPr>
-      </w:pPr>
-      <w:r>
-        <w:t xml:space="preserve">Value </w:t>
-      </w:r>
-      <w:r>
-        <w:t>–</w:t>
-      </w:r>
-      <w:r>
-        <w:t xml:space="preserve"> </w:t>
-      </w:r>
-      <w:r>
-        <w:t>The random generated value of the cell. This value is added to the player score after the sell is selected.</w:t>
-      </w:r>
-    </w:p>
-    <w:p>
-      <w:pPr>
-        <w:pStyle w:val="ListParagraph"/>
-        <w:numPr>
-          <w:ilvl w:val="0"/>
-          <w:numId w:val="1"/>
-        </w:numPr>
-      </w:pPr>
-      <w:proofErr w:type="spellStart"/>
-      <w:r>
-        <w:t>Already</w:t>
-      </w:r>
-      <w:r>
-        <w:t>Used</w:t>
-      </w:r>
-      <w:proofErr w:type="spellEnd"/>
-      <w:r>
-        <w:t xml:space="preserve"> - </w:t>
-      </w:r>
-      <w:r>
-        <w:t xml:space="preserve"> </w:t>
-      </w:r>
-      <w:r>
-        <w:t>A Boolean member indicates whether the cell used by one of the players or it is still free.</w:t>
-      </w:r>
-    </w:p>
-    <w:p>
-      <w:pPr>
-        <w:pStyle w:val="ListParagraph"/>
-        <w:numPr>
-          <w:ilvl w:val="0"/>
-          <w:numId w:val="1"/>
-        </w:numPr>
-      </w:pPr>
-      <w:proofErr w:type="spellStart"/>
-      <w:r>
-        <w:t>Is</w:t>
-      </w:r>
-      <w:r>
-        <w:t>Token</w:t>
-      </w:r>
-      <w:proofErr w:type="spellEnd"/>
-      <w:r>
-        <w:t xml:space="preserve"> – A Boolean member that </w:t>
-      </w:r>
-      <w:r>
-        <w:t xml:space="preserve">indicates whether the current cell is a </w:t>
-      </w:r>
-      <w:r>
-        <w:t>token</w:t>
-      </w:r>
-      <w:r>
-        <w:t>.</w:t>
-      </w:r>
-      <w:r>
-        <w:t xml:space="preserve"> Should be only one token at a time on the bo</w:t>
-      </w:r>
-      <w:r>
-        <w:t>a</w:t>
-      </w:r>
-      <w:r>
-        <w:t>rd.</w:t>
-      </w:r>
-      <w:r>
-        <w:t xml:space="preserve"> </w:t>
-      </w:r>
-    </w:p>
-    <w:p>
-      <w:pPr>
-        <w:pStyle w:val="Heading4"/>
-      </w:pPr>
-      <w:r>
         <w:rPr>
-          <w:rFonts w:asciiTheme="minorHAnsi" w:eastAsiaTheme="minorHAnsi" w:hAnsiTheme="minorHAnsi" w:cstheme="minorBidi"/>
-          <w:i w:val="0"/>
-          <w:iCs w:val="0"/>
           <w:noProof/>
-          <w:color w:val="auto"/>
         </w:rPr>
         <w:drawing>
           <wp:inline distT="0" distB="0" distL="0" distR="0">
             <wp:extent cx="1561465" cy="1449070"/>
             <wp:effectExtent l="0" t="0" r="635" b="0"/>
-            <wp:docPr id="3" name="Picture 3"/>
+            <wp:docPr id="6" name="Picture 6"/>
             <wp:cNvGraphicFramePr>
               <a:graphicFrameLocks xmlns:a="http://schemas.openxmlformats.org/drawingml/2006/main" noChangeAspect="1"/>
             </wp:cNvGraphicFramePr>
@@ -8489,8 +8479,70 @@
       <w:pPr>
         <w:pStyle w:val="Heading4"/>
       </w:pPr>
-      <w:r>
-        <w:lastRenderedPageBreak/>
+    </w:p>
+    <w:p>
+      <w:pPr>
+        <w:pStyle w:val="Heading4"/>
+      </w:pPr>
+      <w:bookmarkStart w:id="36" w:name="_GoBack"/>
+      <w:bookmarkEnd w:id="36"/>
+      <w:r>
+        <w:rPr>
+          <w:noProof/>
+        </w:rPr>
+        <w:drawing>
+          <wp:inline distT="0" distB="0" distL="0" distR="0">
+            <wp:extent cx="3960495" cy="1449070"/>
+            <wp:effectExtent l="0" t="0" r="1905" b="0"/>
+            <wp:docPr id="8" name="Picture 8"/>
+            <wp:cNvGraphicFramePr>
+              <a:graphicFrameLocks xmlns:a="http://schemas.openxmlformats.org/drawingml/2006/main" noChangeAspect="1"/>
+            </wp:cNvGraphicFramePr>
+            <a:graphic xmlns:a="http://schemas.openxmlformats.org/drawingml/2006/main">
+              <a:graphicData uri="http://schemas.openxmlformats.org/drawingml/2006/picture">
+                <pic:pic xmlns:pic="http://schemas.openxmlformats.org/drawingml/2006/picture">
+                  <pic:nvPicPr>
+                    <pic:cNvPr id="0" name="Picture 2"/>
+                    <pic:cNvPicPr>
+                      <a:picLocks noChangeAspect="1" noChangeArrowheads="1"/>
+                    </pic:cNvPicPr>
+                  </pic:nvPicPr>
+                  <pic:blipFill>
+                    <a:blip r:embed="rId17">
+                      <a:extLst>
+                        <a:ext uri="{28A0092B-C50C-407E-A947-70E740481C1C}">
+                          <a14:useLocalDpi xmlns:a14="http://schemas.microsoft.com/office/drawing/2010/main" val="0"/>
+                        </a:ext>
+                      </a:extLst>
+                    </a:blip>
+                    <a:srcRect/>
+                    <a:stretch>
+                      <a:fillRect/>
+                    </a:stretch>
+                  </pic:blipFill>
+                  <pic:spPr bwMode="auto">
+                    <a:xfrm>
+                      <a:off x="0" y="0"/>
+                      <a:ext cx="3960495" cy="1449070"/>
+                    </a:xfrm>
+                    <a:prstGeom prst="rect">
+                      <a:avLst/>
+                    </a:prstGeom>
+                    <a:noFill/>
+                    <a:ln>
+                      <a:noFill/>
+                    </a:ln>
+                  </pic:spPr>
+                </pic:pic>
+              </a:graphicData>
+            </a:graphic>
+          </wp:inline>
+        </w:drawing>
+      </w:r>
+      <w:r>
+        <w:t xml:space="preserve"> </w:t>
+      </w:r>
+      <w:r>
         <w:t>Player</w:t>
       </w:r>
     </w:p>
@@ -8507,13 +8559,8 @@
           <w:numId w:val="2"/>
         </w:numPr>
       </w:pPr>
-      <w:proofErr w:type="spellStart"/>
-      <w:r>
-        <w:t>PlayerID</w:t>
-      </w:r>
-      <w:proofErr w:type="spellEnd"/>
-      <w:r>
-        <w:t xml:space="preserve"> – The id of the pla</w:t>
+      <w:r>
+        <w:t>PlayerID – The id of the pla</w:t>
       </w:r>
       <w:r>
         <w:t>yer in the system database.</w:t>
@@ -8527,13 +8574,8 @@
           <w:numId w:val="2"/>
         </w:numPr>
       </w:pPr>
-      <w:proofErr w:type="spellStart"/>
-      <w:r>
-        <w:t>PlayerName</w:t>
-      </w:r>
-      <w:proofErr w:type="spellEnd"/>
-      <w:r>
-        <w:t xml:space="preserve"> – The nick name of the player in the database.</w:t>
+      <w:r>
+        <w:t>PlayerName – The nick name of the player in the database.</w:t>
       </w:r>
     </w:p>
     <w:p>
@@ -8544,21 +8586,16 @@
           <w:numId w:val="2"/>
         </w:numPr>
       </w:pPr>
-      <w:proofErr w:type="spellStart"/>
-      <w:r>
-        <w:t>CurrentScore</w:t>
-      </w:r>
-      <w:proofErr w:type="spellEnd"/>
+      <w:r>
+        <w:t xml:space="preserve">CurrentScore </w:t>
+      </w:r>
+      <w:r>
+        <w:t>–</w:t>
+      </w:r>
       <w:r>
         <w:t xml:space="preserve"> </w:t>
       </w:r>
       <w:r>
-        <w:t>–</w:t>
-      </w:r>
-      <w:r>
-        <w:t xml:space="preserve"> </w:t>
-      </w:r>
-      <w:r>
         <w:t>The current score in the game.</w:t>
       </w:r>
     </w:p>
@@ -8587,13 +8624,8 @@
           <w:numId w:val="4"/>
         </w:numPr>
       </w:pPr>
-      <w:proofErr w:type="spellStart"/>
-      <w:r>
-        <w:t>UserName</w:t>
-      </w:r>
-      <w:proofErr w:type="spellEnd"/>
-      <w:r>
-        <w:t xml:space="preserve"> – the name use to logged into the system.</w:t>
+      <w:r>
+        <w:t>UserName – the name use to logged into the system.</w:t>
       </w:r>
     </w:p>
     <w:p/>
@@ -8676,10 +8708,73 @@
         <w:t xml:space="preserve">rights to Network Service to the service location folder. </w:t>
       </w:r>
     </w:p>
+    <w:p>
+      <w:r>
+        <w:t xml:space="preserve">In order to install the game server as a service run the following command. </w:t>
+      </w:r>
+      <w:r>
+        <w:t>Browse to the bin directory where MatixGameService.exe is located</w:t>
+      </w:r>
+      <w:r>
+        <w:t xml:space="preserve"> and run the following command. </w:t>
+      </w:r>
+    </w:p>
+    <w:p>
+      <w:pPr>
+        <w:rPr>
+          <w:b/>
+          <w:bCs/>
+          <w:i/>
+          <w:iCs/>
+        </w:rPr>
+      </w:pPr>
+      <w:r>
+        <w:rPr>
+          <w:b/>
+          <w:bCs/>
+          <w:i/>
+          <w:iCs/>
+        </w:rPr>
+        <w:lastRenderedPageBreak/>
+        <w:t>Installutil MatixGameService.exe</w:t>
+      </w:r>
+    </w:p>
+    <w:p>
+      <w:r>
+        <w:t>If you have modified the service that is already installed, you can uninstall it by using following command:</w:t>
+      </w:r>
+      <w:r>
+        <w:br/>
+      </w:r>
+      <w:r>
+        <w:rPr>
+          <w:b/>
+          <w:bCs/>
+          <w:i/>
+          <w:iCs/>
+        </w:rPr>
+        <w:t xml:space="preserve">Installutil /u </w:t>
+      </w:r>
+      <w:r>
+        <w:rPr>
+          <w:b/>
+          <w:bCs/>
+          <w:i/>
+          <w:iCs/>
+        </w:rPr>
+        <w:t>MatixGameService</w:t>
+      </w:r>
+      <w:r>
+        <w:rPr>
+          <w:b/>
+          <w:bCs/>
+          <w:i/>
+          <w:iCs/>
+        </w:rPr>
+        <w:t>.exe</w:t>
+      </w:r>
+    </w:p>
     <w:p/>
-    <w:p/>
-    <w:p/>
-    <w:p/>
     <w:p>
       <w:pPr>
         <w:pStyle w:val="Heading2"/>
@@ -8700,47 +8795,7 @@
     </w:p>
     <w:p>
       <w:r>
-        <w:lastRenderedPageBreak/>
         <w:t>First we should create the database using the following script.</w:t>
-      </w:r>
-    </w:p>
-    <w:p>
-      <w:pPr>
-        <w:pStyle w:val="ListParagraph"/>
-        <w:numPr>
-          <w:ilvl w:val="0"/>
-          <w:numId w:val="10"/>
-        </w:numPr>
-      </w:pPr>
-      <w:hyperlink r:id="rId17" w:history="1">
-        <w:r>
-          <w:rPr>
-            <w:rStyle w:val="Hyperlink"/>
-          </w:rPr>
-          <w:t>Database\</w:t>
-        </w:r>
-        <w:proofErr w:type="spellStart"/>
-        <w:r>
-          <w:rPr>
-            <w:rStyle w:val="Hyperlink"/>
-          </w:rPr>
-          <w:t>CreateMatixDatabase.sql</w:t>
-        </w:r>
-        <w:proofErr w:type="spellEnd"/>
-      </w:hyperlink>
-    </w:p>
-    <w:p>
-      <w:r>
-        <w:t xml:space="preserve">After the database created we can add </w:t>
-      </w:r>
-      <w:r>
-        <w:t xml:space="preserve">the tables using </w:t>
-      </w:r>
-      <w:r>
-        <w:t xml:space="preserve">the following </w:t>
-      </w:r>
-      <w:r>
-        <w:t>scripts</w:t>
       </w:r>
     </w:p>
     <w:p>
@@ -8756,29 +8811,23 @@
           <w:rPr>
             <w:rStyle w:val="Hyperlink"/>
           </w:rPr>
-          <w:t>Database\</w:t>
+          <w:t>Database\CreateMatixDatabase.sql</w:t>
         </w:r>
-        <w:proofErr w:type="spellStart"/>
-        <w:r>
-          <w:rPr>
-            <w:rStyle w:val="Hyperlink"/>
-          </w:rPr>
-          <w:t>CreatePlayer</w:t>
-        </w:r>
-        <w:r>
-          <w:rPr>
-            <w:rStyle w:val="Hyperlink"/>
-          </w:rPr>
-          <w:t>s</w:t>
-        </w:r>
-        <w:r>
-          <w:rPr>
-            <w:rStyle w:val="Hyperlink"/>
-          </w:rPr>
-          <w:t>Table.sql</w:t>
-        </w:r>
-        <w:proofErr w:type="spellEnd"/>
       </w:hyperlink>
+    </w:p>
+    <w:p>
+      <w:r>
+        <w:t xml:space="preserve">After the database created we can add </w:t>
+      </w:r>
+      <w:r>
+        <w:t xml:space="preserve">the tables using </w:t>
+      </w:r>
+      <w:r>
+        <w:t xml:space="preserve">the following </w:t>
+      </w:r>
+      <w:r>
+        <w:t>scripts</w:t>
+      </w:r>
     </w:p>
     <w:p>
       <w:pPr>
@@ -8793,16 +8842,8 @@
           <w:rPr>
             <w:rStyle w:val="Hyperlink"/>
           </w:rPr>
-          <w:t>Database\</w:t>
+          <w:t>Database\CreatePlayersTable.sql</w:t>
         </w:r>
-        <w:proofErr w:type="spellStart"/>
-        <w:r>
-          <w:rPr>
-            <w:rStyle w:val="Hyperlink"/>
-          </w:rPr>
-          <w:t>CreatePlayersLoginTable.sql</w:t>
-        </w:r>
-        <w:proofErr w:type="spellEnd"/>
       </w:hyperlink>
     </w:p>
     <w:p>
@@ -8818,16 +8859,8 @@
           <w:rPr>
             <w:rStyle w:val="Hyperlink"/>
           </w:rPr>
-          <w:t>Database\</w:t>
+          <w:t>Database\CreatePlayersLoginTable.sql</w:t>
         </w:r>
-        <w:proofErr w:type="spellStart"/>
-        <w:r>
-          <w:rPr>
-            <w:rStyle w:val="Hyperlink"/>
-          </w:rPr>
-          <w:t>CreatePlayersHistoryTable.sql</w:t>
-        </w:r>
-        <w:proofErr w:type="spellEnd"/>
       </w:hyperlink>
     </w:p>
     <w:p>
@@ -8843,16 +8876,8 @@
           <w:rPr>
             <w:rStyle w:val="Hyperlink"/>
           </w:rPr>
-          <w:t>Database\</w:t>
+          <w:t>Database\CreatePlayersHistoryTable.sql</w:t>
         </w:r>
-        <w:proofErr w:type="spellStart"/>
-        <w:r>
-          <w:rPr>
-            <w:rStyle w:val="Hyperlink"/>
-          </w:rPr>
-          <w:t>CreateGamesTable.sql</w:t>
-        </w:r>
-        <w:proofErr w:type="spellEnd"/>
       </w:hyperlink>
     </w:p>
     <w:p>
@@ -8868,16 +8893,25 @@
           <w:rPr>
             <w:rStyle w:val="Hyperlink"/>
           </w:rPr>
-          <w:t>Database\</w:t>
+          <w:t>Database\CreateGamesTable.sql</w:t>
         </w:r>
-        <w:proofErr w:type="spellStart"/>
+      </w:hyperlink>
+    </w:p>
+    <w:p>
+      <w:pPr>
+        <w:pStyle w:val="ListParagraph"/>
+        <w:numPr>
+          <w:ilvl w:val="0"/>
+          <w:numId w:val="10"/>
+        </w:numPr>
+      </w:pPr>
+      <w:hyperlink r:id="rId23" w:history="1">
         <w:r>
           <w:rPr>
             <w:rStyle w:val="Hyperlink"/>
           </w:rPr>
-          <w:t>CreateGameActivitiesTable.sql</w:t>
+          <w:t>Database\CreateGameActivitiesTable.sql</w:t>
         </w:r>
-        <w:proofErr w:type="spellEnd"/>
       </w:hyperlink>
     </w:p>
     <w:p/>
@@ -8913,8 +8947,8 @@
       </w:r>
     </w:p>
     <w:sectPr>
-      <w:headerReference w:type="default" r:id="rId23"/>
-      <w:footerReference w:type="default" r:id="rId24"/>
+      <w:headerReference w:type="default" r:id="rId24"/>
+      <w:footerReference w:type="default" r:id="rId25"/>
       <w:pgSz w:w="12240" w:h="15840"/>
       <w:pgMar w:top="1440" w:right="1800" w:bottom="1440" w:left="1800" w:header="708" w:footer="708" w:gutter="0"/>
       <w:pgNumType w:start="0"/>
@@ -9004,7 +9038,7 @@
             <w:sz w:val="20"/>
             <w:szCs w:val="20"/>
           </w:rPr>
-          <w:t>6</w:t>
+          <w:t>19</w:t>
         </w:r>
         <w:r>
           <w:rPr>
@@ -10782,7 +10816,6 @@
   <w:style w:type="character" w:default="1" w:styleId="DefaultParagraphFont">
     <w:name w:val="Default Paragraph Font"/>
     <w:uiPriority w:val="1"/>
-    <w:semiHidden/>
     <w:unhideWhenUsed/>
   </w:style>
   <w:style w:type="table" w:default="1" w:styleId="TableNormal">
@@ -11416,7 +11449,7 @@
 </file>
 
 <file path=customXml/itemProps1.xml><?xml version="1.0" encoding="utf-8"?>
-<ds:datastoreItem xmlns:ds="http://schemas.openxmlformats.org/officeDocument/2006/customXml" ds:itemID="{9797F656-D7A3-411B-AAD8-6247B8FDA15F}">
+<ds:datastoreItem xmlns:ds="http://schemas.openxmlformats.org/officeDocument/2006/customXml" ds:itemID="{B51A7EEC-8E48-41A7-963A-EF2511B921FB}">
   <ds:schemaRefs>
     <ds:schemaRef ds:uri="http://schemas.openxmlformats.org/officeDocument/2006/bibliography"/>
   </ds:schemaRefs>

</xml_diff>

<commit_message>
Add game and player classes
</commit_message>
<xml_diff>
--- a/Matix Game.docx
+++ b/Matix Game.docx
@@ -577,7 +577,7 @@
           <w:r>
             <w:fldChar w:fldCharType="separate"/>
           </w:r>
-          <w:hyperlink w:anchor="_Toc486784893" w:history="1">
+          <w:hyperlink w:anchor="_Toc487044202" w:history="1">
             <w:r>
               <w:rPr>
                 <w:rStyle w:val="Hyperlink"/>
@@ -594,9 +594,8 @@
             </w:r>
             <w:r>
               <w:rPr>
-                <w:rStyle w:val="Hyperlink"/>
-                <w:noProof/>
-                <w:rtl/>
+                <w:noProof/>
+                <w:webHidden/>
               </w:rPr>
               <w:fldChar w:fldCharType="begin"/>
             </w:r>
@@ -605,20 +604,18 @@
                 <w:noProof/>
                 <w:webHidden/>
               </w:rPr>
-              <w:instrText xml:space="preserve"> PAGEREF _Toc486784893 \h </w:instrText>
-            </w:r>
-            <w:r>
-              <w:rPr>
-                <w:rStyle w:val="Hyperlink"/>
-                <w:noProof/>
-                <w:rtl/>
-              </w:rPr>
-            </w:r>
-            <w:r>
-              <w:rPr>
-                <w:rStyle w:val="Hyperlink"/>
-                <w:noProof/>
-                <w:rtl/>
+              <w:instrText xml:space="preserve"> PAGEREF _Toc487044202 \h </w:instrText>
+            </w:r>
+            <w:r>
+              <w:rPr>
+                <w:noProof/>
+                <w:webHidden/>
+              </w:rPr>
+            </w:r>
+            <w:r>
+              <w:rPr>
+                <w:noProof/>
+                <w:webHidden/>
               </w:rPr>
               <w:fldChar w:fldCharType="separate"/>
             </w:r>
@@ -631,9 +628,8 @@
             </w:r>
             <w:r>
               <w:rPr>
-                <w:rStyle w:val="Hyperlink"/>
-                <w:noProof/>
-                <w:rtl/>
+                <w:noProof/>
+                <w:webHidden/>
               </w:rPr>
               <w:fldChar w:fldCharType="end"/>
             </w:r>
@@ -650,7 +646,7 @@
               <w:noProof/>
             </w:rPr>
           </w:pPr>
-          <w:hyperlink w:anchor="_Toc486784894" w:history="1">
+          <w:hyperlink w:anchor="_Toc487044203" w:history="1">
             <w:r>
               <w:rPr>
                 <w:rStyle w:val="Hyperlink"/>
@@ -667,9 +663,8 @@
             </w:r>
             <w:r>
               <w:rPr>
-                <w:rStyle w:val="Hyperlink"/>
-                <w:noProof/>
-                <w:rtl/>
+                <w:noProof/>
+                <w:webHidden/>
               </w:rPr>
               <w:fldChar w:fldCharType="begin"/>
             </w:r>
@@ -678,20 +673,18 @@
                 <w:noProof/>
                 <w:webHidden/>
               </w:rPr>
-              <w:instrText xml:space="preserve"> PAGEREF _Toc486784894 \h </w:instrText>
-            </w:r>
-            <w:r>
-              <w:rPr>
-                <w:rStyle w:val="Hyperlink"/>
-                <w:noProof/>
-                <w:rtl/>
-              </w:rPr>
-            </w:r>
-            <w:r>
-              <w:rPr>
-                <w:rStyle w:val="Hyperlink"/>
-                <w:noProof/>
-                <w:rtl/>
+              <w:instrText xml:space="preserve"> PAGEREF _Toc487044203 \h </w:instrText>
+            </w:r>
+            <w:r>
+              <w:rPr>
+                <w:noProof/>
+                <w:webHidden/>
+              </w:rPr>
+            </w:r>
+            <w:r>
+              <w:rPr>
+                <w:noProof/>
+                <w:webHidden/>
               </w:rPr>
               <w:fldChar w:fldCharType="separate"/>
             </w:r>
@@ -704,9 +697,8 @@
             </w:r>
             <w:r>
               <w:rPr>
-                <w:rStyle w:val="Hyperlink"/>
-                <w:noProof/>
-                <w:rtl/>
+                <w:noProof/>
+                <w:webHidden/>
               </w:rPr>
               <w:fldChar w:fldCharType="end"/>
             </w:r>
@@ -723,7 +715,7 @@
               <w:noProof/>
             </w:rPr>
           </w:pPr>
-          <w:hyperlink w:anchor="_Toc486784895" w:history="1">
+          <w:hyperlink w:anchor="_Toc487044204" w:history="1">
             <w:r>
               <w:rPr>
                 <w:rStyle w:val="Hyperlink"/>
@@ -740,9 +732,8 @@
             </w:r>
             <w:r>
               <w:rPr>
-                <w:rStyle w:val="Hyperlink"/>
-                <w:noProof/>
-                <w:rtl/>
+                <w:noProof/>
+                <w:webHidden/>
               </w:rPr>
               <w:fldChar w:fldCharType="begin"/>
             </w:r>
@@ -751,20 +742,18 @@
                 <w:noProof/>
                 <w:webHidden/>
               </w:rPr>
-              <w:instrText xml:space="preserve"> PAGEREF _Toc486784895 \h </w:instrText>
-            </w:r>
-            <w:r>
-              <w:rPr>
-                <w:rStyle w:val="Hyperlink"/>
-                <w:noProof/>
-                <w:rtl/>
-              </w:rPr>
-            </w:r>
-            <w:r>
-              <w:rPr>
-                <w:rStyle w:val="Hyperlink"/>
-                <w:noProof/>
-                <w:rtl/>
+              <w:instrText xml:space="preserve"> PAGEREF _Toc487044204 \h </w:instrText>
+            </w:r>
+            <w:r>
+              <w:rPr>
+                <w:noProof/>
+                <w:webHidden/>
+              </w:rPr>
+            </w:r>
+            <w:r>
+              <w:rPr>
+                <w:noProof/>
+                <w:webHidden/>
               </w:rPr>
               <w:fldChar w:fldCharType="separate"/>
             </w:r>
@@ -777,9 +766,8 @@
             </w:r>
             <w:r>
               <w:rPr>
-                <w:rStyle w:val="Hyperlink"/>
-                <w:noProof/>
-                <w:rtl/>
+                <w:noProof/>
+                <w:webHidden/>
               </w:rPr>
               <w:fldChar w:fldCharType="end"/>
             </w:r>
@@ -796,7 +784,7 @@
               <w:noProof/>
             </w:rPr>
           </w:pPr>
-          <w:hyperlink w:anchor="_Toc486784896" w:history="1">
+          <w:hyperlink w:anchor="_Toc487044205" w:history="1">
             <w:r>
               <w:rPr>
                 <w:rStyle w:val="Hyperlink"/>
@@ -813,9 +801,8 @@
             </w:r>
             <w:r>
               <w:rPr>
-                <w:rStyle w:val="Hyperlink"/>
-                <w:noProof/>
-                <w:rtl/>
+                <w:noProof/>
+                <w:webHidden/>
               </w:rPr>
               <w:fldChar w:fldCharType="begin"/>
             </w:r>
@@ -824,20 +811,18 @@
                 <w:noProof/>
                 <w:webHidden/>
               </w:rPr>
-              <w:instrText xml:space="preserve"> PAGEREF _Toc486784896 \h </w:instrText>
-            </w:r>
-            <w:r>
-              <w:rPr>
-                <w:rStyle w:val="Hyperlink"/>
-                <w:noProof/>
-                <w:rtl/>
-              </w:rPr>
-            </w:r>
-            <w:r>
-              <w:rPr>
-                <w:rStyle w:val="Hyperlink"/>
-                <w:noProof/>
-                <w:rtl/>
+              <w:instrText xml:space="preserve"> PAGEREF _Toc487044205 \h </w:instrText>
+            </w:r>
+            <w:r>
+              <w:rPr>
+                <w:noProof/>
+                <w:webHidden/>
+              </w:rPr>
+            </w:r>
+            <w:r>
+              <w:rPr>
+                <w:noProof/>
+                <w:webHidden/>
               </w:rPr>
               <w:fldChar w:fldCharType="separate"/>
             </w:r>
@@ -850,9 +835,8 @@
             </w:r>
             <w:r>
               <w:rPr>
-                <w:rStyle w:val="Hyperlink"/>
-                <w:noProof/>
-                <w:rtl/>
+                <w:noProof/>
+                <w:webHidden/>
               </w:rPr>
               <w:fldChar w:fldCharType="end"/>
             </w:r>
@@ -869,7 +853,7 @@
               <w:noProof/>
             </w:rPr>
           </w:pPr>
-          <w:hyperlink w:anchor="_Toc486784897" w:history="1">
+          <w:hyperlink w:anchor="_Toc487044206" w:history="1">
             <w:r>
               <w:rPr>
                 <w:rStyle w:val="Hyperlink"/>
@@ -886,9 +870,8 @@
             </w:r>
             <w:r>
               <w:rPr>
-                <w:rStyle w:val="Hyperlink"/>
-                <w:noProof/>
-                <w:rtl/>
+                <w:noProof/>
+                <w:webHidden/>
               </w:rPr>
               <w:fldChar w:fldCharType="begin"/>
             </w:r>
@@ -897,20 +880,18 @@
                 <w:noProof/>
                 <w:webHidden/>
               </w:rPr>
-              <w:instrText xml:space="preserve"> PAGEREF _Toc486784897 \h </w:instrText>
-            </w:r>
-            <w:r>
-              <w:rPr>
-                <w:rStyle w:val="Hyperlink"/>
-                <w:noProof/>
-                <w:rtl/>
-              </w:rPr>
-            </w:r>
-            <w:r>
-              <w:rPr>
-                <w:rStyle w:val="Hyperlink"/>
-                <w:noProof/>
-                <w:rtl/>
+              <w:instrText xml:space="preserve"> PAGEREF _Toc487044206 \h </w:instrText>
+            </w:r>
+            <w:r>
+              <w:rPr>
+                <w:noProof/>
+                <w:webHidden/>
+              </w:rPr>
+            </w:r>
+            <w:r>
+              <w:rPr>
+                <w:noProof/>
+                <w:webHidden/>
               </w:rPr>
               <w:fldChar w:fldCharType="separate"/>
             </w:r>
@@ -923,9 +904,8 @@
             </w:r>
             <w:r>
               <w:rPr>
-                <w:rStyle w:val="Hyperlink"/>
-                <w:noProof/>
-                <w:rtl/>
+                <w:noProof/>
+                <w:webHidden/>
               </w:rPr>
               <w:fldChar w:fldCharType="end"/>
             </w:r>
@@ -942,7 +922,7 @@
               <w:noProof/>
             </w:rPr>
           </w:pPr>
-          <w:hyperlink w:anchor="_Toc486784898" w:history="1">
+          <w:hyperlink w:anchor="_Toc487044207" w:history="1">
             <w:r>
               <w:rPr>
                 <w:rStyle w:val="Hyperlink"/>
@@ -959,9 +939,77 @@
             </w:r>
             <w:r>
               <w:rPr>
+                <w:noProof/>
+                <w:webHidden/>
+              </w:rPr>
+              <w:fldChar w:fldCharType="begin"/>
+            </w:r>
+            <w:r>
+              <w:rPr>
+                <w:noProof/>
+                <w:webHidden/>
+              </w:rPr>
+              <w:instrText xml:space="preserve"> PAGEREF _Toc487044207 \h </w:instrText>
+            </w:r>
+            <w:r>
+              <w:rPr>
+                <w:noProof/>
+                <w:webHidden/>
+              </w:rPr>
+            </w:r>
+            <w:r>
+              <w:rPr>
+                <w:noProof/>
+                <w:webHidden/>
+              </w:rPr>
+              <w:fldChar w:fldCharType="separate"/>
+            </w:r>
+            <w:r>
+              <w:rPr>
+                <w:noProof/>
+                <w:webHidden/>
+              </w:rPr>
+              <w:t>4</w:t>
+            </w:r>
+            <w:r>
+              <w:rPr>
+                <w:noProof/>
+                <w:webHidden/>
+              </w:rPr>
+              <w:fldChar w:fldCharType="end"/>
+            </w:r>
+          </w:hyperlink>
+        </w:p>
+        <w:p>
+          <w:pPr>
+            <w:pStyle w:val="TOC3"/>
+            <w:tabs>
+              <w:tab w:val="right" w:leader="dot" w:pos="8630"/>
+            </w:tabs>
+            <w:rPr>
+              <w:rFonts w:eastAsiaTheme="minorEastAsia"/>
+              <w:noProof/>
+            </w:rPr>
+          </w:pPr>
+          <w:hyperlink w:anchor="_Toc487044208" w:history="1">
+            <w:r>
+              <w:rPr>
                 <w:rStyle w:val="Hyperlink"/>
                 <w:noProof/>
-                <w:rtl/>
+              </w:rPr>
+              <w:t>Player Information</w:t>
+            </w:r>
+            <w:r>
+              <w:rPr>
+                <w:noProof/>
+                <w:webHidden/>
+              </w:rPr>
+              <w:tab/>
+            </w:r>
+            <w:r>
+              <w:rPr>
+                <w:noProof/>
+                <w:webHidden/>
               </w:rPr>
               <w:fldChar w:fldCharType="begin"/>
             </w:r>
@@ -970,20 +1018,87 @@
                 <w:noProof/>
                 <w:webHidden/>
               </w:rPr>
-              <w:instrText xml:space="preserve"> PAGEREF _Toc486784898 \h </w:instrText>
-            </w:r>
+              <w:instrText xml:space="preserve"> PAGEREF _Toc487044208 \h </w:instrText>
+            </w:r>
+            <w:r>
+              <w:rPr>
+                <w:noProof/>
+                <w:webHidden/>
+              </w:rPr>
+            </w:r>
+            <w:r>
+              <w:rPr>
+                <w:noProof/>
+                <w:webHidden/>
+              </w:rPr>
+              <w:fldChar w:fldCharType="separate"/>
+            </w:r>
+            <w:r>
+              <w:rPr>
+                <w:noProof/>
+                <w:webHidden/>
+              </w:rPr>
+              <w:t>4</w:t>
+            </w:r>
+            <w:r>
+              <w:rPr>
+                <w:noProof/>
+                <w:webHidden/>
+              </w:rPr>
+              <w:fldChar w:fldCharType="end"/>
+            </w:r>
+          </w:hyperlink>
+        </w:p>
+        <w:p>
+          <w:pPr>
+            <w:pStyle w:val="TOC3"/>
+            <w:tabs>
+              <w:tab w:val="right" w:leader="dot" w:pos="8630"/>
+            </w:tabs>
+            <w:rPr>
+              <w:rFonts w:eastAsiaTheme="minorEastAsia"/>
+              <w:noProof/>
+            </w:rPr>
+          </w:pPr>
+          <w:hyperlink w:anchor="_Toc487044209" w:history="1">
             <w:r>
               <w:rPr>
                 <w:rStyle w:val="Hyperlink"/>
                 <w:noProof/>
-                <w:rtl/>
-              </w:rPr>
-            </w:r>
-            <w:r>
-              <w:rPr>
-                <w:rStyle w:val="Hyperlink"/>
-                <w:noProof/>
-                <w:rtl/>
+              </w:rPr>
+              <w:t>Game Information</w:t>
+            </w:r>
+            <w:r>
+              <w:rPr>
+                <w:noProof/>
+                <w:webHidden/>
+              </w:rPr>
+              <w:tab/>
+            </w:r>
+            <w:r>
+              <w:rPr>
+                <w:noProof/>
+                <w:webHidden/>
+              </w:rPr>
+              <w:fldChar w:fldCharType="begin"/>
+            </w:r>
+            <w:r>
+              <w:rPr>
+                <w:noProof/>
+                <w:webHidden/>
+              </w:rPr>
+              <w:instrText xml:space="preserve"> PAGEREF _Toc487044209 \h </w:instrText>
+            </w:r>
+            <w:r>
+              <w:rPr>
+                <w:noProof/>
+                <w:webHidden/>
+              </w:rPr>
+            </w:r>
+            <w:r>
+              <w:rPr>
+                <w:noProof/>
+                <w:webHidden/>
               </w:rPr>
               <w:fldChar w:fldCharType="separate"/>
             </w:r>
@@ -996,9 +1111,8 @@
             </w:r>
             <w:r>
               <w:rPr>
-                <w:rStyle w:val="Hyperlink"/>
-                <w:noProof/>
-                <w:rtl/>
+                <w:noProof/>
+                <w:webHidden/>
               </w:rPr>
               <w:fldChar w:fldCharType="end"/>
             </w:r>
@@ -1015,7 +1129,7 @@
               <w:noProof/>
             </w:rPr>
           </w:pPr>
-          <w:hyperlink w:anchor="_Toc486784899" w:history="1">
+          <w:hyperlink w:anchor="_Toc487044210" w:history="1">
             <w:r>
               <w:rPr>
                 <w:rStyle w:val="Hyperlink"/>
@@ -1032,9 +1146,8 @@
             </w:r>
             <w:r>
               <w:rPr>
-                <w:rStyle w:val="Hyperlink"/>
-                <w:noProof/>
-                <w:rtl/>
+                <w:noProof/>
+                <w:webHidden/>
               </w:rPr>
               <w:fldChar w:fldCharType="begin"/>
             </w:r>
@@ -1043,20 +1156,18 @@
                 <w:noProof/>
                 <w:webHidden/>
               </w:rPr>
-              <w:instrText xml:space="preserve"> PAGEREF _Toc486784899 \h </w:instrText>
-            </w:r>
-            <w:r>
-              <w:rPr>
-                <w:rStyle w:val="Hyperlink"/>
-                <w:noProof/>
-                <w:rtl/>
-              </w:rPr>
-            </w:r>
-            <w:r>
-              <w:rPr>
-                <w:rStyle w:val="Hyperlink"/>
-                <w:noProof/>
-                <w:rtl/>
+              <w:instrText xml:space="preserve"> PAGEREF _Toc487044210 \h </w:instrText>
+            </w:r>
+            <w:r>
+              <w:rPr>
+                <w:noProof/>
+                <w:webHidden/>
+              </w:rPr>
+            </w:r>
+            <w:r>
+              <w:rPr>
+                <w:noProof/>
+                <w:webHidden/>
               </w:rPr>
               <w:fldChar w:fldCharType="separate"/>
             </w:r>
@@ -1069,9 +1180,8 @@
             </w:r>
             <w:r>
               <w:rPr>
-                <w:rStyle w:val="Hyperlink"/>
-                <w:noProof/>
-                <w:rtl/>
+                <w:noProof/>
+                <w:webHidden/>
               </w:rPr>
               <w:fldChar w:fldCharType="end"/>
             </w:r>
@@ -1088,7 +1198,7 @@
               <w:noProof/>
             </w:rPr>
           </w:pPr>
-          <w:hyperlink w:anchor="_Toc486784900" w:history="1">
+          <w:hyperlink w:anchor="_Toc487044211" w:history="1">
             <w:r>
               <w:rPr>
                 <w:rStyle w:val="Hyperlink"/>
@@ -1105,9 +1215,8 @@
             </w:r>
             <w:r>
               <w:rPr>
-                <w:rStyle w:val="Hyperlink"/>
-                <w:noProof/>
-                <w:rtl/>
+                <w:noProof/>
+                <w:webHidden/>
               </w:rPr>
               <w:fldChar w:fldCharType="begin"/>
             </w:r>
@@ -1116,20 +1225,18 @@
                 <w:noProof/>
                 <w:webHidden/>
               </w:rPr>
-              <w:instrText xml:space="preserve"> PAGEREF _Toc486784900 \h </w:instrText>
-            </w:r>
-            <w:r>
-              <w:rPr>
-                <w:rStyle w:val="Hyperlink"/>
-                <w:noProof/>
-                <w:rtl/>
-              </w:rPr>
-            </w:r>
-            <w:r>
-              <w:rPr>
-                <w:rStyle w:val="Hyperlink"/>
-                <w:noProof/>
-                <w:rtl/>
+              <w:instrText xml:space="preserve"> PAGEREF _Toc487044211 \h </w:instrText>
+            </w:r>
+            <w:r>
+              <w:rPr>
+                <w:noProof/>
+                <w:webHidden/>
+              </w:rPr>
+            </w:r>
+            <w:r>
+              <w:rPr>
+                <w:noProof/>
+                <w:webHidden/>
               </w:rPr>
               <w:fldChar w:fldCharType="separate"/>
             </w:r>
@@ -1142,9 +1249,8 @@
             </w:r>
             <w:r>
               <w:rPr>
-                <w:rStyle w:val="Hyperlink"/>
-                <w:noProof/>
-                <w:rtl/>
+                <w:noProof/>
+                <w:webHidden/>
               </w:rPr>
               <w:fldChar w:fldCharType="end"/>
             </w:r>
@@ -1161,7 +1267,7 @@
               <w:noProof/>
             </w:rPr>
           </w:pPr>
-          <w:hyperlink w:anchor="_Toc486784901" w:history="1">
+          <w:hyperlink w:anchor="_Toc487044212" w:history="1">
             <w:r>
               <w:rPr>
                 <w:rStyle w:val="Hyperlink"/>
@@ -1178,9 +1284,8 @@
             </w:r>
             <w:r>
               <w:rPr>
-                <w:rStyle w:val="Hyperlink"/>
-                <w:noProof/>
-                <w:rtl/>
+                <w:noProof/>
+                <w:webHidden/>
               </w:rPr>
               <w:fldChar w:fldCharType="begin"/>
             </w:r>
@@ -1189,20 +1294,18 @@
                 <w:noProof/>
                 <w:webHidden/>
               </w:rPr>
-              <w:instrText xml:space="preserve"> PAGEREF _Toc486784901 \h </w:instrText>
-            </w:r>
-            <w:r>
-              <w:rPr>
-                <w:rStyle w:val="Hyperlink"/>
-                <w:noProof/>
-                <w:rtl/>
-              </w:rPr>
-            </w:r>
-            <w:r>
-              <w:rPr>
-                <w:rStyle w:val="Hyperlink"/>
-                <w:noProof/>
-                <w:rtl/>
+              <w:instrText xml:space="preserve"> PAGEREF _Toc487044212 \h </w:instrText>
+            </w:r>
+            <w:r>
+              <w:rPr>
+                <w:noProof/>
+                <w:webHidden/>
+              </w:rPr>
+            </w:r>
+            <w:r>
+              <w:rPr>
+                <w:noProof/>
+                <w:webHidden/>
               </w:rPr>
               <w:fldChar w:fldCharType="separate"/>
             </w:r>
@@ -1215,9 +1318,8 @@
             </w:r>
             <w:r>
               <w:rPr>
-                <w:rStyle w:val="Hyperlink"/>
-                <w:noProof/>
-                <w:rtl/>
+                <w:noProof/>
+                <w:webHidden/>
               </w:rPr>
               <w:fldChar w:fldCharType="end"/>
             </w:r>
@@ -1234,7 +1336,7 @@
               <w:noProof/>
             </w:rPr>
           </w:pPr>
-          <w:hyperlink w:anchor="_Toc486784902" w:history="1">
+          <w:hyperlink w:anchor="_Toc487044213" w:history="1">
             <w:r>
               <w:rPr>
                 <w:rStyle w:val="Hyperlink"/>
@@ -1251,9 +1353,8 @@
             </w:r>
             <w:r>
               <w:rPr>
-                <w:rStyle w:val="Hyperlink"/>
-                <w:noProof/>
-                <w:rtl/>
+                <w:noProof/>
+                <w:webHidden/>
               </w:rPr>
               <w:fldChar w:fldCharType="begin"/>
             </w:r>
@@ -1262,20 +1363,18 @@
                 <w:noProof/>
                 <w:webHidden/>
               </w:rPr>
-              <w:instrText xml:space="preserve"> PAGEREF _Toc486784902 \h </w:instrText>
-            </w:r>
-            <w:r>
-              <w:rPr>
-                <w:rStyle w:val="Hyperlink"/>
-                <w:noProof/>
-                <w:rtl/>
-              </w:rPr>
-            </w:r>
-            <w:r>
-              <w:rPr>
-                <w:rStyle w:val="Hyperlink"/>
-                <w:noProof/>
-                <w:rtl/>
+              <w:instrText xml:space="preserve"> PAGEREF _Toc487044213 \h </w:instrText>
+            </w:r>
+            <w:r>
+              <w:rPr>
+                <w:noProof/>
+                <w:webHidden/>
+              </w:rPr>
+            </w:r>
+            <w:r>
+              <w:rPr>
+                <w:noProof/>
+                <w:webHidden/>
               </w:rPr>
               <w:fldChar w:fldCharType="separate"/>
             </w:r>
@@ -1288,9 +1387,8 @@
             </w:r>
             <w:r>
               <w:rPr>
-                <w:rStyle w:val="Hyperlink"/>
-                <w:noProof/>
-                <w:rtl/>
+                <w:noProof/>
+                <w:webHidden/>
               </w:rPr>
               <w:fldChar w:fldCharType="end"/>
             </w:r>
@@ -1307,7 +1405,7 @@
               <w:noProof/>
             </w:rPr>
           </w:pPr>
-          <w:hyperlink w:anchor="_Toc486784903" w:history="1">
+          <w:hyperlink w:anchor="_Toc487044214" w:history="1">
             <w:r>
               <w:rPr>
                 <w:rStyle w:val="Hyperlink"/>
@@ -1324,9 +1422,8 @@
             </w:r>
             <w:r>
               <w:rPr>
-                <w:rStyle w:val="Hyperlink"/>
-                <w:noProof/>
-                <w:rtl/>
+                <w:noProof/>
+                <w:webHidden/>
               </w:rPr>
               <w:fldChar w:fldCharType="begin"/>
             </w:r>
@@ -1335,20 +1432,18 @@
                 <w:noProof/>
                 <w:webHidden/>
               </w:rPr>
-              <w:instrText xml:space="preserve"> PAGEREF _Toc486784903 \h </w:instrText>
-            </w:r>
-            <w:r>
-              <w:rPr>
-                <w:rStyle w:val="Hyperlink"/>
-                <w:noProof/>
-                <w:rtl/>
-              </w:rPr>
-            </w:r>
-            <w:r>
-              <w:rPr>
-                <w:rStyle w:val="Hyperlink"/>
-                <w:noProof/>
-                <w:rtl/>
+              <w:instrText xml:space="preserve"> PAGEREF _Toc487044214 \h </w:instrText>
+            </w:r>
+            <w:r>
+              <w:rPr>
+                <w:noProof/>
+                <w:webHidden/>
+              </w:rPr>
+            </w:r>
+            <w:r>
+              <w:rPr>
+                <w:noProof/>
+                <w:webHidden/>
               </w:rPr>
               <w:fldChar w:fldCharType="separate"/>
             </w:r>
@@ -1361,9 +1456,8 @@
             </w:r>
             <w:r>
               <w:rPr>
-                <w:rStyle w:val="Hyperlink"/>
-                <w:noProof/>
-                <w:rtl/>
+                <w:noProof/>
+                <w:webHidden/>
               </w:rPr>
               <w:fldChar w:fldCharType="end"/>
             </w:r>
@@ -1380,7 +1474,7 @@
               <w:noProof/>
             </w:rPr>
           </w:pPr>
-          <w:hyperlink w:anchor="_Toc486784904" w:history="1">
+          <w:hyperlink w:anchor="_Toc487044215" w:history="1">
             <w:r>
               <w:rPr>
                 <w:rStyle w:val="Hyperlink"/>
@@ -1397,9 +1491,8 @@
             </w:r>
             <w:r>
               <w:rPr>
-                <w:rStyle w:val="Hyperlink"/>
-                <w:noProof/>
-                <w:rtl/>
+                <w:noProof/>
+                <w:webHidden/>
               </w:rPr>
               <w:fldChar w:fldCharType="begin"/>
             </w:r>
@@ -1408,20 +1501,18 @@
                 <w:noProof/>
                 <w:webHidden/>
               </w:rPr>
-              <w:instrText xml:space="preserve"> PAGEREF _Toc486784904 \h </w:instrText>
-            </w:r>
-            <w:r>
-              <w:rPr>
-                <w:rStyle w:val="Hyperlink"/>
-                <w:noProof/>
-                <w:rtl/>
-              </w:rPr>
-            </w:r>
-            <w:r>
-              <w:rPr>
-                <w:rStyle w:val="Hyperlink"/>
-                <w:noProof/>
-                <w:rtl/>
+              <w:instrText xml:space="preserve"> PAGEREF _Toc487044215 \h </w:instrText>
+            </w:r>
+            <w:r>
+              <w:rPr>
+                <w:noProof/>
+                <w:webHidden/>
+              </w:rPr>
+            </w:r>
+            <w:r>
+              <w:rPr>
+                <w:noProof/>
+                <w:webHidden/>
               </w:rPr>
               <w:fldChar w:fldCharType="separate"/>
             </w:r>
@@ -1434,9 +1525,8 @@
             </w:r>
             <w:r>
               <w:rPr>
-                <w:rStyle w:val="Hyperlink"/>
-                <w:noProof/>
-                <w:rtl/>
+                <w:noProof/>
+                <w:webHidden/>
               </w:rPr>
               <w:fldChar w:fldCharType="end"/>
             </w:r>
@@ -1453,7 +1543,7 @@
               <w:noProof/>
             </w:rPr>
           </w:pPr>
-          <w:hyperlink w:anchor="_Toc486784905" w:history="1">
+          <w:hyperlink w:anchor="_Toc487044216" w:history="1">
             <w:r>
               <w:rPr>
                 <w:rStyle w:val="Hyperlink"/>
@@ -1470,9 +1560,8 @@
             </w:r>
             <w:r>
               <w:rPr>
-                <w:rStyle w:val="Hyperlink"/>
-                <w:noProof/>
-                <w:rtl/>
+                <w:noProof/>
+                <w:webHidden/>
               </w:rPr>
               <w:fldChar w:fldCharType="begin"/>
             </w:r>
@@ -1481,20 +1570,18 @@
                 <w:noProof/>
                 <w:webHidden/>
               </w:rPr>
-              <w:instrText xml:space="preserve"> PAGEREF _Toc486784905 \h </w:instrText>
-            </w:r>
-            <w:r>
-              <w:rPr>
-                <w:rStyle w:val="Hyperlink"/>
-                <w:noProof/>
-                <w:rtl/>
-              </w:rPr>
-            </w:r>
-            <w:r>
-              <w:rPr>
-                <w:rStyle w:val="Hyperlink"/>
-                <w:noProof/>
-                <w:rtl/>
+              <w:instrText xml:space="preserve"> PAGEREF _Toc487044216 \h </w:instrText>
+            </w:r>
+            <w:r>
+              <w:rPr>
+                <w:noProof/>
+                <w:webHidden/>
+              </w:rPr>
+            </w:r>
+            <w:r>
+              <w:rPr>
+                <w:noProof/>
+                <w:webHidden/>
               </w:rPr>
               <w:fldChar w:fldCharType="separate"/>
             </w:r>
@@ -1503,13 +1590,12 @@
                 <w:noProof/>
                 <w:webHidden/>
               </w:rPr>
-              <w:t>6</w:t>
-            </w:r>
-            <w:r>
-              <w:rPr>
-                <w:rStyle w:val="Hyperlink"/>
-                <w:noProof/>
-                <w:rtl/>
+              <w:t>7</w:t>
+            </w:r>
+            <w:r>
+              <w:rPr>
+                <w:noProof/>
+                <w:webHidden/>
               </w:rPr>
               <w:fldChar w:fldCharType="end"/>
             </w:r>
@@ -1526,7 +1612,7 @@
               <w:noProof/>
             </w:rPr>
           </w:pPr>
-          <w:hyperlink w:anchor="_Toc486784906" w:history="1">
+          <w:hyperlink w:anchor="_Toc487044217" w:history="1">
             <w:r>
               <w:rPr>
                 <w:rStyle w:val="Hyperlink"/>
@@ -1543,9 +1629,8 @@
             </w:r>
             <w:r>
               <w:rPr>
-                <w:rStyle w:val="Hyperlink"/>
-                <w:noProof/>
-                <w:rtl/>
+                <w:noProof/>
+                <w:webHidden/>
               </w:rPr>
               <w:fldChar w:fldCharType="begin"/>
             </w:r>
@@ -1554,20 +1639,18 @@
                 <w:noProof/>
                 <w:webHidden/>
               </w:rPr>
-              <w:instrText xml:space="preserve"> PAGEREF _Toc486784906 \h </w:instrText>
-            </w:r>
-            <w:r>
-              <w:rPr>
-                <w:rStyle w:val="Hyperlink"/>
-                <w:noProof/>
-                <w:rtl/>
-              </w:rPr>
-            </w:r>
-            <w:r>
-              <w:rPr>
-                <w:rStyle w:val="Hyperlink"/>
-                <w:noProof/>
-                <w:rtl/>
+              <w:instrText xml:space="preserve"> PAGEREF _Toc487044217 \h </w:instrText>
+            </w:r>
+            <w:r>
+              <w:rPr>
+                <w:noProof/>
+                <w:webHidden/>
+              </w:rPr>
+            </w:r>
+            <w:r>
+              <w:rPr>
+                <w:noProof/>
+                <w:webHidden/>
               </w:rPr>
               <w:fldChar w:fldCharType="separate"/>
             </w:r>
@@ -1576,13 +1659,12 @@
                 <w:noProof/>
                 <w:webHidden/>
               </w:rPr>
-              <w:t>7</w:t>
-            </w:r>
-            <w:r>
-              <w:rPr>
-                <w:rStyle w:val="Hyperlink"/>
-                <w:noProof/>
-                <w:rtl/>
+              <w:t>8</w:t>
+            </w:r>
+            <w:r>
+              <w:rPr>
+                <w:noProof/>
+                <w:webHidden/>
               </w:rPr>
               <w:fldChar w:fldCharType="end"/>
             </w:r>
@@ -1599,7 +1681,7 @@
               <w:noProof/>
             </w:rPr>
           </w:pPr>
-          <w:hyperlink w:anchor="_Toc486784907" w:history="1">
+          <w:hyperlink w:anchor="_Toc487044218" w:history="1">
             <w:r>
               <w:rPr>
                 <w:rStyle w:val="Hyperlink"/>
@@ -1616,9 +1698,8 @@
             </w:r>
             <w:r>
               <w:rPr>
-                <w:rStyle w:val="Hyperlink"/>
-                <w:noProof/>
-                <w:rtl/>
+                <w:noProof/>
+                <w:webHidden/>
               </w:rPr>
               <w:fldChar w:fldCharType="begin"/>
             </w:r>
@@ -1627,20 +1708,18 @@
                 <w:noProof/>
                 <w:webHidden/>
               </w:rPr>
-              <w:instrText xml:space="preserve"> PAGEREF _Toc486784907 \h </w:instrText>
-            </w:r>
-            <w:r>
-              <w:rPr>
-                <w:rStyle w:val="Hyperlink"/>
-                <w:noProof/>
-                <w:rtl/>
-              </w:rPr>
-            </w:r>
-            <w:r>
-              <w:rPr>
-                <w:rStyle w:val="Hyperlink"/>
-                <w:noProof/>
-                <w:rtl/>
+              <w:instrText xml:space="preserve"> PAGEREF _Toc487044218 \h </w:instrText>
+            </w:r>
+            <w:r>
+              <w:rPr>
+                <w:noProof/>
+                <w:webHidden/>
+              </w:rPr>
+            </w:r>
+            <w:r>
+              <w:rPr>
+                <w:noProof/>
+                <w:webHidden/>
               </w:rPr>
               <w:fldChar w:fldCharType="separate"/>
             </w:r>
@@ -1649,13 +1728,12 @@
                 <w:noProof/>
                 <w:webHidden/>
               </w:rPr>
-              <w:t>7</w:t>
-            </w:r>
-            <w:r>
-              <w:rPr>
-                <w:rStyle w:val="Hyperlink"/>
-                <w:noProof/>
-                <w:rtl/>
+              <w:t>8</w:t>
+            </w:r>
+            <w:r>
+              <w:rPr>
+                <w:noProof/>
+                <w:webHidden/>
               </w:rPr>
               <w:fldChar w:fldCharType="end"/>
             </w:r>
@@ -1672,7 +1750,7 @@
               <w:noProof/>
             </w:rPr>
           </w:pPr>
-          <w:hyperlink w:anchor="_Toc486784908" w:history="1">
+          <w:hyperlink w:anchor="_Toc487044219" w:history="1">
             <w:r>
               <w:rPr>
                 <w:rStyle w:val="Hyperlink"/>
@@ -1689,9 +1767,8 @@
             </w:r>
             <w:r>
               <w:rPr>
-                <w:rStyle w:val="Hyperlink"/>
-                <w:noProof/>
-                <w:rtl/>
+                <w:noProof/>
+                <w:webHidden/>
               </w:rPr>
               <w:fldChar w:fldCharType="begin"/>
             </w:r>
@@ -1700,20 +1777,18 @@
                 <w:noProof/>
                 <w:webHidden/>
               </w:rPr>
-              <w:instrText xml:space="preserve"> PAGEREF _Toc486784908 \h </w:instrText>
-            </w:r>
-            <w:r>
-              <w:rPr>
-                <w:rStyle w:val="Hyperlink"/>
-                <w:noProof/>
-                <w:rtl/>
-              </w:rPr>
-            </w:r>
-            <w:r>
-              <w:rPr>
-                <w:rStyle w:val="Hyperlink"/>
-                <w:noProof/>
-                <w:rtl/>
+              <w:instrText xml:space="preserve"> PAGEREF _Toc487044219 \h </w:instrText>
+            </w:r>
+            <w:r>
+              <w:rPr>
+                <w:noProof/>
+                <w:webHidden/>
+              </w:rPr>
+            </w:r>
+            <w:r>
+              <w:rPr>
+                <w:noProof/>
+                <w:webHidden/>
               </w:rPr>
               <w:fldChar w:fldCharType="separate"/>
             </w:r>
@@ -1722,13 +1797,12 @@
                 <w:noProof/>
                 <w:webHidden/>
               </w:rPr>
-              <w:t>8</w:t>
-            </w:r>
-            <w:r>
-              <w:rPr>
-                <w:rStyle w:val="Hyperlink"/>
-                <w:noProof/>
-                <w:rtl/>
+              <w:t>9</w:t>
+            </w:r>
+            <w:r>
+              <w:rPr>
+                <w:noProof/>
+                <w:webHidden/>
               </w:rPr>
               <w:fldChar w:fldCharType="end"/>
             </w:r>
@@ -1745,7 +1819,7 @@
               <w:noProof/>
             </w:rPr>
           </w:pPr>
-          <w:hyperlink w:anchor="_Toc486784909" w:history="1">
+          <w:hyperlink w:anchor="_Toc487044220" w:history="1">
             <w:r>
               <w:rPr>
                 <w:rStyle w:val="Hyperlink"/>
@@ -1762,9 +1836,8 @@
             </w:r>
             <w:r>
               <w:rPr>
-                <w:rStyle w:val="Hyperlink"/>
-                <w:noProof/>
-                <w:rtl/>
+                <w:noProof/>
+                <w:webHidden/>
               </w:rPr>
               <w:fldChar w:fldCharType="begin"/>
             </w:r>
@@ -1773,20 +1846,18 @@
                 <w:noProof/>
                 <w:webHidden/>
               </w:rPr>
-              <w:instrText xml:space="preserve"> PAGEREF _Toc486784909 \h </w:instrText>
-            </w:r>
-            <w:r>
-              <w:rPr>
-                <w:rStyle w:val="Hyperlink"/>
-                <w:noProof/>
-                <w:rtl/>
-              </w:rPr>
-            </w:r>
-            <w:r>
-              <w:rPr>
-                <w:rStyle w:val="Hyperlink"/>
-                <w:noProof/>
-                <w:rtl/>
+              <w:instrText xml:space="preserve"> PAGEREF _Toc487044220 \h </w:instrText>
+            </w:r>
+            <w:r>
+              <w:rPr>
+                <w:noProof/>
+                <w:webHidden/>
+              </w:rPr>
+            </w:r>
+            <w:r>
+              <w:rPr>
+                <w:noProof/>
+                <w:webHidden/>
               </w:rPr>
               <w:fldChar w:fldCharType="separate"/>
             </w:r>
@@ -1795,13 +1866,12 @@
                 <w:noProof/>
                 <w:webHidden/>
               </w:rPr>
-              <w:t>8</w:t>
-            </w:r>
-            <w:r>
-              <w:rPr>
-                <w:rStyle w:val="Hyperlink"/>
-                <w:noProof/>
-                <w:rtl/>
+              <w:t>9</w:t>
+            </w:r>
+            <w:r>
+              <w:rPr>
+                <w:noProof/>
+                <w:webHidden/>
               </w:rPr>
               <w:fldChar w:fldCharType="end"/>
             </w:r>
@@ -1818,7 +1888,7 @@
               <w:noProof/>
             </w:rPr>
           </w:pPr>
-          <w:hyperlink w:anchor="_Toc486784910" w:history="1">
+          <w:hyperlink w:anchor="_Toc487044221" w:history="1">
             <w:r>
               <w:rPr>
                 <w:rStyle w:val="Hyperlink"/>
@@ -1835,9 +1905,8 @@
             </w:r>
             <w:r>
               <w:rPr>
-                <w:rStyle w:val="Hyperlink"/>
-                <w:noProof/>
-                <w:rtl/>
+                <w:noProof/>
+                <w:webHidden/>
               </w:rPr>
               <w:fldChar w:fldCharType="begin"/>
             </w:r>
@@ -1846,20 +1915,18 @@
                 <w:noProof/>
                 <w:webHidden/>
               </w:rPr>
-              <w:instrText xml:space="preserve"> PAGEREF _Toc486784910 \h </w:instrText>
-            </w:r>
-            <w:r>
-              <w:rPr>
-                <w:rStyle w:val="Hyperlink"/>
-                <w:noProof/>
-                <w:rtl/>
-              </w:rPr>
-            </w:r>
-            <w:r>
-              <w:rPr>
-                <w:rStyle w:val="Hyperlink"/>
-                <w:noProof/>
-                <w:rtl/>
+              <w:instrText xml:space="preserve"> PAGEREF _Toc487044221 \h </w:instrText>
+            </w:r>
+            <w:r>
+              <w:rPr>
+                <w:noProof/>
+                <w:webHidden/>
+              </w:rPr>
+            </w:r>
+            <w:r>
+              <w:rPr>
+                <w:noProof/>
+                <w:webHidden/>
               </w:rPr>
               <w:fldChar w:fldCharType="separate"/>
             </w:r>
@@ -1868,13 +1935,12 @@
                 <w:noProof/>
                 <w:webHidden/>
               </w:rPr>
-              <w:t>9</w:t>
-            </w:r>
-            <w:r>
-              <w:rPr>
-                <w:rStyle w:val="Hyperlink"/>
-                <w:noProof/>
-                <w:rtl/>
+              <w:t>10</w:t>
+            </w:r>
+            <w:r>
+              <w:rPr>
+                <w:noProof/>
+                <w:webHidden/>
               </w:rPr>
               <w:fldChar w:fldCharType="end"/>
             </w:r>
@@ -1891,7 +1957,7 @@
               <w:noProof/>
             </w:rPr>
           </w:pPr>
-          <w:hyperlink w:anchor="_Toc486784911" w:history="1">
+          <w:hyperlink w:anchor="_Toc487044222" w:history="1">
             <w:r>
               <w:rPr>
                 <w:rStyle w:val="Hyperlink"/>
@@ -1908,9 +1974,8 @@
             </w:r>
             <w:r>
               <w:rPr>
-                <w:rStyle w:val="Hyperlink"/>
-                <w:noProof/>
-                <w:rtl/>
+                <w:noProof/>
+                <w:webHidden/>
               </w:rPr>
               <w:fldChar w:fldCharType="begin"/>
             </w:r>
@@ -1919,20 +1984,18 @@
                 <w:noProof/>
                 <w:webHidden/>
               </w:rPr>
-              <w:instrText xml:space="preserve"> PAGEREF _Toc486784911 \h </w:instrText>
-            </w:r>
-            <w:r>
-              <w:rPr>
-                <w:rStyle w:val="Hyperlink"/>
-                <w:noProof/>
-                <w:rtl/>
-              </w:rPr>
-            </w:r>
-            <w:r>
-              <w:rPr>
-                <w:rStyle w:val="Hyperlink"/>
-                <w:noProof/>
-                <w:rtl/>
+              <w:instrText xml:space="preserve"> PAGEREF _Toc487044222 \h </w:instrText>
+            </w:r>
+            <w:r>
+              <w:rPr>
+                <w:noProof/>
+                <w:webHidden/>
+              </w:rPr>
+            </w:r>
+            <w:r>
+              <w:rPr>
+                <w:noProof/>
+                <w:webHidden/>
               </w:rPr>
               <w:fldChar w:fldCharType="separate"/>
             </w:r>
@@ -1941,13 +2004,12 @@
                 <w:noProof/>
                 <w:webHidden/>
               </w:rPr>
-              <w:t>10</w:t>
-            </w:r>
-            <w:r>
-              <w:rPr>
-                <w:rStyle w:val="Hyperlink"/>
-                <w:noProof/>
-                <w:rtl/>
+              <w:t>11</w:t>
+            </w:r>
+            <w:r>
+              <w:rPr>
+                <w:noProof/>
+                <w:webHidden/>
               </w:rPr>
               <w:fldChar w:fldCharType="end"/>
             </w:r>
@@ -1964,7 +2026,7 @@
               <w:noProof/>
             </w:rPr>
           </w:pPr>
-          <w:hyperlink w:anchor="_Toc486784912" w:history="1">
+          <w:hyperlink w:anchor="_Toc487044223" w:history="1">
             <w:r>
               <w:rPr>
                 <w:rStyle w:val="Hyperlink"/>
@@ -1981,9 +2043,8 @@
             </w:r>
             <w:r>
               <w:rPr>
-                <w:rStyle w:val="Hyperlink"/>
-                <w:noProof/>
-                <w:rtl/>
+                <w:noProof/>
+                <w:webHidden/>
               </w:rPr>
               <w:fldChar w:fldCharType="begin"/>
             </w:r>
@@ -1992,20 +2053,18 @@
                 <w:noProof/>
                 <w:webHidden/>
               </w:rPr>
-              <w:instrText xml:space="preserve"> PAGEREF _Toc486784912 \h </w:instrText>
-            </w:r>
-            <w:r>
-              <w:rPr>
-                <w:rStyle w:val="Hyperlink"/>
-                <w:noProof/>
-                <w:rtl/>
-              </w:rPr>
-            </w:r>
-            <w:r>
-              <w:rPr>
-                <w:rStyle w:val="Hyperlink"/>
-                <w:noProof/>
-                <w:rtl/>
+              <w:instrText xml:space="preserve"> PAGEREF _Toc487044223 \h </w:instrText>
+            </w:r>
+            <w:r>
+              <w:rPr>
+                <w:noProof/>
+                <w:webHidden/>
+              </w:rPr>
+            </w:r>
+            <w:r>
+              <w:rPr>
+                <w:noProof/>
+                <w:webHidden/>
               </w:rPr>
               <w:fldChar w:fldCharType="separate"/>
             </w:r>
@@ -2014,13 +2073,12 @@
                 <w:noProof/>
                 <w:webHidden/>
               </w:rPr>
-              <w:t>10</w:t>
-            </w:r>
-            <w:r>
-              <w:rPr>
-                <w:rStyle w:val="Hyperlink"/>
-                <w:noProof/>
-                <w:rtl/>
+              <w:t>11</w:t>
+            </w:r>
+            <w:r>
+              <w:rPr>
+                <w:noProof/>
+                <w:webHidden/>
               </w:rPr>
               <w:fldChar w:fldCharType="end"/>
             </w:r>
@@ -2037,7 +2095,7 @@
               <w:noProof/>
             </w:rPr>
           </w:pPr>
-          <w:hyperlink w:anchor="_Toc486784913" w:history="1">
+          <w:hyperlink w:anchor="_Toc487044224" w:history="1">
             <w:r>
               <w:rPr>
                 <w:rStyle w:val="Hyperlink"/>
@@ -2054,9 +2112,8 @@
             </w:r>
             <w:r>
               <w:rPr>
-                <w:rStyle w:val="Hyperlink"/>
-                <w:noProof/>
-                <w:rtl/>
+                <w:noProof/>
+                <w:webHidden/>
               </w:rPr>
               <w:fldChar w:fldCharType="begin"/>
             </w:r>
@@ -2065,20 +2122,18 @@
                 <w:noProof/>
                 <w:webHidden/>
               </w:rPr>
-              <w:instrText xml:space="preserve"> PAGEREF _Toc486784913 \h </w:instrText>
-            </w:r>
-            <w:r>
-              <w:rPr>
-                <w:rStyle w:val="Hyperlink"/>
-                <w:noProof/>
-                <w:rtl/>
-              </w:rPr>
-            </w:r>
-            <w:r>
-              <w:rPr>
-                <w:rStyle w:val="Hyperlink"/>
-                <w:noProof/>
-                <w:rtl/>
+              <w:instrText xml:space="preserve"> PAGEREF _Toc487044224 \h </w:instrText>
+            </w:r>
+            <w:r>
+              <w:rPr>
+                <w:noProof/>
+                <w:webHidden/>
+              </w:rPr>
+            </w:r>
+            <w:r>
+              <w:rPr>
+                <w:noProof/>
+                <w:webHidden/>
               </w:rPr>
               <w:fldChar w:fldCharType="separate"/>
             </w:r>
@@ -2087,13 +2142,12 @@
                 <w:noProof/>
                 <w:webHidden/>
               </w:rPr>
-              <w:t>10</w:t>
-            </w:r>
-            <w:r>
-              <w:rPr>
-                <w:rStyle w:val="Hyperlink"/>
-                <w:noProof/>
-                <w:rtl/>
+              <w:t>11</w:t>
+            </w:r>
+            <w:r>
+              <w:rPr>
+                <w:noProof/>
+                <w:webHidden/>
               </w:rPr>
               <w:fldChar w:fldCharType="end"/>
             </w:r>
@@ -2110,7 +2164,7 @@
               <w:noProof/>
             </w:rPr>
           </w:pPr>
-          <w:hyperlink w:anchor="_Toc486784914" w:history="1">
+          <w:hyperlink w:anchor="_Toc487044225" w:history="1">
             <w:r>
               <w:rPr>
                 <w:rStyle w:val="Hyperlink"/>
@@ -2127,9 +2181,8 @@
             </w:r>
             <w:r>
               <w:rPr>
-                <w:rStyle w:val="Hyperlink"/>
-                <w:noProof/>
-                <w:rtl/>
+                <w:noProof/>
+                <w:webHidden/>
               </w:rPr>
               <w:fldChar w:fldCharType="begin"/>
             </w:r>
@@ -2138,20 +2191,18 @@
                 <w:noProof/>
                 <w:webHidden/>
               </w:rPr>
-              <w:instrText xml:space="preserve"> PAGEREF _Toc486784914 \h </w:instrText>
-            </w:r>
-            <w:r>
-              <w:rPr>
-                <w:rStyle w:val="Hyperlink"/>
-                <w:noProof/>
-                <w:rtl/>
-              </w:rPr>
-            </w:r>
-            <w:r>
-              <w:rPr>
-                <w:rStyle w:val="Hyperlink"/>
-                <w:noProof/>
-                <w:rtl/>
+              <w:instrText xml:space="preserve"> PAGEREF _Toc487044225 \h </w:instrText>
+            </w:r>
+            <w:r>
+              <w:rPr>
+                <w:noProof/>
+                <w:webHidden/>
+              </w:rPr>
+            </w:r>
+            <w:r>
+              <w:rPr>
+                <w:noProof/>
+                <w:webHidden/>
               </w:rPr>
               <w:fldChar w:fldCharType="separate"/>
             </w:r>
@@ -2160,13 +2211,12 @@
                 <w:noProof/>
                 <w:webHidden/>
               </w:rPr>
-              <w:t>10</w:t>
-            </w:r>
-            <w:r>
-              <w:rPr>
-                <w:rStyle w:val="Hyperlink"/>
-                <w:noProof/>
-                <w:rtl/>
+              <w:t>11</w:t>
+            </w:r>
+            <w:r>
+              <w:rPr>
+                <w:noProof/>
+                <w:webHidden/>
               </w:rPr>
               <w:fldChar w:fldCharType="end"/>
             </w:r>
@@ -2183,7 +2233,7 @@
               <w:noProof/>
             </w:rPr>
           </w:pPr>
-          <w:hyperlink w:anchor="_Toc486784915" w:history="1">
+          <w:hyperlink w:anchor="_Toc487044226" w:history="1">
             <w:r>
               <w:rPr>
                 <w:rStyle w:val="Hyperlink"/>
@@ -2200,9 +2250,8 @@
             </w:r>
             <w:r>
               <w:rPr>
-                <w:rStyle w:val="Hyperlink"/>
-                <w:noProof/>
-                <w:rtl/>
+                <w:noProof/>
+                <w:webHidden/>
               </w:rPr>
               <w:fldChar w:fldCharType="begin"/>
             </w:r>
@@ -2211,20 +2260,18 @@
                 <w:noProof/>
                 <w:webHidden/>
               </w:rPr>
-              <w:instrText xml:space="preserve"> PAGEREF _Toc486784915 \h </w:instrText>
-            </w:r>
-            <w:r>
-              <w:rPr>
-                <w:rStyle w:val="Hyperlink"/>
-                <w:noProof/>
-                <w:rtl/>
-              </w:rPr>
-            </w:r>
-            <w:r>
-              <w:rPr>
-                <w:rStyle w:val="Hyperlink"/>
-                <w:noProof/>
-                <w:rtl/>
+              <w:instrText xml:space="preserve"> PAGEREF _Toc487044226 \h </w:instrText>
+            </w:r>
+            <w:r>
+              <w:rPr>
+                <w:noProof/>
+                <w:webHidden/>
+              </w:rPr>
+            </w:r>
+            <w:r>
+              <w:rPr>
+                <w:noProof/>
+                <w:webHidden/>
               </w:rPr>
               <w:fldChar w:fldCharType="separate"/>
             </w:r>
@@ -2233,13 +2280,12 @@
                 <w:noProof/>
                 <w:webHidden/>
               </w:rPr>
-              <w:t>10</w:t>
-            </w:r>
-            <w:r>
-              <w:rPr>
-                <w:rStyle w:val="Hyperlink"/>
-                <w:noProof/>
-                <w:rtl/>
+              <w:t>11</w:t>
+            </w:r>
+            <w:r>
+              <w:rPr>
+                <w:noProof/>
+                <w:webHidden/>
               </w:rPr>
               <w:fldChar w:fldCharType="end"/>
             </w:r>
@@ -2256,7 +2302,7 @@
               <w:noProof/>
             </w:rPr>
           </w:pPr>
-          <w:hyperlink w:anchor="_Toc486784916" w:history="1">
+          <w:hyperlink w:anchor="_Toc487044227" w:history="1">
             <w:r>
               <w:rPr>
                 <w:rStyle w:val="Hyperlink"/>
@@ -2273,9 +2319,8 @@
             </w:r>
             <w:r>
               <w:rPr>
-                <w:rStyle w:val="Hyperlink"/>
-                <w:noProof/>
-                <w:rtl/>
+                <w:noProof/>
+                <w:webHidden/>
               </w:rPr>
               <w:fldChar w:fldCharType="begin"/>
             </w:r>
@@ -2284,20 +2329,18 @@
                 <w:noProof/>
                 <w:webHidden/>
               </w:rPr>
-              <w:instrText xml:space="preserve"> PAGEREF _Toc486784916 \h </w:instrText>
-            </w:r>
-            <w:r>
-              <w:rPr>
-                <w:rStyle w:val="Hyperlink"/>
-                <w:noProof/>
-                <w:rtl/>
-              </w:rPr>
-            </w:r>
-            <w:r>
-              <w:rPr>
-                <w:rStyle w:val="Hyperlink"/>
-                <w:noProof/>
-                <w:rtl/>
+              <w:instrText xml:space="preserve"> PAGEREF _Toc487044227 \h </w:instrText>
+            </w:r>
+            <w:r>
+              <w:rPr>
+                <w:noProof/>
+                <w:webHidden/>
+              </w:rPr>
+            </w:r>
+            <w:r>
+              <w:rPr>
+                <w:noProof/>
+                <w:webHidden/>
               </w:rPr>
               <w:fldChar w:fldCharType="separate"/>
             </w:r>
@@ -2306,13 +2349,12 @@
                 <w:noProof/>
                 <w:webHidden/>
               </w:rPr>
-              <w:t>11</w:t>
-            </w:r>
-            <w:r>
-              <w:rPr>
-                <w:rStyle w:val="Hyperlink"/>
-                <w:noProof/>
-                <w:rtl/>
+              <w:t>12</w:t>
+            </w:r>
+            <w:r>
+              <w:rPr>
+                <w:noProof/>
+                <w:webHidden/>
               </w:rPr>
               <w:fldChar w:fldCharType="end"/>
             </w:r>
@@ -2329,7 +2371,7 @@
               <w:noProof/>
             </w:rPr>
           </w:pPr>
-          <w:hyperlink w:anchor="_Toc486784917" w:history="1">
+          <w:hyperlink w:anchor="_Toc487044228" w:history="1">
             <w:r>
               <w:rPr>
                 <w:rStyle w:val="Hyperlink"/>
@@ -2346,9 +2388,8 @@
             </w:r>
             <w:r>
               <w:rPr>
-                <w:rStyle w:val="Hyperlink"/>
-                <w:noProof/>
-                <w:rtl/>
+                <w:noProof/>
+                <w:webHidden/>
               </w:rPr>
               <w:fldChar w:fldCharType="begin"/>
             </w:r>
@@ -2357,20 +2398,18 @@
                 <w:noProof/>
                 <w:webHidden/>
               </w:rPr>
-              <w:instrText xml:space="preserve"> PAGEREF _Toc486784917 \h </w:instrText>
-            </w:r>
-            <w:r>
-              <w:rPr>
-                <w:rStyle w:val="Hyperlink"/>
-                <w:noProof/>
-                <w:rtl/>
-              </w:rPr>
-            </w:r>
-            <w:r>
-              <w:rPr>
-                <w:rStyle w:val="Hyperlink"/>
-                <w:noProof/>
-                <w:rtl/>
+              <w:instrText xml:space="preserve"> PAGEREF _Toc487044228 \h </w:instrText>
+            </w:r>
+            <w:r>
+              <w:rPr>
+                <w:noProof/>
+                <w:webHidden/>
+              </w:rPr>
+            </w:r>
+            <w:r>
+              <w:rPr>
+                <w:noProof/>
+                <w:webHidden/>
               </w:rPr>
               <w:fldChar w:fldCharType="separate"/>
             </w:r>
@@ -2379,13 +2418,12 @@
                 <w:noProof/>
                 <w:webHidden/>
               </w:rPr>
-              <w:t>11</w:t>
-            </w:r>
-            <w:r>
-              <w:rPr>
-                <w:rStyle w:val="Hyperlink"/>
-                <w:noProof/>
-                <w:rtl/>
+              <w:t>12</w:t>
+            </w:r>
+            <w:r>
+              <w:rPr>
+                <w:noProof/>
+                <w:webHidden/>
               </w:rPr>
               <w:fldChar w:fldCharType="end"/>
             </w:r>
@@ -2402,7 +2440,7 @@
               <w:noProof/>
             </w:rPr>
           </w:pPr>
-          <w:hyperlink w:anchor="_Toc486784918" w:history="1">
+          <w:hyperlink w:anchor="_Toc487044229" w:history="1">
             <w:r>
               <w:rPr>
                 <w:rStyle w:val="Hyperlink"/>
@@ -2419,9 +2457,8 @@
             </w:r>
             <w:r>
               <w:rPr>
-                <w:rStyle w:val="Hyperlink"/>
-                <w:noProof/>
-                <w:rtl/>
+                <w:noProof/>
+                <w:webHidden/>
               </w:rPr>
               <w:fldChar w:fldCharType="begin"/>
             </w:r>
@@ -2430,20 +2467,18 @@
                 <w:noProof/>
                 <w:webHidden/>
               </w:rPr>
-              <w:instrText xml:space="preserve"> PAGEREF _Toc486784918 \h </w:instrText>
-            </w:r>
-            <w:r>
-              <w:rPr>
-                <w:rStyle w:val="Hyperlink"/>
-                <w:noProof/>
-                <w:rtl/>
-              </w:rPr>
-            </w:r>
-            <w:r>
-              <w:rPr>
-                <w:rStyle w:val="Hyperlink"/>
-                <w:noProof/>
-                <w:rtl/>
+              <w:instrText xml:space="preserve"> PAGEREF _Toc487044229 \h </w:instrText>
+            </w:r>
+            <w:r>
+              <w:rPr>
+                <w:noProof/>
+                <w:webHidden/>
+              </w:rPr>
+            </w:r>
+            <w:r>
+              <w:rPr>
+                <w:noProof/>
+                <w:webHidden/>
               </w:rPr>
               <w:fldChar w:fldCharType="separate"/>
             </w:r>
@@ -2452,13 +2487,12 @@
                 <w:noProof/>
                 <w:webHidden/>
               </w:rPr>
-              <w:t>11</w:t>
-            </w:r>
-            <w:r>
-              <w:rPr>
-                <w:rStyle w:val="Hyperlink"/>
-                <w:noProof/>
-                <w:rtl/>
+              <w:t>12</w:t>
+            </w:r>
+            <w:r>
+              <w:rPr>
+                <w:noProof/>
+                <w:webHidden/>
               </w:rPr>
               <w:fldChar w:fldCharType="end"/>
             </w:r>
@@ -2475,7 +2509,7 @@
               <w:noProof/>
             </w:rPr>
           </w:pPr>
-          <w:hyperlink w:anchor="_Toc486784919" w:history="1">
+          <w:hyperlink w:anchor="_Toc487044230" w:history="1">
             <w:r>
               <w:rPr>
                 <w:rStyle w:val="Hyperlink"/>
@@ -2492,9 +2526,8 @@
             </w:r>
             <w:r>
               <w:rPr>
-                <w:rStyle w:val="Hyperlink"/>
-                <w:noProof/>
-                <w:rtl/>
+                <w:noProof/>
+                <w:webHidden/>
               </w:rPr>
               <w:fldChar w:fldCharType="begin"/>
             </w:r>
@@ -2503,20 +2536,18 @@
                 <w:noProof/>
                 <w:webHidden/>
               </w:rPr>
-              <w:instrText xml:space="preserve"> PAGEREF _Toc486784919 \h </w:instrText>
-            </w:r>
-            <w:r>
-              <w:rPr>
-                <w:rStyle w:val="Hyperlink"/>
-                <w:noProof/>
-                <w:rtl/>
-              </w:rPr>
-            </w:r>
-            <w:r>
-              <w:rPr>
-                <w:rStyle w:val="Hyperlink"/>
-                <w:noProof/>
-                <w:rtl/>
+              <w:instrText xml:space="preserve"> PAGEREF _Toc487044230 \h </w:instrText>
+            </w:r>
+            <w:r>
+              <w:rPr>
+                <w:noProof/>
+                <w:webHidden/>
+              </w:rPr>
+            </w:r>
+            <w:r>
+              <w:rPr>
+                <w:noProof/>
+                <w:webHidden/>
               </w:rPr>
               <w:fldChar w:fldCharType="separate"/>
             </w:r>
@@ -2525,13 +2556,12 @@
                 <w:noProof/>
                 <w:webHidden/>
               </w:rPr>
-              <w:t>11</w:t>
-            </w:r>
-            <w:r>
-              <w:rPr>
-                <w:rStyle w:val="Hyperlink"/>
-                <w:noProof/>
-                <w:rtl/>
+              <w:t>12</w:t>
+            </w:r>
+            <w:r>
+              <w:rPr>
+                <w:noProof/>
+                <w:webHidden/>
               </w:rPr>
               <w:fldChar w:fldCharType="end"/>
             </w:r>
@@ -2548,7 +2578,7 @@
               <w:noProof/>
             </w:rPr>
           </w:pPr>
-          <w:hyperlink w:anchor="_Toc486784920" w:history="1">
+          <w:hyperlink w:anchor="_Toc487044231" w:history="1">
             <w:r>
               <w:rPr>
                 <w:rStyle w:val="Hyperlink"/>
@@ -2565,9 +2595,8 @@
             </w:r>
             <w:r>
               <w:rPr>
-                <w:rStyle w:val="Hyperlink"/>
-                <w:noProof/>
-                <w:rtl/>
+                <w:noProof/>
+                <w:webHidden/>
               </w:rPr>
               <w:fldChar w:fldCharType="begin"/>
             </w:r>
@@ -2576,20 +2605,18 @@
                 <w:noProof/>
                 <w:webHidden/>
               </w:rPr>
-              <w:instrText xml:space="preserve"> PAGEREF _Toc486784920 \h </w:instrText>
-            </w:r>
-            <w:r>
-              <w:rPr>
-                <w:rStyle w:val="Hyperlink"/>
-                <w:noProof/>
-                <w:rtl/>
-              </w:rPr>
-            </w:r>
-            <w:r>
-              <w:rPr>
-                <w:rStyle w:val="Hyperlink"/>
-                <w:noProof/>
-                <w:rtl/>
+              <w:instrText xml:space="preserve"> PAGEREF _Toc487044231 \h </w:instrText>
+            </w:r>
+            <w:r>
+              <w:rPr>
+                <w:noProof/>
+                <w:webHidden/>
+              </w:rPr>
+            </w:r>
+            <w:r>
+              <w:rPr>
+                <w:noProof/>
+                <w:webHidden/>
               </w:rPr>
               <w:fldChar w:fldCharType="separate"/>
             </w:r>
@@ -2598,13 +2625,12 @@
                 <w:noProof/>
                 <w:webHidden/>
               </w:rPr>
-              <w:t>12</w:t>
-            </w:r>
-            <w:r>
-              <w:rPr>
-                <w:rStyle w:val="Hyperlink"/>
-                <w:noProof/>
-                <w:rtl/>
+              <w:t>14</w:t>
+            </w:r>
+            <w:r>
+              <w:rPr>
+                <w:noProof/>
+                <w:webHidden/>
               </w:rPr>
               <w:fldChar w:fldCharType="end"/>
             </w:r>
@@ -2621,13 +2647,13 @@
               <w:noProof/>
             </w:rPr>
           </w:pPr>
-          <w:hyperlink w:anchor="_Toc486784921" w:history="1">
+          <w:hyperlink w:anchor="_Toc487044232" w:history="1">
             <w:r>
               <w:rPr>
                 <w:rStyle w:val="Hyperlink"/>
                 <w:noProof/>
               </w:rPr>
-              <w:t>Database</w:t>
+              <w:t>Database &amp; Data Access Layer</w:t>
             </w:r>
             <w:r>
               <w:rPr>
@@ -2638,9 +2664,8 @@
             </w:r>
             <w:r>
               <w:rPr>
-                <w:rStyle w:val="Hyperlink"/>
-                <w:noProof/>
-                <w:rtl/>
+                <w:noProof/>
+                <w:webHidden/>
               </w:rPr>
               <w:fldChar w:fldCharType="begin"/>
             </w:r>
@@ -2649,20 +2674,18 @@
                 <w:noProof/>
                 <w:webHidden/>
               </w:rPr>
-              <w:instrText xml:space="preserve"> PAGEREF _Toc486784921 \h </w:instrText>
-            </w:r>
-            <w:r>
-              <w:rPr>
-                <w:rStyle w:val="Hyperlink"/>
-                <w:noProof/>
-                <w:rtl/>
-              </w:rPr>
-            </w:r>
-            <w:r>
-              <w:rPr>
-                <w:rStyle w:val="Hyperlink"/>
-                <w:noProof/>
-                <w:rtl/>
+              <w:instrText xml:space="preserve"> PAGEREF _Toc487044232 \h </w:instrText>
+            </w:r>
+            <w:r>
+              <w:rPr>
+                <w:noProof/>
+                <w:webHidden/>
+              </w:rPr>
+            </w:r>
+            <w:r>
+              <w:rPr>
+                <w:noProof/>
+                <w:webHidden/>
               </w:rPr>
               <w:fldChar w:fldCharType="separate"/>
             </w:r>
@@ -2671,13 +2694,12 @@
                 <w:noProof/>
                 <w:webHidden/>
               </w:rPr>
-              <w:t>14</w:t>
-            </w:r>
-            <w:r>
-              <w:rPr>
-                <w:rStyle w:val="Hyperlink"/>
-                <w:noProof/>
-                <w:rtl/>
+              <w:t>16</w:t>
+            </w:r>
+            <w:r>
+              <w:rPr>
+                <w:noProof/>
+                <w:webHidden/>
               </w:rPr>
               <w:fldChar w:fldCharType="end"/>
             </w:r>
@@ -2694,7 +2716,7 @@
               <w:noProof/>
             </w:rPr>
           </w:pPr>
-          <w:hyperlink w:anchor="_Toc486784922" w:history="1">
+          <w:hyperlink w:anchor="_Toc487044233" w:history="1">
             <w:r>
               <w:rPr>
                 <w:rStyle w:val="Hyperlink"/>
@@ -2711,9 +2733,8 @@
             </w:r>
             <w:r>
               <w:rPr>
-                <w:rStyle w:val="Hyperlink"/>
-                <w:noProof/>
-                <w:rtl/>
+                <w:noProof/>
+                <w:webHidden/>
               </w:rPr>
               <w:fldChar w:fldCharType="begin"/>
             </w:r>
@@ -2722,20 +2743,18 @@
                 <w:noProof/>
                 <w:webHidden/>
               </w:rPr>
-              <w:instrText xml:space="preserve"> PAGEREF _Toc486784922 \h </w:instrText>
-            </w:r>
-            <w:r>
-              <w:rPr>
-                <w:rStyle w:val="Hyperlink"/>
-                <w:noProof/>
-                <w:rtl/>
-              </w:rPr>
-            </w:r>
-            <w:r>
-              <w:rPr>
-                <w:rStyle w:val="Hyperlink"/>
-                <w:noProof/>
-                <w:rtl/>
+              <w:instrText xml:space="preserve"> PAGEREF _Toc487044233 \h </w:instrText>
+            </w:r>
+            <w:r>
+              <w:rPr>
+                <w:noProof/>
+                <w:webHidden/>
+              </w:rPr>
+            </w:r>
+            <w:r>
+              <w:rPr>
+                <w:noProof/>
+                <w:webHidden/>
               </w:rPr>
               <w:fldChar w:fldCharType="separate"/>
             </w:r>
@@ -2744,13 +2763,12 @@
                 <w:noProof/>
                 <w:webHidden/>
               </w:rPr>
-              <w:t>16</w:t>
-            </w:r>
-            <w:r>
-              <w:rPr>
-                <w:rStyle w:val="Hyperlink"/>
-                <w:noProof/>
-                <w:rtl/>
+              <w:t>18</w:t>
+            </w:r>
+            <w:r>
+              <w:rPr>
+                <w:noProof/>
+                <w:webHidden/>
               </w:rPr>
               <w:fldChar w:fldCharType="end"/>
             </w:r>
@@ -2767,7 +2785,7 @@
               <w:noProof/>
             </w:rPr>
           </w:pPr>
-          <w:hyperlink w:anchor="_Toc486784923" w:history="1">
+          <w:hyperlink w:anchor="_Toc487044234" w:history="1">
             <w:r>
               <w:rPr>
                 <w:rStyle w:val="Hyperlink"/>
@@ -2784,9 +2802,8 @@
             </w:r>
             <w:r>
               <w:rPr>
-                <w:rStyle w:val="Hyperlink"/>
-                <w:noProof/>
-                <w:rtl/>
+                <w:noProof/>
+                <w:webHidden/>
               </w:rPr>
               <w:fldChar w:fldCharType="begin"/>
             </w:r>
@@ -2795,20 +2812,18 @@
                 <w:noProof/>
                 <w:webHidden/>
               </w:rPr>
-              <w:instrText xml:space="preserve"> PAGEREF _Toc486784923 \h </w:instrText>
-            </w:r>
-            <w:r>
-              <w:rPr>
-                <w:rStyle w:val="Hyperlink"/>
-                <w:noProof/>
-                <w:rtl/>
-              </w:rPr>
-            </w:r>
-            <w:r>
-              <w:rPr>
-                <w:rStyle w:val="Hyperlink"/>
-                <w:noProof/>
-                <w:rtl/>
+              <w:instrText xml:space="preserve"> PAGEREF _Toc487044234 \h </w:instrText>
+            </w:r>
+            <w:r>
+              <w:rPr>
+                <w:noProof/>
+                <w:webHidden/>
+              </w:rPr>
+            </w:r>
+            <w:r>
+              <w:rPr>
+                <w:noProof/>
+                <w:webHidden/>
               </w:rPr>
               <w:fldChar w:fldCharType="separate"/>
             </w:r>
@@ -2817,13 +2832,12 @@
                 <w:noProof/>
                 <w:webHidden/>
               </w:rPr>
-              <w:t>18</w:t>
-            </w:r>
-            <w:r>
-              <w:rPr>
-                <w:rStyle w:val="Hyperlink"/>
-                <w:noProof/>
-                <w:rtl/>
+              <w:t>20</w:t>
+            </w:r>
+            <w:r>
+              <w:rPr>
+                <w:noProof/>
+                <w:webHidden/>
               </w:rPr>
               <w:fldChar w:fldCharType="end"/>
             </w:r>
@@ -2840,7 +2854,7 @@
               <w:noProof/>
             </w:rPr>
           </w:pPr>
-          <w:hyperlink w:anchor="_Toc486784924" w:history="1">
+          <w:hyperlink w:anchor="_Toc487044235" w:history="1">
             <w:r>
               <w:rPr>
                 <w:rStyle w:val="Hyperlink"/>
@@ -2857,9 +2871,8 @@
             </w:r>
             <w:r>
               <w:rPr>
-                <w:rStyle w:val="Hyperlink"/>
-                <w:noProof/>
-                <w:rtl/>
+                <w:noProof/>
+                <w:webHidden/>
               </w:rPr>
               <w:fldChar w:fldCharType="begin"/>
             </w:r>
@@ -2868,20 +2881,18 @@
                 <w:noProof/>
                 <w:webHidden/>
               </w:rPr>
-              <w:instrText xml:space="preserve"> PAGEREF _Toc486784924 \h </w:instrText>
-            </w:r>
-            <w:r>
-              <w:rPr>
-                <w:rStyle w:val="Hyperlink"/>
-                <w:noProof/>
-                <w:rtl/>
-              </w:rPr>
-            </w:r>
-            <w:r>
-              <w:rPr>
-                <w:rStyle w:val="Hyperlink"/>
-                <w:noProof/>
-                <w:rtl/>
+              <w:instrText xml:space="preserve"> PAGEREF _Toc487044235 \h </w:instrText>
+            </w:r>
+            <w:r>
+              <w:rPr>
+                <w:noProof/>
+                <w:webHidden/>
+              </w:rPr>
+            </w:r>
+            <w:r>
+              <w:rPr>
+                <w:noProof/>
+                <w:webHidden/>
               </w:rPr>
               <w:fldChar w:fldCharType="separate"/>
             </w:r>
@@ -2890,13 +2901,12 @@
                 <w:noProof/>
                 <w:webHidden/>
               </w:rPr>
-              <w:t>18</w:t>
-            </w:r>
-            <w:r>
-              <w:rPr>
-                <w:rStyle w:val="Hyperlink"/>
-                <w:noProof/>
-                <w:rtl/>
+              <w:t>20</w:t>
+            </w:r>
+            <w:r>
+              <w:rPr>
+                <w:noProof/>
+                <w:webHidden/>
               </w:rPr>
               <w:fldChar w:fldCharType="end"/>
             </w:r>
@@ -2913,7 +2923,7 @@
               <w:noProof/>
             </w:rPr>
           </w:pPr>
-          <w:hyperlink w:anchor="_Toc486784925" w:history="1">
+          <w:hyperlink w:anchor="_Toc487044236" w:history="1">
             <w:r>
               <w:rPr>
                 <w:rStyle w:val="Hyperlink"/>
@@ -2930,9 +2940,8 @@
             </w:r>
             <w:r>
               <w:rPr>
-                <w:rStyle w:val="Hyperlink"/>
-                <w:noProof/>
-                <w:rtl/>
+                <w:noProof/>
+                <w:webHidden/>
               </w:rPr>
               <w:fldChar w:fldCharType="begin"/>
             </w:r>
@@ -2941,20 +2950,18 @@
                 <w:noProof/>
                 <w:webHidden/>
               </w:rPr>
-              <w:instrText xml:space="preserve"> PAGEREF _Toc486784925 \h </w:instrText>
-            </w:r>
-            <w:r>
-              <w:rPr>
-                <w:rStyle w:val="Hyperlink"/>
-                <w:noProof/>
-                <w:rtl/>
-              </w:rPr>
-            </w:r>
-            <w:r>
-              <w:rPr>
-                <w:rStyle w:val="Hyperlink"/>
-                <w:noProof/>
-                <w:rtl/>
+              <w:instrText xml:space="preserve"> PAGEREF _Toc487044236 \h </w:instrText>
+            </w:r>
+            <w:r>
+              <w:rPr>
+                <w:noProof/>
+                <w:webHidden/>
+              </w:rPr>
+            </w:r>
+            <w:r>
+              <w:rPr>
+                <w:noProof/>
+                <w:webHidden/>
               </w:rPr>
               <w:fldChar w:fldCharType="separate"/>
             </w:r>
@@ -2963,13 +2970,12 @@
                 <w:noProof/>
                 <w:webHidden/>
               </w:rPr>
-              <w:t>19</w:t>
-            </w:r>
-            <w:r>
-              <w:rPr>
-                <w:rStyle w:val="Hyperlink"/>
-                <w:noProof/>
-                <w:rtl/>
+              <w:t>22</w:t>
+            </w:r>
+            <w:r>
+              <w:rPr>
+                <w:noProof/>
+                <w:webHidden/>
               </w:rPr>
               <w:fldChar w:fldCharType="end"/>
             </w:r>
@@ -2986,7 +2992,7 @@
               <w:noProof/>
             </w:rPr>
           </w:pPr>
-          <w:hyperlink w:anchor="_Toc486784926" w:history="1">
+          <w:hyperlink w:anchor="_Toc487044237" w:history="1">
             <w:r>
               <w:rPr>
                 <w:rStyle w:val="Hyperlink"/>
@@ -3003,9 +3009,8 @@
             </w:r>
             <w:r>
               <w:rPr>
-                <w:rStyle w:val="Hyperlink"/>
-                <w:noProof/>
-                <w:rtl/>
+                <w:noProof/>
+                <w:webHidden/>
               </w:rPr>
               <w:fldChar w:fldCharType="begin"/>
             </w:r>
@@ -3014,20 +3019,18 @@
                 <w:noProof/>
                 <w:webHidden/>
               </w:rPr>
-              <w:instrText xml:space="preserve"> PAGEREF _Toc486784926 \h </w:instrText>
-            </w:r>
-            <w:r>
-              <w:rPr>
-                <w:rStyle w:val="Hyperlink"/>
-                <w:noProof/>
-                <w:rtl/>
-              </w:rPr>
-            </w:r>
-            <w:r>
-              <w:rPr>
-                <w:rStyle w:val="Hyperlink"/>
-                <w:noProof/>
-                <w:rtl/>
+              <w:instrText xml:space="preserve"> PAGEREF _Toc487044237 \h </w:instrText>
+            </w:r>
+            <w:r>
+              <w:rPr>
+                <w:noProof/>
+                <w:webHidden/>
+              </w:rPr>
+            </w:r>
+            <w:r>
+              <w:rPr>
+                <w:noProof/>
+                <w:webHidden/>
               </w:rPr>
               <w:fldChar w:fldCharType="separate"/>
             </w:r>
@@ -3036,13 +3039,12 @@
                 <w:noProof/>
                 <w:webHidden/>
               </w:rPr>
-              <w:t>20</w:t>
-            </w:r>
-            <w:r>
-              <w:rPr>
-                <w:rStyle w:val="Hyperlink"/>
-                <w:noProof/>
-                <w:rtl/>
+              <w:t>23</w:t>
+            </w:r>
+            <w:r>
+              <w:rPr>
+                <w:noProof/>
+                <w:webHidden/>
               </w:rPr>
               <w:fldChar w:fldCharType="end"/>
             </w:r>
@@ -3059,7 +3061,7 @@
               <w:noProof/>
             </w:rPr>
           </w:pPr>
-          <w:hyperlink w:anchor="_Toc486784927" w:history="1">
+          <w:hyperlink w:anchor="_Toc487044238" w:history="1">
             <w:r>
               <w:rPr>
                 <w:rStyle w:val="Hyperlink"/>
@@ -3076,9 +3078,8 @@
             </w:r>
             <w:r>
               <w:rPr>
-                <w:rStyle w:val="Hyperlink"/>
-                <w:noProof/>
-                <w:rtl/>
+                <w:noProof/>
+                <w:webHidden/>
               </w:rPr>
               <w:fldChar w:fldCharType="begin"/>
             </w:r>
@@ -3087,20 +3088,18 @@
                 <w:noProof/>
                 <w:webHidden/>
               </w:rPr>
-              <w:instrText xml:space="preserve"> PAGEREF _Toc486784927 \h </w:instrText>
-            </w:r>
-            <w:r>
-              <w:rPr>
-                <w:rStyle w:val="Hyperlink"/>
-                <w:noProof/>
-                <w:rtl/>
-              </w:rPr>
-            </w:r>
-            <w:r>
-              <w:rPr>
-                <w:rStyle w:val="Hyperlink"/>
-                <w:noProof/>
-                <w:rtl/>
+              <w:instrText xml:space="preserve"> PAGEREF _Toc487044238 \h </w:instrText>
+            </w:r>
+            <w:r>
+              <w:rPr>
+                <w:noProof/>
+                <w:webHidden/>
+              </w:rPr>
+            </w:r>
+            <w:r>
+              <w:rPr>
+                <w:noProof/>
+                <w:webHidden/>
               </w:rPr>
               <w:fldChar w:fldCharType="separate"/>
             </w:r>
@@ -3109,13 +3108,12 @@
                 <w:noProof/>
                 <w:webHidden/>
               </w:rPr>
-              <w:t>21</w:t>
-            </w:r>
-            <w:r>
-              <w:rPr>
-                <w:rStyle w:val="Hyperlink"/>
-                <w:noProof/>
-                <w:rtl/>
+              <w:t>23</w:t>
+            </w:r>
+            <w:r>
+              <w:rPr>
+                <w:noProof/>
+                <w:webHidden/>
               </w:rPr>
               <w:fldChar w:fldCharType="end"/>
             </w:r>
@@ -3132,7 +3130,7 @@
               <w:noProof/>
             </w:rPr>
           </w:pPr>
-          <w:hyperlink w:anchor="_Toc486784928" w:history="1">
+          <w:hyperlink w:anchor="_Toc487044239" w:history="1">
             <w:r>
               <w:rPr>
                 <w:rStyle w:val="Hyperlink"/>
@@ -3149,9 +3147,8 @@
             </w:r>
             <w:r>
               <w:rPr>
-                <w:rStyle w:val="Hyperlink"/>
-                <w:noProof/>
-                <w:rtl/>
+                <w:noProof/>
+                <w:webHidden/>
               </w:rPr>
               <w:fldChar w:fldCharType="begin"/>
             </w:r>
@@ -3160,20 +3157,18 @@
                 <w:noProof/>
                 <w:webHidden/>
               </w:rPr>
-              <w:instrText xml:space="preserve"> PAGEREF _Toc486784928 \h </w:instrText>
-            </w:r>
-            <w:r>
-              <w:rPr>
-                <w:rStyle w:val="Hyperlink"/>
-                <w:noProof/>
-                <w:rtl/>
-              </w:rPr>
-            </w:r>
-            <w:r>
-              <w:rPr>
-                <w:rStyle w:val="Hyperlink"/>
-                <w:noProof/>
-                <w:rtl/>
+              <w:instrText xml:space="preserve"> PAGEREF _Toc487044239 \h </w:instrText>
+            </w:r>
+            <w:r>
+              <w:rPr>
+                <w:noProof/>
+                <w:webHidden/>
+              </w:rPr>
+            </w:r>
+            <w:r>
+              <w:rPr>
+                <w:noProof/>
+                <w:webHidden/>
               </w:rPr>
               <w:fldChar w:fldCharType="separate"/>
             </w:r>
@@ -3182,13 +3177,12 @@
                 <w:noProof/>
                 <w:webHidden/>
               </w:rPr>
-              <w:t>21</w:t>
-            </w:r>
-            <w:r>
-              <w:rPr>
-                <w:rStyle w:val="Hyperlink"/>
-                <w:noProof/>
-                <w:rtl/>
+              <w:t>23</w:t>
+            </w:r>
+            <w:r>
+              <w:rPr>
+                <w:noProof/>
+                <w:webHidden/>
               </w:rPr>
               <w:fldChar w:fldCharType="end"/>
             </w:r>
@@ -3205,7 +3199,7 @@
               <w:noProof/>
             </w:rPr>
           </w:pPr>
-          <w:hyperlink w:anchor="_Toc486784929" w:history="1">
+          <w:hyperlink w:anchor="_Toc487044240" w:history="1">
             <w:r>
               <w:rPr>
                 <w:rStyle w:val="Hyperlink"/>
@@ -3222,9 +3216,8 @@
             </w:r>
             <w:r>
               <w:rPr>
-                <w:rStyle w:val="Hyperlink"/>
-                <w:noProof/>
-                <w:rtl/>
+                <w:noProof/>
+                <w:webHidden/>
               </w:rPr>
               <w:fldChar w:fldCharType="begin"/>
             </w:r>
@@ -3233,20 +3226,18 @@
                 <w:noProof/>
                 <w:webHidden/>
               </w:rPr>
-              <w:instrText xml:space="preserve"> PAGEREF _Toc486784929 \h </w:instrText>
-            </w:r>
-            <w:r>
-              <w:rPr>
-                <w:rStyle w:val="Hyperlink"/>
-                <w:noProof/>
-                <w:rtl/>
-              </w:rPr>
-            </w:r>
-            <w:r>
-              <w:rPr>
-                <w:rStyle w:val="Hyperlink"/>
-                <w:noProof/>
-                <w:rtl/>
+              <w:instrText xml:space="preserve"> PAGEREF _Toc487044240 \h </w:instrText>
+            </w:r>
+            <w:r>
+              <w:rPr>
+                <w:noProof/>
+                <w:webHidden/>
+              </w:rPr>
+            </w:r>
+            <w:r>
+              <w:rPr>
+                <w:noProof/>
+                <w:webHidden/>
               </w:rPr>
               <w:fldChar w:fldCharType="separate"/>
             </w:r>
@@ -3255,13 +3246,12 @@
                 <w:noProof/>
                 <w:webHidden/>
               </w:rPr>
-              <w:t>21</w:t>
-            </w:r>
-            <w:r>
-              <w:rPr>
-                <w:rStyle w:val="Hyperlink"/>
-                <w:noProof/>
-                <w:rtl/>
+              <w:t>23</w:t>
+            </w:r>
+            <w:r>
+              <w:rPr>
+                <w:noProof/>
+                <w:webHidden/>
               </w:rPr>
               <w:fldChar w:fldCharType="end"/>
             </w:r>
@@ -3278,7 +3268,7 @@
               <w:noProof/>
             </w:rPr>
           </w:pPr>
-          <w:hyperlink w:anchor="_Toc486784930" w:history="1">
+          <w:hyperlink w:anchor="_Toc487044241" w:history="1">
             <w:r>
               <w:rPr>
                 <w:rStyle w:val="Hyperlink"/>
@@ -3295,9 +3285,8 @@
             </w:r>
             <w:r>
               <w:rPr>
-                <w:rStyle w:val="Hyperlink"/>
-                <w:noProof/>
-                <w:rtl/>
+                <w:noProof/>
+                <w:webHidden/>
               </w:rPr>
               <w:fldChar w:fldCharType="begin"/>
             </w:r>
@@ -3306,20 +3295,18 @@
                 <w:noProof/>
                 <w:webHidden/>
               </w:rPr>
-              <w:instrText xml:space="preserve"> PAGEREF _Toc486784930 \h </w:instrText>
-            </w:r>
-            <w:r>
-              <w:rPr>
-                <w:rStyle w:val="Hyperlink"/>
-                <w:noProof/>
-                <w:rtl/>
-              </w:rPr>
-            </w:r>
-            <w:r>
-              <w:rPr>
-                <w:rStyle w:val="Hyperlink"/>
-                <w:noProof/>
-                <w:rtl/>
+              <w:instrText xml:space="preserve"> PAGEREF _Toc487044241 \h </w:instrText>
+            </w:r>
+            <w:r>
+              <w:rPr>
+                <w:noProof/>
+                <w:webHidden/>
+              </w:rPr>
+            </w:r>
+            <w:r>
+              <w:rPr>
+                <w:noProof/>
+                <w:webHidden/>
               </w:rPr>
               <w:fldChar w:fldCharType="separate"/>
             </w:r>
@@ -3328,13 +3315,12 @@
                 <w:noProof/>
                 <w:webHidden/>
               </w:rPr>
-              <w:t>21</w:t>
-            </w:r>
-            <w:r>
-              <w:rPr>
-                <w:rStyle w:val="Hyperlink"/>
-                <w:noProof/>
-                <w:rtl/>
+              <w:t>24</w:t>
+            </w:r>
+            <w:r>
+              <w:rPr>
+                <w:noProof/>
+                <w:webHidden/>
               </w:rPr>
               <w:fldChar w:fldCharType="end"/>
             </w:r>
@@ -3369,7 +3355,7 @@
       <w:pPr>
         <w:pStyle w:val="Heading1"/>
       </w:pPr>
-      <w:bookmarkStart w:id="0" w:name="_Toc486784893"/>
+      <w:bookmarkStart w:id="0" w:name="_Toc487044202"/>
       <w:r>
         <w:lastRenderedPageBreak/>
         <w:t>Introduction</w:t>
@@ -3409,7 +3395,7 @@
       <w:pPr>
         <w:pStyle w:val="Heading1"/>
       </w:pPr>
-      <w:bookmarkStart w:id="1" w:name="_Toc486784894"/>
+      <w:bookmarkStart w:id="1" w:name="_Toc487044203"/>
       <w:r>
         <w:t>Matix Game</w:t>
       </w:r>
@@ -4150,7 +4136,7 @@
       <w:pPr>
         <w:pStyle w:val="Heading1"/>
       </w:pPr>
-      <w:bookmarkStart w:id="2" w:name="_Toc486784895"/>
+      <w:bookmarkStart w:id="2" w:name="_Toc487044204"/>
       <w:r>
         <w:t xml:space="preserve">Matix </w:t>
       </w:r>
@@ -4221,7 +4207,7 @@
       <w:pPr>
         <w:pStyle w:val="Heading2"/>
       </w:pPr>
-      <w:bookmarkStart w:id="3" w:name="_Toc486784896"/>
+      <w:bookmarkStart w:id="3" w:name="_Toc487044205"/>
       <w:r>
         <w:t xml:space="preserve">Game </w:t>
       </w:r>
@@ -4277,7 +4263,7 @@
       <w:pPr>
         <w:pStyle w:val="Heading2"/>
       </w:pPr>
-      <w:bookmarkStart w:id="6" w:name="_Toc486784897"/>
+      <w:bookmarkStart w:id="6" w:name="_Toc487044206"/>
       <w:r>
         <w:t xml:space="preserve">Game </w:t>
       </w:r>
@@ -4361,7 +4347,7 @@
       <w:pPr>
         <w:pStyle w:val="Heading2"/>
       </w:pPr>
-      <w:bookmarkStart w:id="7" w:name="_Toc486784898"/>
+      <w:bookmarkStart w:id="7" w:name="_Toc487044207"/>
       <w:r>
         <w:t>Database</w:t>
       </w:r>
@@ -4389,13 +4375,112 @@
     </w:p>
     <w:p>
       <w:pPr>
+        <w:pStyle w:val="Heading3"/>
+      </w:pPr>
+      <w:bookmarkStart w:id="8" w:name="_Toc487044208"/>
+      <w:r>
+        <w:t>Player Information</w:t>
+      </w:r>
+      <w:bookmarkEnd w:id="8"/>
+    </w:p>
+    <w:p>
+      <w:r>
+        <w:t xml:space="preserve">For players, we should use email address as an identification key and should be presented to other players with his nickname. </w:t>
+      </w:r>
+    </w:p>
+    <w:p>
+      <w:pPr>
+        <w:pStyle w:val="ListParagraph"/>
+        <w:numPr>
+          <w:ilvl w:val="0"/>
+          <w:numId w:val="14"/>
+        </w:numPr>
+      </w:pPr>
+      <w:r>
+        <w:t>First name</w:t>
+      </w:r>
+    </w:p>
+    <w:p>
+      <w:pPr>
+        <w:pStyle w:val="ListParagraph"/>
+        <w:numPr>
+          <w:ilvl w:val="0"/>
+          <w:numId w:val="14"/>
+        </w:numPr>
+      </w:pPr>
+      <w:r>
+        <w:t xml:space="preserve">Last name </w:t>
+      </w:r>
+    </w:p>
+    <w:p>
+      <w:pPr>
+        <w:pStyle w:val="ListParagraph"/>
+        <w:numPr>
+          <w:ilvl w:val="0"/>
+          <w:numId w:val="14"/>
+        </w:numPr>
+      </w:pPr>
+      <w:r>
+        <w:t xml:space="preserve">Nick name </w:t>
+      </w:r>
+    </w:p>
+    <w:p>
+      <w:pPr>
+        <w:pStyle w:val="ListParagraph"/>
+        <w:numPr>
+          <w:ilvl w:val="0"/>
+          <w:numId w:val="14"/>
+        </w:numPr>
+      </w:pPr>
+      <w:r>
+        <w:t xml:space="preserve">Email </w:t>
+      </w:r>
+    </w:p>
+    <w:p>
+      <w:pPr>
+        <w:pStyle w:val="ListParagraph"/>
+        <w:numPr>
+          <w:ilvl w:val="0"/>
+          <w:numId w:val="14"/>
+        </w:numPr>
+      </w:pPr>
+      <w:r>
+        <w:t xml:space="preserve">Password </w:t>
+      </w:r>
+    </w:p>
+    <w:p>
+      <w:pPr>
+        <w:pStyle w:val="Heading3"/>
+      </w:pPr>
+      <w:bookmarkStart w:id="9" w:name="_Toc487044209"/>
+      <w:r>
+        <w:t>Game Information</w:t>
+      </w:r>
+      <w:bookmarkEnd w:id="9"/>
+      <w:r>
+        <w:t xml:space="preserve"> </w:t>
+      </w:r>
+    </w:p>
+    <w:p>
+      <w:r>
+        <w:t xml:space="preserve">For each game, we must save the it's initiate time the players of the game and its generated board.  During the game, we should keep the activity of the games </w:t>
+      </w:r>
+      <w:r>
+        <w:t>so we can reconstruct the process of the game</w:t>
+      </w:r>
+      <w:r>
+        <w:t>.</w:t>
+      </w:r>
+    </w:p>
+    <w:p>
+      <w:pPr>
         <w:pStyle w:val="Heading2"/>
       </w:pPr>
-      <w:bookmarkStart w:id="8" w:name="_Toc486784899"/>
+      <w:bookmarkStart w:id="10" w:name="_Toc487044210"/>
       <w:r>
         <w:t>User Stories</w:t>
       </w:r>
-      <w:bookmarkEnd w:id="8"/>
+      <w:bookmarkEnd w:id="10"/>
     </w:p>
     <w:p>
       <w:pPr>
@@ -4510,7 +4595,7 @@
       <w:pPr>
         <w:pStyle w:val="Heading3"/>
       </w:pPr>
-      <w:bookmarkStart w:id="9" w:name="_Toc486784900"/>
+      <w:bookmarkStart w:id="11" w:name="_Toc487044211"/>
       <w:r>
         <w:t xml:space="preserve">Log in and </w:t>
       </w:r>
@@ -4520,7 +4605,7 @@
       <w:r>
         <w:t xml:space="preserve"> to the game server</w:t>
       </w:r>
-      <w:bookmarkEnd w:id="9"/>
+      <w:bookmarkEnd w:id="11"/>
     </w:p>
     <w:p>
       <w:r>
@@ -4530,7 +4615,11 @@
         <w:t xml:space="preserve">The client should allow the player to save its log in properties locally. </w:t>
       </w:r>
       <w:r>
-        <w:t xml:space="preserve"> A user should register to the server so it can save its games data. Registration &amp; login should base on player email address. The password the user uses must not be kept in the database. The system can save a hash value generated from that password.</w:t>
+        <w:t xml:space="preserve"> A user should register to the server so it can save its games data. Registration &amp; login should base on player email address. The password the user uses must not </w:t>
+      </w:r>
+      <w:r>
+        <w:lastRenderedPageBreak/>
+        <w:t>be kept in the database. The system can save a hash value generated from that password.</w:t>
       </w:r>
       <w:r>
         <w:t xml:space="preserve"> For presentation, a player must use a unique 'nick name' that will identity him among other players.</w:t>
@@ -4541,7 +4630,6 @@
         <w:rPr>
           <w:noProof/>
         </w:rPr>
-        <w:lastRenderedPageBreak/>
         <w:drawing>
           <wp:inline distT="0" distB="0" distL="0" distR="0" wp14:anchorId="06EEC73A" wp14:editId="115DA6EF">
             <wp:extent cx="5361709" cy="3565962"/>
@@ -4598,11 +4686,11 @@
       <w:pPr>
         <w:pStyle w:val="Heading3"/>
       </w:pPr>
-      <w:bookmarkStart w:id="10" w:name="_Toc486784901"/>
+      <w:bookmarkStart w:id="12" w:name="_Toc487044212"/>
       <w:r>
         <w:t>Update player details</w:t>
       </w:r>
-      <w:bookmarkEnd w:id="10"/>
+      <w:bookmarkEnd w:id="12"/>
     </w:p>
     <w:p>
       <w:r>
@@ -4629,6 +4717,7 @@
         <w:rPr>
           <w:noProof/>
         </w:rPr>
+        <w:lastRenderedPageBreak/>
         <w:drawing>
           <wp:inline distT="0" distB="0" distL="0" distR="0">
             <wp:extent cx="5106670" cy="3046095"/>
@@ -4684,11 +4773,11 @@
       <w:pPr>
         <w:pStyle w:val="Heading3"/>
       </w:pPr>
-      <w:bookmarkStart w:id="11" w:name="_Toc486784902"/>
+      <w:bookmarkStart w:id="13" w:name="_Toc487044213"/>
       <w:r>
         <w:t>Change player's password</w:t>
       </w:r>
-      <w:bookmarkEnd w:id="11"/>
+      <w:bookmarkEnd w:id="13"/>
       <w:r>
         <w:t xml:space="preserve"> </w:t>
       </w:r>
@@ -4707,11 +4796,11 @@
       <w:pPr>
         <w:pStyle w:val="Heading3"/>
       </w:pPr>
-      <w:bookmarkStart w:id="12" w:name="_Toc486784903"/>
+      <w:bookmarkStart w:id="14" w:name="_Toc487044214"/>
       <w:r>
         <w:t>Waite for a second player</w:t>
       </w:r>
-      <w:bookmarkEnd w:id="12"/>
+      <w:bookmarkEnd w:id="14"/>
       <w:r>
         <w:t xml:space="preserve"> </w:t>
       </w:r>
@@ -4763,11 +4852,11 @@
       <w:pPr>
         <w:pStyle w:val="Heading3"/>
       </w:pPr>
-      <w:bookmarkStart w:id="13" w:name="_Toc486784904"/>
+      <w:bookmarkStart w:id="15" w:name="_Toc487044215"/>
       <w:r>
         <w:t>Start a new game</w:t>
       </w:r>
-      <w:bookmarkEnd w:id="13"/>
+      <w:bookmarkEnd w:id="15"/>
     </w:p>
     <w:p>
       <w:r>
@@ -4806,6 +4895,7 @@
         <w:rPr>
           <w:noProof/>
         </w:rPr>
+        <w:lastRenderedPageBreak/>
         <w:drawing>
           <wp:inline distT="0" distB="0" distL="0" distR="0">
             <wp:extent cx="5486400" cy="4085369"/>
@@ -4860,7 +4950,7 @@
       <w:pPr>
         <w:pStyle w:val="Heading3"/>
       </w:pPr>
-      <w:bookmarkStart w:id="14" w:name="_Toc486784905"/>
+      <w:bookmarkStart w:id="16" w:name="_Toc487044216"/>
       <w:r>
         <w:t>Play</w:t>
       </w:r>
@@ -4870,7 +4960,7 @@
       <w:r>
         <w:t xml:space="preserve"> the game</w:t>
       </w:r>
-      <w:bookmarkEnd w:id="14"/>
+      <w:bookmarkEnd w:id="16"/>
       <w:r>
         <w:t xml:space="preserve"> </w:t>
       </w:r>
@@ -4943,7 +5033,7 @@
       <w:pPr>
         <w:pStyle w:val="Heading3"/>
       </w:pPr>
-      <w:bookmarkStart w:id="15" w:name="_Toc486784906"/>
+      <w:bookmarkStart w:id="17" w:name="_Toc487044217"/>
       <w:r>
         <w:t xml:space="preserve">Get </w:t>
       </w:r>
@@ -4953,7 +5043,7 @@
       <w:r>
         <w:t xml:space="preserve"> statistics.</w:t>
       </w:r>
-      <w:bookmarkEnd w:id="15"/>
+      <w:bookmarkEnd w:id="17"/>
       <w:r>
         <w:t xml:space="preserve"> </w:t>
       </w:r>
@@ -5022,14 +5112,14 @@
       <w:pPr>
         <w:pStyle w:val="Heading3"/>
       </w:pPr>
-      <w:bookmarkStart w:id="16" w:name="_Toc486784907"/>
+      <w:bookmarkStart w:id="18" w:name="_Toc487044218"/>
       <w:r>
         <w:t>Computer Player</w:t>
       </w:r>
       <w:r>
         <w:t xml:space="preserve"> (single player)</w:t>
       </w:r>
-      <w:bookmarkEnd w:id="16"/>
+      <w:bookmarkEnd w:id="18"/>
     </w:p>
     <w:p>
       <w:r>
@@ -5116,11 +5206,11 @@
       <w:pPr>
         <w:pStyle w:val="Heading2"/>
       </w:pPr>
-      <w:bookmarkStart w:id="17" w:name="_Toc486784908"/>
+      <w:bookmarkStart w:id="19" w:name="_Toc487044219"/>
       <w:r>
         <w:t>User activities</w:t>
       </w:r>
-      <w:bookmarkEnd w:id="17"/>
+      <w:bookmarkEnd w:id="19"/>
       <w:r>
         <w:t xml:space="preserve"> </w:t>
       </w:r>
@@ -5184,6 +5274,20 @@
         </w:numPr>
       </w:pPr>
       <w:r>
+        <w:t>Single Player</w:t>
+      </w:r>
+    </w:p>
+    <w:p>
+      <w:pPr>
+        <w:pStyle w:val="ListParagraph"/>
+        <w:numPr>
+          <w:ilvl w:val="0"/>
+          <w:numId w:val="3"/>
+        </w:numPr>
+      </w:pPr>
+      <w:bookmarkStart w:id="20" w:name="_GoBack"/>
+      <w:bookmarkEnd w:id="20"/>
+      <w:r>
         <w:t>Start a new game</w:t>
       </w:r>
     </w:p>
@@ -5211,28 +5315,16 @@
         <w:t xml:space="preserve">Get player statistics. </w:t>
       </w:r>
     </w:p>
-    <w:p>
-      <w:pPr>
-        <w:pStyle w:val="ListParagraph"/>
-        <w:numPr>
-          <w:ilvl w:val="0"/>
-          <w:numId w:val="3"/>
-        </w:numPr>
-      </w:pPr>
-      <w:r>
-        <w:t>Computer Player</w:t>
-      </w:r>
-    </w:p>
     <w:p/>
     <w:p>
       <w:pPr>
         <w:pStyle w:val="Heading3"/>
       </w:pPr>
-      <w:bookmarkStart w:id="18" w:name="_Toc486784909"/>
+      <w:bookmarkStart w:id="21" w:name="_Toc487044220"/>
       <w:r>
         <w:t>Login and registration to game server</w:t>
       </w:r>
-      <w:bookmarkEnd w:id="18"/>
+      <w:bookmarkEnd w:id="21"/>
     </w:p>
     <w:p>
       <w:r>
@@ -5320,11 +5412,11 @@
       <w:pPr>
         <w:pStyle w:val="Heading3"/>
       </w:pPr>
-      <w:bookmarkStart w:id="19" w:name="_Toc486784910"/>
+      <w:bookmarkStart w:id="22" w:name="_Toc487044221"/>
       <w:r>
         <w:t>Update player details</w:t>
       </w:r>
-      <w:bookmarkEnd w:id="19"/>
+      <w:bookmarkEnd w:id="22"/>
     </w:p>
     <w:p>
       <w:r>
@@ -5391,32 +5483,43 @@
       <w:pPr>
         <w:pStyle w:val="Heading3"/>
       </w:pPr>
-      <w:bookmarkStart w:id="20" w:name="_Toc486784911"/>
+      <w:bookmarkStart w:id="23" w:name="_Toc487044222"/>
       <w:r>
         <w:t>Waite for a second player</w:t>
       </w:r>
-      <w:bookmarkEnd w:id="20"/>
+      <w:bookmarkEnd w:id="23"/>
     </w:p>
     <w:p/>
     <w:p>
       <w:pPr>
         <w:pStyle w:val="Heading3"/>
       </w:pPr>
-      <w:bookmarkStart w:id="21" w:name="_Toc486784912"/>
+      <w:bookmarkStart w:id="24" w:name="_Toc487044226"/>
+      <w:r>
+        <w:t>Single Player</w:t>
+      </w:r>
+      <w:bookmarkEnd w:id="24"/>
+    </w:p>
+    <w:p/>
+    <w:p>
+      <w:pPr>
+        <w:pStyle w:val="Heading3"/>
+      </w:pPr>
+      <w:bookmarkStart w:id="25" w:name="_Toc487044223"/>
       <w:r>
         <w:t>Start a new game</w:t>
       </w:r>
-      <w:bookmarkEnd w:id="21"/>
+      <w:bookmarkEnd w:id="25"/>
     </w:p>
     <w:p>
       <w:pPr>
         <w:pStyle w:val="Heading3"/>
       </w:pPr>
-      <w:bookmarkStart w:id="22" w:name="_Toc486784913"/>
+      <w:bookmarkStart w:id="26" w:name="_Toc487044224"/>
       <w:r>
         <w:t>Playing the game</w:t>
       </w:r>
-      <w:bookmarkEnd w:id="22"/>
+      <w:bookmarkEnd w:id="26"/>
       <w:r>
         <w:t xml:space="preserve"> </w:t>
       </w:r>
@@ -5425,24 +5528,11 @@
       <w:pPr>
         <w:pStyle w:val="Heading3"/>
       </w:pPr>
-      <w:bookmarkStart w:id="23" w:name="_Toc486784914"/>
-      <w:r>
-        <w:t>Get player statistics.</w:t>
-      </w:r>
-      <w:bookmarkEnd w:id="23"/>
-      <w:r>
-        <w:t xml:space="preserve"> </w:t>
-      </w:r>
-    </w:p>
-    <w:p>
-      <w:pPr>
-        <w:pStyle w:val="Heading3"/>
-      </w:pPr>
-      <w:bookmarkStart w:id="24" w:name="_Toc486784915"/>
-      <w:r>
-        <w:t>Computer Player</w:t>
-      </w:r>
-      <w:bookmarkEnd w:id="24"/>
+      <w:bookmarkStart w:id="27" w:name="_Toc487044225"/>
+      <w:r>
+        <w:t>Get player statistics</w:t>
+      </w:r>
+      <w:bookmarkEnd w:id="27"/>
     </w:p>
     <w:p>
       <w:pPr>
@@ -5461,7 +5551,7 @@
       <w:pPr>
         <w:pStyle w:val="Heading1"/>
       </w:pPr>
-      <w:bookmarkStart w:id="25" w:name="_Toc486784916"/>
+      <w:bookmarkStart w:id="28" w:name="_Toc487044227"/>
       <w:r>
         <w:lastRenderedPageBreak/>
         <w:t xml:space="preserve">Matix System Architecture </w:t>
@@ -5469,7 +5559,7 @@
       <w:r>
         <w:t>Design</w:t>
       </w:r>
-      <w:bookmarkEnd w:id="25"/>
+      <w:bookmarkEnd w:id="28"/>
     </w:p>
     <w:p>
       <w:r>
@@ -5501,11 +5591,11 @@
       <w:pPr>
         <w:pStyle w:val="Heading2"/>
       </w:pPr>
-      <w:bookmarkStart w:id="26" w:name="_Toc486784917"/>
+      <w:bookmarkStart w:id="29" w:name="_Toc487044228"/>
       <w:r>
         <w:t>Game Server Design</w:t>
       </w:r>
-      <w:bookmarkEnd w:id="26"/>
+      <w:bookmarkEnd w:id="29"/>
       <w:r>
         <w:t xml:space="preserve"> </w:t>
       </w:r>
@@ -5527,11 +5617,11 @@
       <w:pPr>
         <w:pStyle w:val="Heading3"/>
       </w:pPr>
-      <w:bookmarkStart w:id="27" w:name="_Toc486784918"/>
+      <w:bookmarkStart w:id="30" w:name="_Toc487044229"/>
       <w:r>
         <w:t>Game Management</w:t>
       </w:r>
-      <w:bookmarkEnd w:id="27"/>
+      <w:bookmarkEnd w:id="30"/>
       <w:r>
         <w:t xml:space="preserve"> </w:t>
       </w:r>
@@ -5616,7 +5706,13 @@
     </w:p>
     <w:p>
       <w:r>
-        <w:t xml:space="preserve">The server notifies each player when its turn and wait to receive a game action. When that message receives the server check that it is legal, update the board of this game and add the information to the database. When updating ended the server notify the first client with acknowledge and </w:t>
+        <w:t xml:space="preserve">The server notifies each player when its turn and wait to receive a game action. When that message </w:t>
+      </w:r>
+      <w:r>
+        <w:t>receives,</w:t>
+      </w:r>
+      <w:r>
+        <w:t xml:space="preserve"> the server check that it is legal, update the board of this game and add the information to the database. When updating ended the server notify the first client with acknowledge and </w:t>
       </w:r>
       <w:r>
         <w:t>update the second client with the change and that his turn to play.</w:t>
@@ -5663,11 +5759,11 @@
       <w:pPr>
         <w:pStyle w:val="Heading3"/>
       </w:pPr>
-      <w:bookmarkStart w:id="28" w:name="_Toc486784919"/>
+      <w:bookmarkStart w:id="31" w:name="_Toc487044230"/>
       <w:r>
         <w:t>Game Action</w:t>
       </w:r>
-      <w:bookmarkEnd w:id="28"/>
+      <w:bookmarkEnd w:id="31"/>
     </w:p>
     <w:p>
       <w:r>
@@ -5719,6 +5815,18 @@
         </w:numPr>
       </w:pPr>
       <w:r>
+        <w:t>Single Player</w:t>
+      </w:r>
+    </w:p>
+    <w:p>
+      <w:pPr>
+        <w:pStyle w:val="ListParagraph"/>
+        <w:numPr>
+          <w:ilvl w:val="0"/>
+          <w:numId w:val="3"/>
+        </w:numPr>
+      </w:pPr>
+      <w:r>
         <w:t>Start a new game</w:t>
       </w:r>
     </w:p>
@@ -5743,31 +5851,145 @@
         </w:numPr>
       </w:pPr>
       <w:r>
-        <w:t xml:space="preserve">Get player statistics. </w:t>
-      </w:r>
-    </w:p>
-    <w:p>
-      <w:pPr>
-        <w:pStyle w:val="ListParagraph"/>
-        <w:numPr>
-          <w:ilvl w:val="0"/>
-          <w:numId w:val="3"/>
-        </w:numPr>
-      </w:pPr>
-      <w:r>
         <w:lastRenderedPageBreak/>
-        <w:t>Computer Player</w:t>
-      </w:r>
-    </w:p>
+        <w:t>Get player statistics</w:t>
+      </w:r>
+    </w:p>
+    <w:p>
+      <w:pPr>
+        <w:pStyle w:val="Heading4"/>
+      </w:pPr>
+      <w:r>
+        <w:t xml:space="preserve">Log in and registration to the game server </w:t>
+      </w:r>
+    </w:p>
+    <w:p>
+      <w:r>
+        <w:t xml:space="preserve">The sequence diagram describes the flow for registration and login </w:t>
+      </w:r>
+      <w:r>
+        <w:t>scenarios</w:t>
+      </w:r>
+    </w:p>
+    <w:p>
+      <w:r>
+        <w:rPr>
+          <w:noProof/>
+        </w:rPr>
+        <w:drawing>
+          <wp:inline distT="0" distB="0" distL="0" distR="0">
+            <wp:extent cx="5448300" cy="4341495"/>
+            <wp:effectExtent l="0" t="0" r="0" b="0"/>
+            <wp:docPr id="3" name="Picture 3"/>
+            <wp:cNvGraphicFramePr>
+              <a:graphicFrameLocks xmlns:a="http://schemas.openxmlformats.org/drawingml/2006/main" noChangeAspect="1"/>
+            </wp:cNvGraphicFramePr>
+            <a:graphic xmlns:a="http://schemas.openxmlformats.org/drawingml/2006/main">
+              <a:graphicData uri="http://schemas.openxmlformats.org/drawingml/2006/picture">
+                <pic:pic xmlns:pic="http://schemas.openxmlformats.org/drawingml/2006/picture">
+                  <pic:nvPicPr>
+                    <pic:cNvPr id="0" name="Picture 1"/>
+                    <pic:cNvPicPr>
+                      <a:picLocks noChangeAspect="1" noChangeArrowheads="1"/>
+                    </pic:cNvPicPr>
+                  </pic:nvPicPr>
+                  <pic:blipFill>
+                    <a:blip r:embed="rId16">
+                      <a:extLst>
+                        <a:ext uri="{28A0092B-C50C-407E-A947-70E740481C1C}">
+                          <a14:useLocalDpi xmlns:a14="http://schemas.microsoft.com/office/drawing/2010/main" val="0"/>
+                        </a:ext>
+                      </a:extLst>
+                    </a:blip>
+                    <a:srcRect/>
+                    <a:stretch>
+                      <a:fillRect/>
+                    </a:stretch>
+                  </pic:blipFill>
+                  <pic:spPr bwMode="auto">
+                    <a:xfrm>
+                      <a:off x="0" y="0"/>
+                      <a:ext cx="5448300" cy="4341495"/>
+                    </a:xfrm>
+                    <a:prstGeom prst="rect">
+                      <a:avLst/>
+                    </a:prstGeom>
+                    <a:noFill/>
+                    <a:ln>
+                      <a:noFill/>
+                    </a:ln>
+                  </pic:spPr>
+                </pic:pic>
+              </a:graphicData>
+            </a:graphic>
+          </wp:inline>
+        </w:drawing>
+      </w:r>
+    </w:p>
+    <w:p>
+      <w:pPr>
+        <w:pStyle w:val="Heading4"/>
+      </w:pPr>
+      <w:r>
+        <w:t>Update player details</w:t>
+      </w:r>
+    </w:p>
+    <w:p/>
+    <w:p>
+      <w:pPr>
+        <w:pStyle w:val="Heading4"/>
+      </w:pPr>
+      <w:r>
+        <w:t>Waite for a second player</w:t>
+      </w:r>
+    </w:p>
+    <w:p/>
+    <w:p>
+      <w:pPr>
+        <w:pStyle w:val="Heading4"/>
+      </w:pPr>
+      <w:r>
+        <w:t>Single Player</w:t>
+      </w:r>
+    </w:p>
+    <w:p/>
+    <w:p>
+      <w:pPr>
+        <w:pStyle w:val="Heading4"/>
+      </w:pPr>
+      <w:r>
+        <w:t>Start a new game</w:t>
+      </w:r>
+    </w:p>
+    <w:p/>
+    <w:p>
+      <w:pPr>
+        <w:pStyle w:val="Heading4"/>
+      </w:pPr>
+      <w:r>
+        <w:t xml:space="preserve">Playing the game </w:t>
+      </w:r>
+    </w:p>
+    <w:p/>
+    <w:p>
+      <w:pPr>
+        <w:pStyle w:val="Heading4"/>
+      </w:pPr>
+      <w:r>
+        <w:t>Get player statistics</w:t>
+      </w:r>
+    </w:p>
+    <w:p/>
     <w:p>
       <w:pPr>
         <w:pStyle w:val="Heading3"/>
       </w:pPr>
-      <w:bookmarkStart w:id="29" w:name="_Toc486784920"/>
-      <w:r>
+      <w:bookmarkStart w:id="32" w:name="_Toc487044231"/>
+      <w:r>
+        <w:lastRenderedPageBreak/>
         <w:t>Communication</w:t>
       </w:r>
-      <w:bookmarkEnd w:id="29"/>
+      <w:bookmarkEnd w:id="32"/>
       <w:r>
         <w:t xml:space="preserve"> </w:t>
       </w:r>
@@ -5799,27 +6021,107 @@
       </w:r>
     </w:p>
     <w:p/>
+    <w:p>
+      <w:pPr>
+        <w:pStyle w:val="Heading4"/>
+      </w:pPr>
+      <w:r>
+        <w:t>Login</w:t>
+      </w:r>
+      <w:r>
+        <w:t xml:space="preserve"> Message</w:t>
+      </w:r>
+    </w:p>
+    <w:p>
+      <w:r>
+        <w:t>The message</w:t>
+      </w:r>
+      <w:r>
+        <w:t xml:space="preserve"> sent from the </w:t>
+      </w:r>
+      <w:r>
+        <w:t xml:space="preserve">client with log in parameters </w:t>
+      </w:r>
+    </w:p>
+    <w:p>
+      <w:pPr>
+        <w:pStyle w:val="Heading5"/>
+      </w:pPr>
+      <w:r>
+        <w:t>Parameters</w:t>
+      </w:r>
+    </w:p>
+    <w:p>
+      <w:pPr>
+        <w:pStyle w:val="ListParagraph"/>
+        <w:numPr>
+          <w:ilvl w:val="0"/>
+          <w:numId w:val="5"/>
+        </w:numPr>
+      </w:pPr>
+      <w:r>
+        <w:t>Email address</w:t>
+      </w:r>
+    </w:p>
+    <w:p>
+      <w:pPr>
+        <w:pStyle w:val="ListParagraph"/>
+        <w:numPr>
+          <w:ilvl w:val="0"/>
+          <w:numId w:val="5"/>
+        </w:numPr>
+      </w:pPr>
+      <w:r>
+        <w:t>Password</w:t>
+      </w:r>
+    </w:p>
+    <w:p>
+      <w:pPr>
+        <w:pStyle w:val="Heading5"/>
+      </w:pPr>
+      <w:r>
+        <w:t>Reply</w:t>
+      </w:r>
+    </w:p>
+    <w:p>
+      <w:pPr>
+        <w:pStyle w:val="ListParagraph"/>
+        <w:numPr>
+          <w:ilvl w:val="0"/>
+          <w:numId w:val="7"/>
+        </w:numPr>
+      </w:pPr>
+      <w:r>
+        <w:t>Status</w:t>
+      </w:r>
+    </w:p>
+    <w:p>
+      <w:pPr>
+        <w:pStyle w:val="ListParagraph"/>
+        <w:numPr>
+          <w:ilvl w:val="0"/>
+          <w:numId w:val="7"/>
+        </w:numPr>
+      </w:pPr>
+      <w:r>
+        <w:t>Nick name</w:t>
+      </w:r>
+    </w:p>
     <w:p/>
     <w:p>
       <w:pPr>
         <w:pStyle w:val="Heading4"/>
       </w:pPr>
       <w:r>
-        <w:t>Login</w:t>
-      </w:r>
-      <w:r>
-        <w:t xml:space="preserve"> Message</w:t>
-      </w:r>
-    </w:p>
-    <w:p>
-      <w:r>
-        <w:t>The message</w:t>
-      </w:r>
-      <w:r>
-        <w:t xml:space="preserve"> sent from the </w:t>
-      </w:r>
-      <w:r>
-        <w:t xml:space="preserve">client with log in parameters </w:t>
+        <w:t>Registration</w:t>
+      </w:r>
+    </w:p>
+    <w:p>
+      <w:r>
+        <w:t>The messag</w:t>
+      </w:r>
+      <w:r>
+        <w:t>e send registration data from a player to the server.</w:t>
       </w:r>
     </w:p>
     <w:p>
@@ -5839,7 +6141,13 @@
         </w:numPr>
       </w:pPr>
       <w:r>
-        <w:t>Email address</w:t>
+        <w:t xml:space="preserve">Email </w:t>
+      </w:r>
+      <w:r>
+        <w:t>A</w:t>
+      </w:r>
+      <w:r>
+        <w:t>ddress</w:t>
       </w:r>
     </w:p>
     <w:p>
@@ -5851,6 +6159,54 @@
         </w:numPr>
       </w:pPr>
       <w:r>
+        <w:t xml:space="preserve">First </w:t>
+      </w:r>
+      <w:r>
+        <w:t>N</w:t>
+      </w:r>
+      <w:r>
+        <w:t xml:space="preserve">ame </w:t>
+      </w:r>
+    </w:p>
+    <w:p>
+      <w:pPr>
+        <w:pStyle w:val="ListParagraph"/>
+        <w:numPr>
+          <w:ilvl w:val="0"/>
+          <w:numId w:val="5"/>
+        </w:numPr>
+      </w:pPr>
+      <w:r>
+        <w:t xml:space="preserve">Last </w:t>
+      </w:r>
+      <w:r>
+        <w:t>N</w:t>
+      </w:r>
+      <w:r>
+        <w:t xml:space="preserve">ame </w:t>
+      </w:r>
+    </w:p>
+    <w:p>
+      <w:pPr>
+        <w:pStyle w:val="ListParagraph"/>
+        <w:numPr>
+          <w:ilvl w:val="0"/>
+          <w:numId w:val="5"/>
+        </w:numPr>
+      </w:pPr>
+      <w:r>
+        <w:t>Nick Name</w:t>
+      </w:r>
+    </w:p>
+    <w:p>
+      <w:pPr>
+        <w:pStyle w:val="ListParagraph"/>
+        <w:numPr>
+          <w:ilvl w:val="0"/>
+          <w:numId w:val="5"/>
+        </w:numPr>
+      </w:pPr>
+      <w:r>
         <w:t>Password</w:t>
       </w:r>
     </w:p>
@@ -5874,6 +6230,96 @@
         <w:t>Status</w:t>
       </w:r>
     </w:p>
+    <w:p/>
+    <w:p>
+      <w:pPr>
+        <w:pStyle w:val="Heading4"/>
+      </w:pPr>
+      <w:r>
+        <w:t>Update Player Details</w:t>
+      </w:r>
+    </w:p>
+    <w:p>
+      <w:r>
+        <w:t xml:space="preserve">The message allows the user to update its first name last name and nick name. </w:t>
+      </w:r>
+    </w:p>
+    <w:p>
+      <w:pPr>
+        <w:pStyle w:val="Heading5"/>
+      </w:pPr>
+      <w:r>
+        <w:t>Parameters</w:t>
+      </w:r>
+    </w:p>
+    <w:p>
+      <w:pPr>
+        <w:pStyle w:val="ListParagraph"/>
+        <w:numPr>
+          <w:ilvl w:val="0"/>
+          <w:numId w:val="5"/>
+        </w:numPr>
+      </w:pPr>
+      <w:r>
+        <w:t>Email Address – for identification only</w:t>
+      </w:r>
+    </w:p>
+    <w:p>
+      <w:pPr>
+        <w:pStyle w:val="ListParagraph"/>
+        <w:numPr>
+          <w:ilvl w:val="0"/>
+          <w:numId w:val="5"/>
+        </w:numPr>
+      </w:pPr>
+      <w:r>
+        <w:t xml:space="preserve">First </w:t>
+      </w:r>
+      <w:r>
+        <w:t>N</w:t>
+      </w:r>
+      <w:r>
+        <w:t xml:space="preserve">ame </w:t>
+      </w:r>
+    </w:p>
+    <w:p>
+      <w:pPr>
+        <w:pStyle w:val="ListParagraph"/>
+        <w:numPr>
+          <w:ilvl w:val="0"/>
+          <w:numId w:val="5"/>
+        </w:numPr>
+      </w:pPr>
+      <w:r>
+        <w:t xml:space="preserve">Last </w:t>
+      </w:r>
+      <w:r>
+        <w:t>N</w:t>
+      </w:r>
+      <w:r>
+        <w:t xml:space="preserve">ame </w:t>
+      </w:r>
+    </w:p>
+    <w:p>
+      <w:pPr>
+        <w:pStyle w:val="ListParagraph"/>
+        <w:numPr>
+          <w:ilvl w:val="0"/>
+          <w:numId w:val="5"/>
+        </w:numPr>
+      </w:pPr>
+      <w:r>
+        <w:t>Nick Name</w:t>
+      </w:r>
+    </w:p>
+    <w:p>
+      <w:pPr>
+        <w:pStyle w:val="Heading5"/>
+      </w:pPr>
+      <w:r>
+        <w:t>Reply</w:t>
+      </w:r>
+    </w:p>
     <w:p>
       <w:pPr>
         <w:pStyle w:val="ListParagraph"/>
@@ -5883,7 +6329,7 @@
         </w:numPr>
       </w:pPr>
       <w:r>
-        <w:t>Nick name</w:t>
+        <w:t>Status</w:t>
       </w:r>
     </w:p>
     <w:p/>
@@ -5892,15 +6338,13 @@
         <w:pStyle w:val="Heading4"/>
       </w:pPr>
       <w:r>
-        <w:t>Registration</w:t>
-      </w:r>
-    </w:p>
-    <w:p>
-      <w:r>
-        <w:t>The messag</w:t>
-      </w:r>
-      <w:r>
-        <w:t>e send registration data from a player to the server.</w:t>
+        <w:lastRenderedPageBreak/>
+        <w:t>Change player password</w:t>
+      </w:r>
+    </w:p>
+    <w:p>
+      <w:r>
+        <w:t xml:space="preserve">The message allows the user to change its password in the database. </w:t>
       </w:r>
     </w:p>
     <w:p>
@@ -5919,16 +6363,12 @@
           <w:numId w:val="5"/>
         </w:numPr>
       </w:pPr>
-      <w:r>
-        <w:t xml:space="preserve">Email </w:t>
-      </w:r>
-      <w:r>
-        <w:t>A</w:t>
-      </w:r>
-      <w:r>
-        <w:t>ddress</w:t>
-      </w:r>
-    </w:p>
+      <w:bookmarkStart w:id="33" w:name="OLE_LINK3"/>
+      <w:r>
+        <w:t>Email Address</w:t>
+      </w:r>
+    </w:p>
+    <w:bookmarkEnd w:id="33"/>
     <w:p>
       <w:pPr>
         <w:pStyle w:val="ListParagraph"/>
@@ -5938,13 +6378,7 @@
         </w:numPr>
       </w:pPr>
       <w:r>
-        <w:t xml:space="preserve">First </w:t>
-      </w:r>
-      <w:r>
-        <w:t>N</w:t>
-      </w:r>
-      <w:r>
-        <w:t xml:space="preserve">ame </w:t>
+        <w:t>Old Password</w:t>
       </w:r>
     </w:p>
     <w:p>
@@ -5956,37 +6390,7 @@
         </w:numPr>
       </w:pPr>
       <w:r>
-        <w:t xml:space="preserve">Last </w:t>
-      </w:r>
-      <w:r>
-        <w:t>N</w:t>
-      </w:r>
-      <w:r>
-        <w:t xml:space="preserve">ame </w:t>
-      </w:r>
-    </w:p>
-    <w:p>
-      <w:pPr>
-        <w:pStyle w:val="ListParagraph"/>
-        <w:numPr>
-          <w:ilvl w:val="0"/>
-          <w:numId w:val="5"/>
-        </w:numPr>
-      </w:pPr>
-      <w:r>
-        <w:t>Nick Name</w:t>
-      </w:r>
-    </w:p>
-    <w:p>
-      <w:pPr>
-        <w:pStyle w:val="ListParagraph"/>
-        <w:numPr>
-          <w:ilvl w:val="0"/>
-          <w:numId w:val="5"/>
-        </w:numPr>
-      </w:pPr>
-      <w:r>
-        <w:t>Password</w:t>
+        <w:t>New Password</w:t>
       </w:r>
     </w:p>
     <w:p>
@@ -6010,187 +6414,6 @@
       </w:r>
     </w:p>
     <w:p/>
-    <w:p>
-      <w:pPr>
-        <w:pStyle w:val="Heading4"/>
-      </w:pPr>
-      <w:r>
-        <w:t>Update Player Details</w:t>
-      </w:r>
-    </w:p>
-    <w:p>
-      <w:r>
-        <w:t xml:space="preserve">The message allows the user to update its first name last name and nick name. </w:t>
-      </w:r>
-    </w:p>
-    <w:p>
-      <w:pPr>
-        <w:pStyle w:val="Heading5"/>
-      </w:pPr>
-      <w:r>
-        <w:t>Parameters</w:t>
-      </w:r>
-    </w:p>
-    <w:p>
-      <w:pPr>
-        <w:pStyle w:val="ListParagraph"/>
-        <w:numPr>
-          <w:ilvl w:val="0"/>
-          <w:numId w:val="5"/>
-        </w:numPr>
-      </w:pPr>
-      <w:r>
-        <w:t>Email Address – for identification only</w:t>
-      </w:r>
-    </w:p>
-    <w:p>
-      <w:pPr>
-        <w:pStyle w:val="ListParagraph"/>
-        <w:numPr>
-          <w:ilvl w:val="0"/>
-          <w:numId w:val="5"/>
-        </w:numPr>
-      </w:pPr>
-      <w:r>
-        <w:t xml:space="preserve">First </w:t>
-      </w:r>
-      <w:r>
-        <w:t>N</w:t>
-      </w:r>
-      <w:r>
-        <w:t xml:space="preserve">ame </w:t>
-      </w:r>
-    </w:p>
-    <w:p>
-      <w:pPr>
-        <w:pStyle w:val="ListParagraph"/>
-        <w:numPr>
-          <w:ilvl w:val="0"/>
-          <w:numId w:val="5"/>
-        </w:numPr>
-      </w:pPr>
-      <w:r>
-        <w:t xml:space="preserve">Last </w:t>
-      </w:r>
-      <w:r>
-        <w:t>N</w:t>
-      </w:r>
-      <w:r>
-        <w:t xml:space="preserve">ame </w:t>
-      </w:r>
-    </w:p>
-    <w:p>
-      <w:pPr>
-        <w:pStyle w:val="ListParagraph"/>
-        <w:numPr>
-          <w:ilvl w:val="0"/>
-          <w:numId w:val="5"/>
-        </w:numPr>
-      </w:pPr>
-      <w:r>
-        <w:t>Nick Name</w:t>
-      </w:r>
-    </w:p>
-    <w:p>
-      <w:pPr>
-        <w:pStyle w:val="Heading5"/>
-      </w:pPr>
-      <w:r>
-        <w:t>Reply</w:t>
-      </w:r>
-    </w:p>
-    <w:p>
-      <w:pPr>
-        <w:pStyle w:val="ListParagraph"/>
-        <w:numPr>
-          <w:ilvl w:val="0"/>
-          <w:numId w:val="7"/>
-        </w:numPr>
-      </w:pPr>
-      <w:r>
-        <w:t>Status</w:t>
-      </w:r>
-    </w:p>
-    <w:p/>
-    <w:p>
-      <w:pPr>
-        <w:pStyle w:val="Heading4"/>
-      </w:pPr>
-      <w:r>
-        <w:t>Change player password</w:t>
-      </w:r>
-    </w:p>
-    <w:p>
-      <w:r>
-        <w:t xml:space="preserve">The message allows the user to change its password in the database. </w:t>
-      </w:r>
-    </w:p>
-    <w:p>
-      <w:pPr>
-        <w:pStyle w:val="Heading5"/>
-      </w:pPr>
-      <w:r>
-        <w:t>Parameters</w:t>
-      </w:r>
-    </w:p>
-    <w:p>
-      <w:pPr>
-        <w:pStyle w:val="ListParagraph"/>
-        <w:numPr>
-          <w:ilvl w:val="0"/>
-          <w:numId w:val="5"/>
-        </w:numPr>
-      </w:pPr>
-      <w:bookmarkStart w:id="30" w:name="OLE_LINK3"/>
-      <w:r>
-        <w:t>Email Address</w:t>
-      </w:r>
-    </w:p>
-    <w:bookmarkEnd w:id="30"/>
-    <w:p>
-      <w:pPr>
-        <w:pStyle w:val="ListParagraph"/>
-        <w:numPr>
-          <w:ilvl w:val="0"/>
-          <w:numId w:val="5"/>
-        </w:numPr>
-      </w:pPr>
-      <w:r>
-        <w:t>Old Password</w:t>
-      </w:r>
-    </w:p>
-    <w:p>
-      <w:pPr>
-        <w:pStyle w:val="ListParagraph"/>
-        <w:numPr>
-          <w:ilvl w:val="0"/>
-          <w:numId w:val="5"/>
-        </w:numPr>
-      </w:pPr>
-      <w:r>
-        <w:t>New Password</w:t>
-      </w:r>
-    </w:p>
-    <w:p>
-      <w:pPr>
-        <w:pStyle w:val="Heading5"/>
-      </w:pPr>
-      <w:r>
-        <w:t>Reply</w:t>
-      </w:r>
-    </w:p>
-    <w:p>
-      <w:pPr>
-        <w:pStyle w:val="ListParagraph"/>
-        <w:numPr>
-          <w:ilvl w:val="0"/>
-          <w:numId w:val="7"/>
-        </w:numPr>
-      </w:pPr>
-      <w:r>
-        <w:t>Status</w:t>
-      </w:r>
-    </w:p>
     <w:p>
       <w:pPr>
         <w:pStyle w:val="Heading4"/>
@@ -6472,14 +6695,17 @@
           <w:tab w:val="left" w:pos="2223"/>
         </w:tabs>
       </w:pPr>
-      <w:bookmarkStart w:id="31" w:name="_Toc486784921"/>
+      <w:bookmarkStart w:id="34" w:name="_Toc487044232"/>
       <w:r>
         <w:t>Database</w:t>
       </w:r>
-      <w:bookmarkEnd w:id="31"/>
       <w:r>
         <w:t xml:space="preserve"> </w:t>
       </w:r>
+      <w:r>
+        <w:t>&amp; Data Access Layer</w:t>
+      </w:r>
+      <w:bookmarkEnd w:id="34"/>
     </w:p>
     <w:p>
       <w:r>
@@ -7345,6 +7571,9 @@
       </w:pPr>
       <w:r>
         <w:t>Cell Matrix – An XML matrix that contains the generated game board.</w:t>
+      </w:r>
+      <w:r>
+        <w:t xml:space="preserve"> </w:t>
       </w:r>
     </w:p>
     <w:p>
@@ -7906,10 +8135,7 @@
       <w:pPr>
         <w:pStyle w:val="Heading3"/>
       </w:pPr>
-      <w:bookmarkStart w:id="32" w:name="_Toc486784922"/>
-      <w:r>
-        <w:tab/>
-      </w:r>
+      <w:bookmarkStart w:id="35" w:name="_Toc487044233"/>
       <w:r>
         <w:t xml:space="preserve">Data </w:t>
       </w:r>
@@ -7919,7 +8145,7 @@
       <w:r>
         <w:t>nterface</w:t>
       </w:r>
-      <w:bookmarkEnd w:id="32"/>
+      <w:bookmarkEnd w:id="35"/>
     </w:p>
     <w:p>
       <w:r>
@@ -7958,12 +8184,12 @@
           <w:numId w:val="5"/>
         </w:numPr>
       </w:pPr>
-      <w:bookmarkStart w:id="33" w:name="OLE_LINK4"/>
+      <w:bookmarkStart w:id="36" w:name="OLE_LINK4"/>
       <w:r>
         <w:t>Email address</w:t>
       </w:r>
     </w:p>
-    <w:bookmarkEnd w:id="33"/>
+    <w:bookmarkEnd w:id="36"/>
     <w:p>
       <w:pPr>
         <w:pStyle w:val="ListParagraph"/>
@@ -8542,18 +8768,83 @@
         <w:t>Status</w:t>
       </w:r>
     </w:p>
+    <w:p>
+      <w:pPr>
+        <w:pStyle w:val="Heading5"/>
+      </w:pPr>
+      <w:r>
+        <w:t>Update Game Activity</w:t>
+      </w:r>
+    </w:p>
+    <w:p>
+      <w:r>
+        <w:t>Update database with game activities</w:t>
+      </w:r>
+    </w:p>
+    <w:p>
+      <w:pPr>
+        <w:pStyle w:val="Heading5"/>
+      </w:pPr>
+      <w:r>
+        <w:t>Parameters</w:t>
+      </w:r>
+    </w:p>
+    <w:p>
+      <w:pPr>
+        <w:pStyle w:val="ListParagraph"/>
+        <w:numPr>
+          <w:ilvl w:val="0"/>
+          <w:numId w:val="5"/>
+        </w:numPr>
+      </w:pPr>
+      <w:r>
+        <w:t>Player Id</w:t>
+      </w:r>
+    </w:p>
+    <w:p>
+      <w:pPr>
+        <w:pStyle w:val="ListParagraph"/>
+        <w:numPr>
+          <w:ilvl w:val="0"/>
+          <w:numId w:val="5"/>
+        </w:numPr>
+      </w:pPr>
+      <w:r>
+        <w:t>New Password Hash</w:t>
+      </w:r>
+    </w:p>
+    <w:p>
+      <w:pPr>
+        <w:pStyle w:val="Heading5"/>
+      </w:pPr>
+      <w:r>
+        <w:t>Return</w:t>
+      </w:r>
+    </w:p>
+    <w:p>
+      <w:pPr>
+        <w:pStyle w:val="ListParagraph"/>
+        <w:numPr>
+          <w:ilvl w:val="0"/>
+          <w:numId w:val="5"/>
+        </w:numPr>
+      </w:pPr>
+      <w:r>
+        <w:t>Status</w:t>
+      </w:r>
+    </w:p>
     <w:p/>
     <w:p>
       <w:pPr>
         <w:pStyle w:val="Heading5"/>
       </w:pPr>
       <w:r>
-        <w:t>Update Game Activity</w:t>
-      </w:r>
-    </w:p>
-    <w:p>
-      <w:r>
-        <w:t>Update database with game activities</w:t>
+        <w:t>End Game</w:t>
+      </w:r>
+    </w:p>
+    <w:p>
+      <w:r>
+        <w:t xml:space="preserve">Update the database that a game was ended and that we have a winner. </w:t>
       </w:r>
     </w:p>
     <w:p>
@@ -8611,79 +8902,13 @@
     <w:p/>
     <w:p>
       <w:pPr>
-        <w:pStyle w:val="Heading5"/>
-      </w:pPr>
-      <w:r>
-        <w:t>End Game</w:t>
-      </w:r>
-    </w:p>
-    <w:p>
-      <w:r>
-        <w:t xml:space="preserve">Update the database that a game was ended and that we have a winner. </w:t>
-      </w:r>
-    </w:p>
-    <w:p>
-      <w:pPr>
-        <w:pStyle w:val="Heading5"/>
-      </w:pPr>
-      <w:r>
-        <w:t>Parameters</w:t>
-      </w:r>
-    </w:p>
-    <w:p>
-      <w:pPr>
-        <w:pStyle w:val="ListParagraph"/>
-        <w:numPr>
-          <w:ilvl w:val="0"/>
-          <w:numId w:val="5"/>
-        </w:numPr>
-      </w:pPr>
-      <w:r>
-        <w:t>Player Id</w:t>
-      </w:r>
-    </w:p>
-    <w:p>
-      <w:pPr>
-        <w:pStyle w:val="ListParagraph"/>
-        <w:numPr>
-          <w:ilvl w:val="0"/>
-          <w:numId w:val="5"/>
-        </w:numPr>
-      </w:pPr>
-      <w:r>
-        <w:t>New Password Hash</w:t>
-      </w:r>
-    </w:p>
-    <w:p>
-      <w:pPr>
-        <w:pStyle w:val="Heading5"/>
-      </w:pPr>
-      <w:r>
-        <w:t>Return</w:t>
-      </w:r>
-    </w:p>
-    <w:p>
-      <w:pPr>
-        <w:pStyle w:val="ListParagraph"/>
-        <w:numPr>
-          <w:ilvl w:val="0"/>
-          <w:numId w:val="5"/>
-        </w:numPr>
-      </w:pPr>
-      <w:r>
-        <w:t>Status</w:t>
-      </w:r>
-    </w:p>
-    <w:p/>
-    <w:p>
-      <w:pPr>
         <w:pStyle w:val="Heading2"/>
       </w:pPr>
-      <w:bookmarkStart w:id="34" w:name="_Toc486784923"/>
+      <w:bookmarkStart w:id="37" w:name="_Toc487044234"/>
       <w:r>
         <w:t>Game Client Design</w:t>
       </w:r>
-      <w:bookmarkEnd w:id="34"/>
+      <w:bookmarkEnd w:id="37"/>
       <w:r>
         <w:t xml:space="preserve"> </w:t>
       </w:r>
@@ -8692,16 +8917,19 @@
       <w:r>
         <w:t xml:space="preserve">The game client application should be a WPF windows application. </w:t>
       </w:r>
+      <w:r>
+        <w:t>To allow the player to connect and login to the server and have the ability to play the game.</w:t>
+      </w:r>
     </w:p>
     <w:p>
       <w:pPr>
         <w:pStyle w:val="Heading3"/>
       </w:pPr>
-      <w:bookmarkStart w:id="35" w:name="_Toc486784924"/>
+      <w:bookmarkStart w:id="38" w:name="_Toc487044235"/>
       <w:r>
         <w:t>Client UI</w:t>
       </w:r>
-      <w:bookmarkEnd w:id="35"/>
+      <w:bookmarkEnd w:id="38"/>
     </w:p>
     <w:p>
       <w:r>
@@ -8938,7 +9166,7 @@
                     </pic:cNvPicPr>
                   </pic:nvPicPr>
                   <pic:blipFill>
-                    <a:blip r:embed="rId16">
+                    <a:blip r:embed="rId17">
                       <a:extLst>
                         <a:ext uri="{28A0092B-C50C-407E-A947-70E740481C1C}">
                           <a14:useLocalDpi xmlns:a14="http://schemas.microsoft.com/office/drawing/2010/main" val="0"/>
@@ -8987,12 +9215,12 @@
       <w:pPr>
         <w:pStyle w:val="Heading3"/>
       </w:pPr>
-      <w:bookmarkStart w:id="36" w:name="_Toc486784925"/>
+      <w:bookmarkStart w:id="39" w:name="_Toc487044236"/>
       <w:r>
         <w:lastRenderedPageBreak/>
         <w:t>Client components</w:t>
       </w:r>
-      <w:bookmarkEnd w:id="36"/>
+      <w:bookmarkEnd w:id="39"/>
     </w:p>
     <w:p>
       <w:r>
@@ -9125,7 +9353,7 @@
                     </pic:cNvPicPr>
                   </pic:nvPicPr>
                   <pic:blipFill>
-                    <a:blip r:embed="rId17">
+                    <a:blip r:embed="rId18">
                       <a:extLst>
                         <a:ext uri="{28A0092B-C50C-407E-A947-70E740481C1C}">
                           <a14:useLocalDpi xmlns:a14="http://schemas.microsoft.com/office/drawing/2010/main" val="0"/>
@@ -9234,7 +9462,7 @@
                     </pic:cNvPicPr>
                   </pic:nvPicPr>
                   <pic:blipFill>
-                    <a:blip r:embed="rId18">
+                    <a:blip r:embed="rId19">
                       <a:extLst>
                         <a:ext uri="{28A0092B-C50C-407E-A947-70E740481C1C}">
                           <a14:useLocalDpi xmlns:a14="http://schemas.microsoft.com/office/drawing/2010/main" val="0"/>
@@ -9361,11 +9589,11 @@
       <w:pPr>
         <w:pStyle w:val="Heading1"/>
       </w:pPr>
-      <w:bookmarkStart w:id="37" w:name="_Toc486784926"/>
+      <w:bookmarkStart w:id="40" w:name="_Toc487044237"/>
       <w:r>
         <w:t>Matix System Installation and Operation</w:t>
       </w:r>
-      <w:bookmarkEnd w:id="37"/>
+      <w:bookmarkEnd w:id="40"/>
     </w:p>
     <w:p>
       <w:r>
@@ -9376,13 +9604,11 @@
       <w:pPr>
         <w:pStyle w:val="Heading2"/>
       </w:pPr>
-      <w:bookmarkStart w:id="38" w:name="_Toc486784927"/>
-      <w:bookmarkStart w:id="39" w:name="_GoBack"/>
-      <w:bookmarkEnd w:id="39"/>
+      <w:bookmarkStart w:id="41" w:name="_Toc487044238"/>
       <w:r>
         <w:t>Logging Tool</w:t>
       </w:r>
-      <w:bookmarkEnd w:id="38"/>
+      <w:bookmarkEnd w:id="41"/>
     </w:p>
     <w:p>
       <w:r>
@@ -9393,14 +9619,14 @@
       <w:pPr>
         <w:pStyle w:val="Heading2"/>
       </w:pPr>
-      <w:bookmarkStart w:id="40" w:name="_Toc486784928"/>
+      <w:bookmarkStart w:id="42" w:name="_Toc487044239"/>
       <w:r>
         <w:t>Matix Game Server</w:t>
       </w:r>
       <w:r>
         <w:t xml:space="preserve"> Installation</w:t>
       </w:r>
-      <w:bookmarkEnd w:id="40"/>
+      <w:bookmarkEnd w:id="42"/>
     </w:p>
     <w:p>
       <w:r>
@@ -9486,14 +9712,14 @@
       <w:pPr>
         <w:pStyle w:val="Heading2"/>
       </w:pPr>
-      <w:bookmarkStart w:id="41" w:name="_Toc486784929"/>
+      <w:bookmarkStart w:id="43" w:name="_Toc487044240"/>
       <w:r>
         <w:t>System Database</w:t>
       </w:r>
       <w:r>
         <w:t xml:space="preserve"> Installation</w:t>
       </w:r>
-      <w:bookmarkEnd w:id="41"/>
+      <w:bookmarkEnd w:id="43"/>
     </w:p>
     <w:p>
       <w:r>
@@ -9516,7 +9742,7 @@
           <w:numId w:val="10"/>
         </w:numPr>
       </w:pPr>
-      <w:hyperlink r:id="rId19" w:history="1">
+      <w:hyperlink r:id="rId20" w:history="1">
         <w:r>
           <w:rPr>
             <w:rStyle w:val="Hyperlink"/>
@@ -9547,7 +9773,7 @@
           <w:numId w:val="10"/>
         </w:numPr>
       </w:pPr>
-      <w:hyperlink r:id="rId20" w:history="1">
+      <w:hyperlink r:id="rId21" w:history="1">
         <w:r>
           <w:rPr>
             <w:rStyle w:val="Hyperlink"/>
@@ -9564,7 +9790,7 @@
           <w:numId w:val="10"/>
         </w:numPr>
       </w:pPr>
-      <w:hyperlink r:id="rId21" w:history="1">
+      <w:hyperlink r:id="rId22" w:history="1">
         <w:r>
           <w:rPr>
             <w:rStyle w:val="Hyperlink"/>
@@ -9581,7 +9807,7 @@
           <w:numId w:val="10"/>
         </w:numPr>
       </w:pPr>
-      <w:hyperlink r:id="rId22" w:history="1">
+      <w:hyperlink r:id="rId23" w:history="1">
         <w:r>
           <w:rPr>
             <w:rStyle w:val="Hyperlink"/>
@@ -9598,7 +9824,7 @@
           <w:numId w:val="10"/>
         </w:numPr>
       </w:pPr>
-      <w:hyperlink r:id="rId23" w:history="1">
+      <w:hyperlink r:id="rId24" w:history="1">
         <w:r>
           <w:rPr>
             <w:rStyle w:val="Hyperlink"/>
@@ -9615,7 +9841,7 @@
           <w:numId w:val="10"/>
         </w:numPr>
       </w:pPr>
-      <w:hyperlink r:id="rId24" w:history="1">
+      <w:hyperlink r:id="rId25" w:history="1">
         <w:r>
           <w:rPr>
             <w:rStyle w:val="Hyperlink"/>
@@ -9629,12 +9855,12 @@
       <w:pPr>
         <w:pStyle w:val="Heading2"/>
       </w:pPr>
-      <w:bookmarkStart w:id="42" w:name="_Toc486784930"/>
+      <w:bookmarkStart w:id="44" w:name="_Toc487044241"/>
       <w:r>
         <w:lastRenderedPageBreak/>
         <w:t>Game Client Installation</w:t>
       </w:r>
-      <w:bookmarkEnd w:id="42"/>
+      <w:bookmarkEnd w:id="44"/>
     </w:p>
     <w:p/>
     <w:p/>
@@ -9658,8 +9884,8 @@
       </w:r>
     </w:p>
     <w:sectPr>
-      <w:headerReference w:type="default" r:id="rId25"/>
-      <w:footerReference w:type="default" r:id="rId26"/>
+      <w:headerReference w:type="default" r:id="rId26"/>
+      <w:footerReference w:type="default" r:id="rId27"/>
       <w:pgSz w:w="12240" w:h="15840"/>
       <w:pgMar w:top="1440" w:right="1800" w:bottom="1440" w:left="1800" w:header="708" w:footer="708" w:gutter="0"/>
       <w:pgNumType w:start="0"/>
@@ -11080,6 +11306,119 @@
     </w:lvl>
   </w:abstractNum>
   <w:abstractNum w:abstractNumId="11" w15:restartNumberingAfterBreak="0">
+    <w:nsid w:val="6FCF1DFE"/>
+    <w:multiLevelType w:val="hybridMultilevel"/>
+    <w:tmpl w:val="8FC63638"/>
+    <w:lvl w:ilvl="0" w:tplc="04090001">
+      <w:start w:val="1"/>
+      <w:numFmt w:val="bullet"/>
+      <w:lvlText w:val=""/>
+      <w:lvlJc w:val="left"/>
+      <w:pPr>
+        <w:ind w:left="774" w:hanging="360"/>
+      </w:pPr>
+      <w:rPr>
+        <w:rFonts w:ascii="Symbol" w:hAnsi="Symbol" w:hint="default"/>
+      </w:rPr>
+    </w:lvl>
+    <w:lvl w:ilvl="1" w:tplc="04090003" w:tentative="1">
+      <w:start w:val="1"/>
+      <w:numFmt w:val="bullet"/>
+      <w:lvlText w:val="o"/>
+      <w:lvlJc w:val="left"/>
+      <w:pPr>
+        <w:ind w:left="1494" w:hanging="360"/>
+      </w:pPr>
+      <w:rPr>
+        <w:rFonts w:ascii="Courier New" w:hAnsi="Courier New" w:cs="Courier New" w:hint="default"/>
+      </w:rPr>
+    </w:lvl>
+    <w:lvl w:ilvl="2" w:tplc="04090005" w:tentative="1">
+      <w:start w:val="1"/>
+      <w:numFmt w:val="bullet"/>
+      <w:lvlText w:val=""/>
+      <w:lvlJc w:val="left"/>
+      <w:pPr>
+        <w:ind w:left="2214" w:hanging="360"/>
+      </w:pPr>
+      <w:rPr>
+        <w:rFonts w:ascii="Wingdings" w:hAnsi="Wingdings" w:hint="default"/>
+      </w:rPr>
+    </w:lvl>
+    <w:lvl w:ilvl="3" w:tplc="04090001" w:tentative="1">
+      <w:start w:val="1"/>
+      <w:numFmt w:val="bullet"/>
+      <w:lvlText w:val=""/>
+      <w:lvlJc w:val="left"/>
+      <w:pPr>
+        <w:ind w:left="2934" w:hanging="360"/>
+      </w:pPr>
+      <w:rPr>
+        <w:rFonts w:ascii="Symbol" w:hAnsi="Symbol" w:hint="default"/>
+      </w:rPr>
+    </w:lvl>
+    <w:lvl w:ilvl="4" w:tplc="04090003" w:tentative="1">
+      <w:start w:val="1"/>
+      <w:numFmt w:val="bullet"/>
+      <w:lvlText w:val="o"/>
+      <w:lvlJc w:val="left"/>
+      <w:pPr>
+        <w:ind w:left="3654" w:hanging="360"/>
+      </w:pPr>
+      <w:rPr>
+        <w:rFonts w:ascii="Courier New" w:hAnsi="Courier New" w:cs="Courier New" w:hint="default"/>
+      </w:rPr>
+    </w:lvl>
+    <w:lvl w:ilvl="5" w:tplc="04090005" w:tentative="1">
+      <w:start w:val="1"/>
+      <w:numFmt w:val="bullet"/>
+      <w:lvlText w:val=""/>
+      <w:lvlJc w:val="left"/>
+      <w:pPr>
+        <w:ind w:left="4374" w:hanging="360"/>
+      </w:pPr>
+      <w:rPr>
+        <w:rFonts w:ascii="Wingdings" w:hAnsi="Wingdings" w:hint="default"/>
+      </w:rPr>
+    </w:lvl>
+    <w:lvl w:ilvl="6" w:tplc="04090001" w:tentative="1">
+      <w:start w:val="1"/>
+      <w:numFmt w:val="bullet"/>
+      <w:lvlText w:val=""/>
+      <w:lvlJc w:val="left"/>
+      <w:pPr>
+        <w:ind w:left="5094" w:hanging="360"/>
+      </w:pPr>
+      <w:rPr>
+        <w:rFonts w:ascii="Symbol" w:hAnsi="Symbol" w:hint="default"/>
+      </w:rPr>
+    </w:lvl>
+    <w:lvl w:ilvl="7" w:tplc="04090003" w:tentative="1">
+      <w:start w:val="1"/>
+      <w:numFmt w:val="bullet"/>
+      <w:lvlText w:val="o"/>
+      <w:lvlJc w:val="left"/>
+      <w:pPr>
+        <w:ind w:left="5814" w:hanging="360"/>
+      </w:pPr>
+      <w:rPr>
+        <w:rFonts w:ascii="Courier New" w:hAnsi="Courier New" w:cs="Courier New" w:hint="default"/>
+      </w:rPr>
+    </w:lvl>
+    <w:lvl w:ilvl="8" w:tplc="04090005" w:tentative="1">
+      <w:start w:val="1"/>
+      <w:numFmt w:val="bullet"/>
+      <w:lvlText w:val=""/>
+      <w:lvlJc w:val="left"/>
+      <w:pPr>
+        <w:ind w:left="6534" w:hanging="360"/>
+      </w:pPr>
+      <w:rPr>
+        <w:rFonts w:ascii="Wingdings" w:hAnsi="Wingdings" w:hint="default"/>
+      </w:rPr>
+    </w:lvl>
+  </w:abstractNum>
+  <w:abstractNum w:abstractNumId="12" w15:restartNumberingAfterBreak="0">
     <w:nsid w:val="73251D68"/>
     <w:multiLevelType w:val="hybridMultilevel"/>
     <w:tmpl w:val="A04047A2"/>
@@ -11192,7 +11531,7 @@
       </w:rPr>
     </w:lvl>
   </w:abstractNum>
-  <w:abstractNum w:abstractNumId="12" w15:restartNumberingAfterBreak="0">
+  <w:abstractNum w:abstractNumId="13" w15:restartNumberingAfterBreak="0">
     <w:nsid w:val="7AD21A35"/>
     <w:multiLevelType w:val="hybridMultilevel"/>
     <w:tmpl w:val="1F2E8178"/>
@@ -11324,7 +11663,7 @@
     <w:abstractNumId w:val="6"/>
   </w:num>
   <w:num w:numId="7">
-    <w:abstractNumId w:val="11"/>
+    <w:abstractNumId w:val="12"/>
   </w:num>
   <w:num w:numId="8">
     <w:abstractNumId w:val="8"/>
@@ -11339,10 +11678,13 @@
     <w:abstractNumId w:val="1"/>
   </w:num>
   <w:num w:numId="12">
-    <w:abstractNumId w:val="12"/>
+    <w:abstractNumId w:val="13"/>
   </w:num>
   <w:num w:numId="13">
     <w:abstractNumId w:val="4"/>
+  </w:num>
+  <w:num w:numId="14">
+    <w:abstractNumId w:val="11"/>
   </w:num>
 </w:numbering>
 </file>
@@ -12509,7 +12851,7 @@
 </file>
 
 <file path=customXml/itemProps1.xml><?xml version="1.0" encoding="utf-8"?>
-<ds:datastoreItem xmlns:ds="http://schemas.openxmlformats.org/officeDocument/2006/customXml" ds:itemID="{EB9034AC-E1B6-413B-88E8-4E396AF944A3}">
+<ds:datastoreItem xmlns:ds="http://schemas.openxmlformats.org/officeDocument/2006/customXml" ds:itemID="{6949F076-EE0E-471B-BAE8-D8882E382BAB}">
   <ds:schemaRefs>
     <ds:schemaRef ds:uri="http://schemas.openxmlformats.org/officeDocument/2006/bibliography"/>
   </ds:schemaRefs>

</xml_diff>

<commit_message>
Add delegates to update the board user control with changes made in the server
</commit_message>
<xml_diff>
--- a/Matix Game.docx
+++ b/Matix Game.docx
@@ -6831,8 +6831,6 @@
           </wp:inline>
         </w:drawing>
       </w:r>
-      <w:bookmarkStart w:id="34" w:name="_GoBack"/>
-      <w:bookmarkEnd w:id="34"/>
     </w:p>
     <w:p>
       <w:pPr>
@@ -8236,7 +8234,7 @@
       <w:pPr>
         <w:pStyle w:val="Heading3"/>
       </w:pPr>
-      <w:bookmarkStart w:id="35" w:name="_Toc487044233"/>
+      <w:bookmarkStart w:id="34" w:name="_Toc487044233"/>
       <w:r>
         <w:t xml:space="preserve">Data </w:t>
       </w:r>
@@ -8246,7 +8244,7 @@
       <w:r>
         <w:t>nterface</w:t>
       </w:r>
-      <w:bookmarkEnd w:id="35"/>
+      <w:bookmarkEnd w:id="34"/>
     </w:p>
     <w:p>
       <w:r>
@@ -8285,12 +8283,12 @@
           <w:numId w:val="5"/>
         </w:numPr>
       </w:pPr>
-      <w:bookmarkStart w:id="36" w:name="OLE_LINK4"/>
+      <w:bookmarkStart w:id="35" w:name="OLE_LINK4"/>
       <w:r>
         <w:t>Email address</w:t>
       </w:r>
     </w:p>
-    <w:bookmarkEnd w:id="36"/>
+    <w:bookmarkEnd w:id="35"/>
     <w:p>
       <w:pPr>
         <w:pStyle w:val="ListParagraph"/>
@@ -9005,37 +9003,54 @@
       <w:pPr>
         <w:pStyle w:val="Heading2"/>
       </w:pPr>
-      <w:bookmarkStart w:id="37" w:name="_Toc487044234"/>
+      <w:bookmarkStart w:id="36" w:name="_Toc487044234"/>
       <w:r>
         <w:t>Game Client Design</w:t>
       </w:r>
+      <w:bookmarkEnd w:id="36"/>
+      <w:r>
+        <w:t xml:space="preserve"> </w:t>
+      </w:r>
+    </w:p>
+    <w:p>
+      <w:r>
+        <w:t xml:space="preserve">The game client application should be a WPF windows application. </w:t>
+      </w:r>
+      <w:r>
+        <w:t>The application should</w:t>
+      </w:r>
+      <w:r>
+        <w:t xml:space="preserve"> allow the player to connect and login to the</w:t>
+      </w:r>
+      <w:r>
+        <w:t xml:space="preserve"> game </w:t>
+      </w:r>
+      <w:r>
+        <w:t xml:space="preserve">server and </w:t>
+      </w:r>
+      <w:r>
+        <w:t xml:space="preserve">to allow him to </w:t>
+      </w:r>
+      <w:r>
+        <w:t>play the game.</w:t>
+      </w:r>
+    </w:p>
+    <w:p>
+      <w:pPr>
+        <w:pStyle w:val="Heading3"/>
+      </w:pPr>
+      <w:bookmarkStart w:id="37" w:name="_Toc487044235"/>
+      <w:r>
+        <w:t>Client UI</w:t>
+      </w:r>
       <w:bookmarkEnd w:id="37"/>
-      <w:r>
-        <w:t xml:space="preserve"> </w:t>
-      </w:r>
-    </w:p>
-    <w:p>
-      <w:r>
-        <w:t xml:space="preserve">The game client application should be a WPF windows application. </w:t>
-      </w:r>
-      <w:r>
-        <w:t>To allow the player to connect and login to the server and have the ability to play the game.</w:t>
-      </w:r>
-    </w:p>
-    <w:p>
-      <w:pPr>
-        <w:pStyle w:val="Heading3"/>
-      </w:pPr>
-      <w:bookmarkStart w:id="38" w:name="_Toc487044235"/>
-      <w:r>
-        <w:t>Client UI</w:t>
-      </w:r>
+    </w:p>
+    <w:p>
+      <w:r>
+        <w:t>The section describes the UI components we should use.</w:t>
+      </w:r>
+      <w:bookmarkStart w:id="38" w:name="_GoBack"/>
       <w:bookmarkEnd w:id="38"/>
-    </w:p>
-    <w:p>
-      <w:r>
-        <w:t>The section describes the UI components we should use.</w:t>
-      </w:r>
     </w:p>
     <w:p>
       <w:pPr>
@@ -9376,12 +9391,14 @@
           <w:numId w:val="1"/>
         </w:numPr>
       </w:pPr>
+      <w:proofErr w:type="spellStart"/>
       <w:r>
         <w:t>Already</w:t>
       </w:r>
       <w:r>
         <w:t>Used</w:t>
       </w:r>
+      <w:proofErr w:type="spellEnd"/>
       <w:r>
         <w:t xml:space="preserve"> - </w:t>
       </w:r>
@@ -9400,11 +9417,16 @@
           <w:numId w:val="1"/>
         </w:numPr>
       </w:pPr>
+      <w:proofErr w:type="spellStart"/>
       <w:r>
         <w:t>Is</w:t>
       </w:r>
       <w:r>
-        <w:t xml:space="preserve">Token – A Boolean member that </w:t>
+        <w:t>Token</w:t>
+      </w:r>
+      <w:proofErr w:type="spellEnd"/>
+      <w:r>
+        <w:t xml:space="preserve"> – A Boolean member that </w:t>
       </w:r>
       <w:r>
         <w:t xml:space="preserve">indicates whether the current cell is a </w:t>
@@ -9615,8 +9637,13 @@
           <w:numId w:val="2"/>
         </w:numPr>
       </w:pPr>
-      <w:r>
-        <w:t>PlayerID – The id of the pla</w:t>
+      <w:proofErr w:type="spellStart"/>
+      <w:r>
+        <w:t>PlayerID</w:t>
+      </w:r>
+      <w:proofErr w:type="spellEnd"/>
+      <w:r>
+        <w:t xml:space="preserve"> – The id of the pla</w:t>
       </w:r>
       <w:r>
         <w:t>yer in the system database.</w:t>
@@ -9630,8 +9657,13 @@
           <w:numId w:val="2"/>
         </w:numPr>
       </w:pPr>
-      <w:r>
-        <w:t>PlayerName – The nick name of the player in the database.</w:t>
+      <w:proofErr w:type="spellStart"/>
+      <w:r>
+        <w:t>PlayerName</w:t>
+      </w:r>
+      <w:proofErr w:type="spellEnd"/>
+      <w:r>
+        <w:t xml:space="preserve"> – The nick name of the player in the database.</w:t>
       </w:r>
     </w:p>
     <w:p>
@@ -9642,8 +9674,13 @@
           <w:numId w:val="2"/>
         </w:numPr>
       </w:pPr>
-      <w:r>
-        <w:t xml:space="preserve">CurrentScore </w:t>
+      <w:proofErr w:type="spellStart"/>
+      <w:r>
+        <w:t>CurrentScore</w:t>
+      </w:r>
+      <w:proofErr w:type="spellEnd"/>
+      <w:r>
+        <w:t xml:space="preserve"> </w:t>
       </w:r>
       <w:r>
         <w:t>–</w:t>
@@ -9680,8 +9717,13 @@
           <w:numId w:val="4"/>
         </w:numPr>
       </w:pPr>
-      <w:r>
-        <w:t>UserName – the name use to logged into the system.</w:t>
+      <w:proofErr w:type="spellStart"/>
+      <w:r>
+        <w:t>UserName</w:t>
+      </w:r>
+      <w:proofErr w:type="spellEnd"/>
+      <w:r>
+        <w:t xml:space="preserve"> – the name use to logged into the system.</w:t>
       </w:r>
     </w:p>
     <w:p/>
@@ -9783,6 +9825,7 @@
           <w:iCs/>
         </w:rPr>
       </w:pPr>
+      <w:proofErr w:type="spellStart"/>
       <w:r>
         <w:rPr>
           <w:b/>
@@ -9790,16 +9833,9 @@
           <w:i/>
           <w:iCs/>
         </w:rPr>
-        <w:t>Installutil MatixGameService.exe</w:t>
-      </w:r>
-    </w:p>
-    <w:p>
-      <w:r>
-        <w:t>If you have modified the service that is already installed, you can uninstall it by using following command:</w:t>
-      </w:r>
-      <w:r>
-        <w:br/>
-      </w:r>
+        <w:t>Installutil</w:t>
+      </w:r>
+      <w:proofErr w:type="spellEnd"/>
       <w:r>
         <w:rPr>
           <w:b/>
@@ -9807,7 +9843,35 @@
           <w:i/>
           <w:iCs/>
         </w:rPr>
-        <w:t>Installutil /u MatixGameService.exe</w:t>
+        <w:t xml:space="preserve"> MatixGameService.exe</w:t>
+      </w:r>
+    </w:p>
+    <w:p>
+      <w:r>
+        <w:t>If you have modified the service that is already installed, you can uninstall it by using following command:</w:t>
+      </w:r>
+      <w:r>
+        <w:br/>
+      </w:r>
+      <w:proofErr w:type="spellStart"/>
+      <w:r>
+        <w:rPr>
+          <w:b/>
+          <w:bCs/>
+          <w:i/>
+          <w:iCs/>
+        </w:rPr>
+        <w:t>Installutil</w:t>
+      </w:r>
+      <w:proofErr w:type="spellEnd"/>
+      <w:r>
+        <w:rPr>
+          <w:b/>
+          <w:bCs/>
+          <w:i/>
+          <w:iCs/>
+        </w:rPr>
+        <w:t xml:space="preserve"> /u MatixGameService.exe</w:t>
       </w:r>
     </w:p>
     <w:p/>
@@ -9850,8 +9914,16 @@
           <w:rPr>
             <w:rStyle w:val="Hyperlink"/>
           </w:rPr>
-          <w:t>Database\CreateMatixDatabase.sql</w:t>
+          <w:t>Database\</w:t>
         </w:r>
+        <w:proofErr w:type="spellStart"/>
+        <w:r>
+          <w:rPr>
+            <w:rStyle w:val="Hyperlink"/>
+          </w:rPr>
+          <w:t>CreateMatixDatabase.sql</w:t>
+        </w:r>
+        <w:proofErr w:type="spellEnd"/>
       </w:hyperlink>
     </w:p>
     <w:p>
@@ -9881,8 +9953,16 @@
           <w:rPr>
             <w:rStyle w:val="Hyperlink"/>
           </w:rPr>
-          <w:t>Database\CreatePlayersTable.sql</w:t>
+          <w:t>Database\</w:t>
         </w:r>
+        <w:proofErr w:type="spellStart"/>
+        <w:r>
+          <w:rPr>
+            <w:rStyle w:val="Hyperlink"/>
+          </w:rPr>
+          <w:t>CreatePlayersTable.sql</w:t>
+        </w:r>
+        <w:proofErr w:type="spellEnd"/>
       </w:hyperlink>
     </w:p>
     <w:p>
@@ -9898,8 +9978,16 @@
           <w:rPr>
             <w:rStyle w:val="Hyperlink"/>
           </w:rPr>
-          <w:t>Database\CreatePlayersLoginTable.sql</w:t>
+          <w:t>Database\</w:t>
         </w:r>
+        <w:proofErr w:type="spellStart"/>
+        <w:r>
+          <w:rPr>
+            <w:rStyle w:val="Hyperlink"/>
+          </w:rPr>
+          <w:t>CreatePlayersLoginTable.sql</w:t>
+        </w:r>
+        <w:proofErr w:type="spellEnd"/>
       </w:hyperlink>
     </w:p>
     <w:p>
@@ -9915,8 +10003,16 @@
           <w:rPr>
             <w:rStyle w:val="Hyperlink"/>
           </w:rPr>
-          <w:t>Database\CreatePlayersHistoryTable.sql</w:t>
+          <w:t>Database\</w:t>
         </w:r>
+        <w:proofErr w:type="spellStart"/>
+        <w:r>
+          <w:rPr>
+            <w:rStyle w:val="Hyperlink"/>
+          </w:rPr>
+          <w:t>CreatePlayersHistoryTable.sql</w:t>
+        </w:r>
+        <w:proofErr w:type="spellEnd"/>
       </w:hyperlink>
     </w:p>
     <w:p>
@@ -9932,8 +10028,16 @@
           <w:rPr>
             <w:rStyle w:val="Hyperlink"/>
           </w:rPr>
-          <w:t>Database\CreateGamesTable.sql</w:t>
+          <w:t>Database\</w:t>
         </w:r>
+        <w:proofErr w:type="spellStart"/>
+        <w:r>
+          <w:rPr>
+            <w:rStyle w:val="Hyperlink"/>
+          </w:rPr>
+          <w:t>CreateGamesTable.sql</w:t>
+        </w:r>
+        <w:proofErr w:type="spellEnd"/>
       </w:hyperlink>
     </w:p>
     <w:p>
@@ -9949,8 +10053,16 @@
           <w:rPr>
             <w:rStyle w:val="Hyperlink"/>
           </w:rPr>
-          <w:t>Database\CreateGameActivitiesTable.sql</w:t>
+          <w:t>Database\</w:t>
         </w:r>
+        <w:proofErr w:type="spellStart"/>
+        <w:r>
+          <w:rPr>
+            <w:rStyle w:val="Hyperlink"/>
+          </w:rPr>
+          <w:t>CreateGameActivitiesTable.sql</w:t>
+        </w:r>
+        <w:proofErr w:type="spellEnd"/>
       </w:hyperlink>
     </w:p>
     <w:p/>
@@ -10077,7 +10189,7 @@
             <w:sz w:val="20"/>
             <w:szCs w:val="20"/>
           </w:rPr>
-          <w:t>25</w:t>
+          <w:t>26</w:t>
         </w:r>
         <w:r>
           <w:rPr>
@@ -12953,7 +13065,7 @@
 </file>
 
 <file path=customXml/itemProps1.xml><?xml version="1.0" encoding="utf-8"?>
-<ds:datastoreItem xmlns:ds="http://schemas.openxmlformats.org/officeDocument/2006/customXml" ds:itemID="{3582ABAC-4DF9-41EA-8A5B-942305D052C8}">
+<ds:datastoreItem xmlns:ds="http://schemas.openxmlformats.org/officeDocument/2006/customXml" ds:itemID="{4816350B-EFE6-48B3-A974-9AE6283811F7}">
   <ds:schemaRefs>
     <ds:schemaRef ds:uri="http://schemas.openxmlformats.org/officeDocument/2006/bibliography"/>
   </ds:schemaRefs>

</xml_diff>

<commit_message>
Add player statistics page Handle the end of the game need to update database Change settings to use server name
</commit_message>
<xml_diff>
--- a/Matix Game.docx
+++ b/Matix Game.docx
@@ -147,6 +147,7 @@
                                     <w:dataBinding w:prefixMappings="xmlns:ns0='http://purl.org/dc/elements/1.1/' xmlns:ns1='http://schemas.openxmlformats.org/package/2006/metadata/core-properties' " w:xpath="/ns1:coreProperties[1]/ns0:creator[1]" w:storeItemID="{6C3C8BC8-F283-45AE-878A-BAB7291924A1}"/>
                                     <w:text/>
                                   </w:sdtPr>
+                                  <w:sdtEndPr/>
                                   <w:sdtContent>
                                     <w:p>
                                       <w:pPr>
@@ -198,6 +199,7 @@
                                       <w:dataBinding w:prefixMappings="xmlns:ns0='http://schemas.openxmlformats.org/officeDocument/2006/extended-properties' " w:xpath="/ns0:Properties[1]/ns0:Company[1]" w:storeItemID="{6668398D-A668-4E3E-A5EB-62B293D839F1}"/>
                                       <w:text/>
                                     </w:sdtPr>
+                                    <w:sdtEndPr/>
                                     <w:sdtContent>
                                       <w:r>
                                         <w:rPr>
@@ -265,6 +267,7 @@
                                     <w:dataBinding w:prefixMappings="xmlns:ns0='http://purl.org/dc/elements/1.1/' xmlns:ns1='http://schemas.openxmlformats.org/package/2006/metadata/core-properties' " w:xpath="/ns1:coreProperties[1]/ns0:title[1]" w:storeItemID="{6C3C8BC8-F283-45AE-878A-BAB7291924A1}"/>
                                     <w:text/>
                                   </w:sdtPr>
+                                  <w:sdtEndPr/>
                                   <w:sdtContent>
                                     <w:p>
                                       <w:pPr>
@@ -359,6 +362,7 @@
                               <w:dataBinding w:prefixMappings="xmlns:ns0='http://purl.org/dc/elements/1.1/' xmlns:ns1='http://schemas.openxmlformats.org/package/2006/metadata/core-properties' " w:xpath="/ns1:coreProperties[1]/ns0:creator[1]" w:storeItemID="{6C3C8BC8-F283-45AE-878A-BAB7291924A1}"/>
                               <w:text/>
                             </w:sdtPr>
+                            <w:sdtEndPr/>
                             <w:sdtContent>
                               <w:p>
                                 <w:pPr>
@@ -410,6 +414,7 @@
                                 <w:dataBinding w:prefixMappings="xmlns:ns0='http://schemas.openxmlformats.org/officeDocument/2006/extended-properties' " w:xpath="/ns0:Properties[1]/ns0:Company[1]" w:storeItemID="{6668398D-A668-4E3E-A5EB-62B293D839F1}"/>
                                 <w:text/>
                               </w:sdtPr>
+                              <w:sdtEndPr/>
                               <w:sdtContent>
                                 <w:r>
                                   <w:rPr>
@@ -445,6 +450,7 @@
                               <w:dataBinding w:prefixMappings="xmlns:ns0='http://purl.org/dc/elements/1.1/' xmlns:ns1='http://schemas.openxmlformats.org/package/2006/metadata/core-properties' " w:xpath="/ns1:coreProperties[1]/ns0:title[1]" w:storeItemID="{6C3C8BC8-F283-45AE-878A-BAB7291924A1}"/>
                               <w:text/>
                             </w:sdtPr>
+                            <w:sdtEndPr/>
                             <w:sdtContent>
                               <w:p>
                                 <w:pPr>
@@ -5517,7 +5523,15 @@
         <w:t xml:space="preserve"> in to the server.</w:t>
       </w:r>
       <w:r>
-        <w:t xml:space="preserve"> The registration process should only be done once.</w:t>
+        <w:t xml:space="preserve"> The registration process should be done </w:t>
+      </w:r>
+      <w:r>
+        <w:t xml:space="preserve">only </w:t>
+      </w:r>
+      <w:bookmarkStart w:id="21" w:name="_GoBack"/>
+      <w:bookmarkEnd w:id="21"/>
+      <w:r>
+        <w:t>once.</w:t>
       </w:r>
     </w:p>
     <w:p>
@@ -5528,9 +5542,9 @@
         <w:lastRenderedPageBreak/>
         <w:drawing>
           <wp:inline distT="0" distB="0" distL="0" distR="0">
-            <wp:extent cx="5486400" cy="3921199"/>
+            <wp:extent cx="5486400" cy="3324052"/>
             <wp:effectExtent l="0" t="0" r="0" b="0"/>
-            <wp:docPr id="10" name="Picture 10"/>
+            <wp:docPr id="2" name="Picture 2"/>
             <wp:cNvGraphicFramePr>
               <a:graphicFrameLocks xmlns:a="http://schemas.openxmlformats.org/drawingml/2006/main" noChangeAspect="1"/>
             </wp:cNvGraphicFramePr>
@@ -5538,7 +5552,7 @@
               <a:graphicData uri="http://schemas.openxmlformats.org/drawingml/2006/picture">
                 <pic:pic xmlns:pic="http://schemas.openxmlformats.org/drawingml/2006/picture">
                   <pic:nvPicPr>
-                    <pic:cNvPr id="0" name="Picture 3"/>
+                    <pic:cNvPr id="0" name="Picture 1"/>
                     <pic:cNvPicPr>
                       <a:picLocks noChangeAspect="1" noChangeArrowheads="1"/>
                     </pic:cNvPicPr>
@@ -5559,7 +5573,7 @@
                   <pic:spPr bwMode="auto">
                     <a:xfrm>
                       <a:off x="0" y="0"/>
-                      <a:ext cx="5486400" cy="3921199"/>
+                      <a:ext cx="5486400" cy="3324052"/>
                     </a:xfrm>
                     <a:prstGeom prst="rect">
                       <a:avLst/>
@@ -5580,11 +5594,11 @@
       <w:pPr>
         <w:pStyle w:val="Heading3"/>
       </w:pPr>
-      <w:bookmarkStart w:id="21" w:name="_Toc488669582"/>
+      <w:bookmarkStart w:id="22" w:name="_Toc488669582"/>
       <w:r>
         <w:t>Update player details</w:t>
       </w:r>
-      <w:bookmarkEnd w:id="21"/>
+      <w:bookmarkEnd w:id="22"/>
     </w:p>
     <w:p>
       <w:r>
@@ -5596,7 +5610,6 @@
         <w:rPr>
           <w:noProof/>
         </w:rPr>
-        <w:lastRenderedPageBreak/>
         <w:drawing>
           <wp:inline distT="0" distB="0" distL="0" distR="0">
             <wp:extent cx="5486400" cy="4243903"/>
@@ -5651,43 +5664,44 @@
       <w:pPr>
         <w:pStyle w:val="Heading3"/>
       </w:pPr>
-      <w:bookmarkStart w:id="22" w:name="_Toc488669583"/>
-      <w:r>
+      <w:bookmarkStart w:id="23" w:name="_Toc488669583"/>
+      <w:r>
+        <w:lastRenderedPageBreak/>
         <w:t>Waite for a second player</w:t>
       </w:r>
-      <w:bookmarkEnd w:id="22"/>
+      <w:bookmarkEnd w:id="23"/>
     </w:p>
     <w:p/>
     <w:p>
       <w:pPr>
         <w:pStyle w:val="Heading3"/>
       </w:pPr>
-      <w:bookmarkStart w:id="23" w:name="_Toc488669584"/>
+      <w:bookmarkStart w:id="24" w:name="_Toc488669584"/>
       <w:r>
         <w:t>Single Player</w:t>
       </w:r>
-      <w:bookmarkEnd w:id="23"/>
+      <w:bookmarkEnd w:id="24"/>
     </w:p>
     <w:p/>
     <w:p>
       <w:pPr>
         <w:pStyle w:val="Heading3"/>
       </w:pPr>
-      <w:bookmarkStart w:id="24" w:name="_Toc488669585"/>
+      <w:bookmarkStart w:id="25" w:name="_Toc488669585"/>
       <w:r>
         <w:t>Start a new game</w:t>
       </w:r>
-      <w:bookmarkEnd w:id="24"/>
+      <w:bookmarkEnd w:id="25"/>
     </w:p>
     <w:p>
       <w:pPr>
         <w:pStyle w:val="Heading3"/>
       </w:pPr>
-      <w:bookmarkStart w:id="25" w:name="_Toc488669586"/>
+      <w:bookmarkStart w:id="26" w:name="_Toc488669586"/>
       <w:r>
         <w:t>Playing the game</w:t>
       </w:r>
-      <w:bookmarkEnd w:id="25"/>
+      <w:bookmarkEnd w:id="26"/>
       <w:r>
         <w:t xml:space="preserve"> </w:t>
       </w:r>
@@ -5696,11 +5710,11 @@
       <w:pPr>
         <w:pStyle w:val="Heading3"/>
       </w:pPr>
-      <w:bookmarkStart w:id="26" w:name="_Toc488669587"/>
+      <w:bookmarkStart w:id="27" w:name="_Toc488669587"/>
       <w:r>
         <w:t>Get player statistics</w:t>
       </w:r>
-      <w:bookmarkEnd w:id="26"/>
+      <w:bookmarkEnd w:id="27"/>
     </w:p>
     <w:p>
       <w:pPr>
@@ -5719,7 +5733,7 @@
       <w:pPr>
         <w:pStyle w:val="Heading1"/>
       </w:pPr>
-      <w:bookmarkStart w:id="27" w:name="_Toc488669588"/>
+      <w:bookmarkStart w:id="28" w:name="_Toc488669588"/>
       <w:r>
         <w:lastRenderedPageBreak/>
         <w:t xml:space="preserve">Matix System Architecture </w:t>
@@ -5727,7 +5741,7 @@
       <w:r>
         <w:t>Design</w:t>
       </w:r>
-      <w:bookmarkEnd w:id="27"/>
+      <w:bookmarkEnd w:id="28"/>
     </w:p>
     <w:p>
       <w:r>
@@ -5759,11 +5773,11 @@
       <w:pPr>
         <w:pStyle w:val="Heading2"/>
       </w:pPr>
-      <w:bookmarkStart w:id="28" w:name="_Toc488669589"/>
+      <w:bookmarkStart w:id="29" w:name="_Toc488669589"/>
       <w:r>
         <w:t>Game Server Design</w:t>
       </w:r>
-      <w:bookmarkEnd w:id="28"/>
+      <w:bookmarkEnd w:id="29"/>
       <w:r>
         <w:t xml:space="preserve"> </w:t>
       </w:r>
@@ -5785,11 +5799,11 @@
       <w:pPr>
         <w:pStyle w:val="Heading3"/>
       </w:pPr>
-      <w:bookmarkStart w:id="29" w:name="_Toc488669590"/>
+      <w:bookmarkStart w:id="30" w:name="_Toc488669590"/>
       <w:r>
         <w:t>Game Management</w:t>
       </w:r>
-      <w:bookmarkEnd w:id="29"/>
+      <w:bookmarkEnd w:id="30"/>
       <w:r>
         <w:t xml:space="preserve"> </w:t>
       </w:r>
@@ -5927,11 +5941,11 @@
       <w:pPr>
         <w:pStyle w:val="Heading3"/>
       </w:pPr>
-      <w:bookmarkStart w:id="30" w:name="_Toc488669591"/>
+      <w:bookmarkStart w:id="31" w:name="_Toc488669591"/>
       <w:r>
         <w:t>Game Action</w:t>
       </w:r>
-      <w:bookmarkEnd w:id="30"/>
+      <w:bookmarkEnd w:id="31"/>
     </w:p>
     <w:p>
       <w:r>
@@ -6152,12 +6166,12 @@
       <w:pPr>
         <w:pStyle w:val="Heading3"/>
       </w:pPr>
-      <w:bookmarkStart w:id="31" w:name="_Toc488669592"/>
+      <w:bookmarkStart w:id="32" w:name="_Toc488669592"/>
       <w:r>
         <w:lastRenderedPageBreak/>
         <w:t>Communication</w:t>
       </w:r>
-      <w:bookmarkEnd w:id="31"/>
+      <w:bookmarkEnd w:id="32"/>
       <w:r>
         <w:t xml:space="preserve"> </w:t>
       </w:r>
@@ -6531,12 +6545,12 @@
           <w:numId w:val="5"/>
         </w:numPr>
       </w:pPr>
-      <w:bookmarkStart w:id="32" w:name="OLE_LINK3"/>
+      <w:bookmarkStart w:id="33" w:name="OLE_LINK3"/>
       <w:r>
         <w:t>Email Address</w:t>
       </w:r>
     </w:p>
-    <w:bookmarkEnd w:id="32"/>
+    <w:bookmarkEnd w:id="33"/>
     <w:p>
       <w:pPr>
         <w:pStyle w:val="ListParagraph"/>
@@ -6863,7 +6877,7 @@
           <w:tab w:val="left" w:pos="2223"/>
         </w:tabs>
       </w:pPr>
-      <w:bookmarkStart w:id="33" w:name="_Toc488669593"/>
+      <w:bookmarkStart w:id="34" w:name="_Toc488669593"/>
       <w:r>
         <w:t>Database</w:t>
       </w:r>
@@ -6873,7 +6887,7 @@
       <w:r>
         <w:t>&amp; Data Access Layer</w:t>
       </w:r>
-      <w:bookmarkEnd w:id="33"/>
+      <w:bookmarkEnd w:id="34"/>
     </w:p>
     <w:p>
       <w:r>
@@ -8392,7 +8406,7 @@
       <w:pPr>
         <w:pStyle w:val="Heading3"/>
       </w:pPr>
-      <w:bookmarkStart w:id="34" w:name="_Toc488669594"/>
+      <w:bookmarkStart w:id="35" w:name="_Toc488669594"/>
       <w:r>
         <w:t xml:space="preserve">Data </w:t>
       </w:r>
@@ -8402,7 +8416,7 @@
       <w:r>
         <w:t>nterface</w:t>
       </w:r>
-      <w:bookmarkEnd w:id="34"/>
+      <w:bookmarkEnd w:id="35"/>
     </w:p>
     <w:p>
       <w:r>
@@ -8441,12 +8455,12 @@
           <w:numId w:val="5"/>
         </w:numPr>
       </w:pPr>
-      <w:bookmarkStart w:id="35" w:name="OLE_LINK4"/>
+      <w:bookmarkStart w:id="36" w:name="OLE_LINK4"/>
       <w:r>
         <w:t>Email address</w:t>
       </w:r>
     </w:p>
-    <w:bookmarkEnd w:id="35"/>
+    <w:bookmarkEnd w:id="36"/>
     <w:p>
       <w:pPr>
         <w:pStyle w:val="ListParagraph"/>
@@ -9161,11 +9175,11 @@
       <w:pPr>
         <w:pStyle w:val="Heading2"/>
       </w:pPr>
-      <w:bookmarkStart w:id="36" w:name="_Toc488669595"/>
+      <w:bookmarkStart w:id="37" w:name="_Toc488669595"/>
       <w:r>
         <w:t>Game Client Design</w:t>
       </w:r>
-      <w:bookmarkEnd w:id="36"/>
+      <w:bookmarkEnd w:id="37"/>
       <w:r>
         <w:t xml:space="preserve"> </w:t>
       </w:r>
@@ -9197,11 +9211,11 @@
       <w:pPr>
         <w:pStyle w:val="Heading3"/>
       </w:pPr>
-      <w:bookmarkStart w:id="37" w:name="_Toc488669596"/>
+      <w:bookmarkStart w:id="38" w:name="_Toc488669596"/>
       <w:r>
         <w:t>Client UI</w:t>
       </w:r>
-      <w:bookmarkEnd w:id="37"/>
+      <w:bookmarkEnd w:id="38"/>
     </w:p>
     <w:p>
       <w:r>
@@ -9255,6 +9269,9 @@
       <w:r>
         <w:t xml:space="preserve">Registration </w:t>
       </w:r>
+      <w:r>
+        <w:t>Page</w:t>
+      </w:r>
     </w:p>
     <w:p>
       <w:r>
@@ -9466,6 +9483,20 @@
         <w:pStyle w:val="Heading4"/>
       </w:pPr>
       <w:r>
+        <w:t>Player Statistics Page</w:t>
+      </w:r>
+    </w:p>
+    <w:p>
+      <w:r>
+        <w:t xml:space="preserve">The page shows the user statistics. The application should show it as a user request or at the end of a game.  </w:t>
+      </w:r>
+    </w:p>
+    <w:p>
+      <w:pPr>
+        <w:pStyle w:val="Heading4"/>
+      </w:pPr>
+      <w:r>
+        <w:lastRenderedPageBreak/>
         <w:t xml:space="preserve">Colors </w:t>
       </w:r>
     </w:p>
@@ -9479,7 +9510,6 @@
     </w:p>
     <w:p>
       <w:r>
-        <w:lastRenderedPageBreak/>
         <w:t xml:space="preserve"> </w:t>
       </w:r>
       <w:r>
@@ -9553,11 +9583,11 @@
       <w:pPr>
         <w:pStyle w:val="Heading3"/>
       </w:pPr>
-      <w:bookmarkStart w:id="38" w:name="_Toc488669597"/>
+      <w:bookmarkStart w:id="39" w:name="_Toc488669597"/>
       <w:r>
         <w:t>Client components</w:t>
       </w:r>
-      <w:bookmarkEnd w:id="38"/>
+      <w:bookmarkEnd w:id="39"/>
     </w:p>
     <w:p>
       <w:r>
@@ -9612,16 +9642,12 @@
           <w:numId w:val="1"/>
         </w:numPr>
       </w:pPr>
-      <w:proofErr w:type="spellStart"/>
       <w:r>
         <w:t>Already</w:t>
       </w:r>
       <w:r>
         <w:t>Used</w:t>
       </w:r>
-      <w:bookmarkStart w:id="39" w:name="_GoBack"/>
-      <w:bookmarkEnd w:id="39"/>
-      <w:proofErr w:type="spellEnd"/>
       <w:r>
         <w:t xml:space="preserve"> - </w:t>
       </w:r>
@@ -9640,16 +9666,11 @@
           <w:numId w:val="1"/>
         </w:numPr>
       </w:pPr>
-      <w:proofErr w:type="spellStart"/>
       <w:r>
         <w:t>Is</w:t>
       </w:r>
       <w:r>
-        <w:t>Token</w:t>
-      </w:r>
-      <w:proofErr w:type="spellEnd"/>
-      <w:r>
-        <w:t xml:space="preserve"> – A Boolean member that </w:t>
+        <w:t xml:space="preserve">Token – A Boolean member that </w:t>
       </w:r>
       <w:r>
         <w:t xml:space="preserve">indicates whether the current cell is a </w:t>
@@ -9860,13 +9881,8 @@
           <w:numId w:val="2"/>
         </w:numPr>
       </w:pPr>
-      <w:proofErr w:type="spellStart"/>
-      <w:r>
-        <w:t>PlayerID</w:t>
-      </w:r>
-      <w:proofErr w:type="spellEnd"/>
-      <w:r>
-        <w:t xml:space="preserve"> – The id of the pla</w:t>
+      <w:r>
+        <w:t>PlayerID – The id of the pla</w:t>
       </w:r>
       <w:r>
         <w:t>yer in the system database.</w:t>
@@ -9880,13 +9896,8 @@
           <w:numId w:val="2"/>
         </w:numPr>
       </w:pPr>
-      <w:proofErr w:type="spellStart"/>
-      <w:r>
-        <w:t>PlayerName</w:t>
-      </w:r>
-      <w:proofErr w:type="spellEnd"/>
-      <w:r>
-        <w:t xml:space="preserve"> – The nick name of the player in the database.</w:t>
+      <w:r>
+        <w:t>PlayerName – The nick name of the player in the database.</w:t>
       </w:r>
     </w:p>
     <w:p>
@@ -9897,21 +9908,16 @@
           <w:numId w:val="2"/>
         </w:numPr>
       </w:pPr>
-      <w:proofErr w:type="spellStart"/>
-      <w:r>
-        <w:t>CurrentScore</w:t>
-      </w:r>
-      <w:proofErr w:type="spellEnd"/>
+      <w:r>
+        <w:t xml:space="preserve">CurrentScore </w:t>
+      </w:r>
+      <w:r>
+        <w:t>–</w:t>
+      </w:r>
       <w:r>
         <w:t xml:space="preserve"> </w:t>
       </w:r>
       <w:r>
-        <w:t>–</w:t>
-      </w:r>
-      <w:r>
-        <w:t xml:space="preserve"> </w:t>
-      </w:r>
-      <w:r>
         <w:t>The current score in the game.</w:t>
       </w:r>
     </w:p>
@@ -9940,13 +9946,8 @@
           <w:numId w:val="4"/>
         </w:numPr>
       </w:pPr>
-      <w:proofErr w:type="spellStart"/>
-      <w:r>
-        <w:t>UserName</w:t>
-      </w:r>
-      <w:proofErr w:type="spellEnd"/>
-      <w:r>
-        <w:t xml:space="preserve"> – the name use to logged into the system.</w:t>
+      <w:r>
+        <w:t>UserName – the name use to logged into the system.</w:t>
       </w:r>
     </w:p>
     <w:p/>
@@ -10048,7 +10049,6 @@
           <w:iCs/>
         </w:rPr>
       </w:pPr>
-      <w:proofErr w:type="spellStart"/>
       <w:r>
         <w:rPr>
           <w:b/>
@@ -10056,9 +10056,16 @@
           <w:i/>
           <w:iCs/>
         </w:rPr>
-        <w:t>Installutil</w:t>
-      </w:r>
-      <w:proofErr w:type="spellEnd"/>
+        <w:t>Installutil MatixGameService.exe</w:t>
+      </w:r>
+    </w:p>
+    <w:p>
+      <w:r>
+        <w:t>If you have modified the service that is already installed, you can uninstall it by using following command:</w:t>
+      </w:r>
+      <w:r>
+        <w:br/>
+      </w:r>
       <w:r>
         <w:rPr>
           <w:b/>
@@ -10066,35 +10073,7 @@
           <w:i/>
           <w:iCs/>
         </w:rPr>
-        <w:t xml:space="preserve"> MatixGameService.exe</w:t>
-      </w:r>
-    </w:p>
-    <w:p>
-      <w:r>
-        <w:t>If you have modified the service that is already installed, you can uninstall it by using following command:</w:t>
-      </w:r>
-      <w:r>
-        <w:br/>
-      </w:r>
-      <w:proofErr w:type="spellStart"/>
-      <w:r>
-        <w:rPr>
-          <w:b/>
-          <w:bCs/>
-          <w:i/>
-          <w:iCs/>
-        </w:rPr>
-        <w:t>Installutil</w:t>
-      </w:r>
-      <w:proofErr w:type="spellEnd"/>
-      <w:r>
-        <w:rPr>
-          <w:b/>
-          <w:bCs/>
-          <w:i/>
-          <w:iCs/>
-        </w:rPr>
-        <w:t xml:space="preserve"> /u MatixGameService.exe</w:t>
+        <w:t>Installutil /u MatixGameService.exe</w:t>
       </w:r>
     </w:p>
     <w:p/>
@@ -10137,16 +10116,8 @@
           <w:rPr>
             <w:rStyle w:val="Hyperlink"/>
           </w:rPr>
-          <w:t>Database\</w:t>
+          <w:t>Database\CreateMatixDatabase.sql</w:t>
         </w:r>
-        <w:proofErr w:type="spellStart"/>
-        <w:r>
-          <w:rPr>
-            <w:rStyle w:val="Hyperlink"/>
-          </w:rPr>
-          <w:t>CreateMatixDatabase.sql</w:t>
-        </w:r>
-        <w:proofErr w:type="spellEnd"/>
       </w:hyperlink>
     </w:p>
     <w:p>
@@ -10176,16 +10147,8 @@
           <w:rPr>
             <w:rStyle w:val="Hyperlink"/>
           </w:rPr>
-          <w:t>Database\</w:t>
+          <w:t>Database\CreatePlayersTable.sql</w:t>
         </w:r>
-        <w:proofErr w:type="spellStart"/>
-        <w:r>
-          <w:rPr>
-            <w:rStyle w:val="Hyperlink"/>
-          </w:rPr>
-          <w:t>CreatePlayersTable.sql</w:t>
-        </w:r>
-        <w:proofErr w:type="spellEnd"/>
       </w:hyperlink>
     </w:p>
     <w:p>
@@ -10201,16 +10164,8 @@
           <w:rPr>
             <w:rStyle w:val="Hyperlink"/>
           </w:rPr>
-          <w:t>Database\</w:t>
+          <w:t>Database\CreatePlayersLoginTable.sql</w:t>
         </w:r>
-        <w:proofErr w:type="spellStart"/>
-        <w:r>
-          <w:rPr>
-            <w:rStyle w:val="Hyperlink"/>
-          </w:rPr>
-          <w:t>CreatePlayersLoginTable.sql</w:t>
-        </w:r>
-        <w:proofErr w:type="spellEnd"/>
       </w:hyperlink>
     </w:p>
     <w:p>
@@ -10226,16 +10181,8 @@
           <w:rPr>
             <w:rStyle w:val="Hyperlink"/>
           </w:rPr>
-          <w:t>Database\</w:t>
+          <w:t>Database\CreatePlayersHistoryTable.sql</w:t>
         </w:r>
-        <w:proofErr w:type="spellStart"/>
-        <w:r>
-          <w:rPr>
-            <w:rStyle w:val="Hyperlink"/>
-          </w:rPr>
-          <w:t>CreatePlayersHistoryTable.sql</w:t>
-        </w:r>
-        <w:proofErr w:type="spellEnd"/>
       </w:hyperlink>
     </w:p>
     <w:p>
@@ -10251,16 +10198,8 @@
           <w:rPr>
             <w:rStyle w:val="Hyperlink"/>
           </w:rPr>
-          <w:t>Database\</w:t>
+          <w:t>Database\CreateGamesTable.sql</w:t>
         </w:r>
-        <w:proofErr w:type="spellStart"/>
-        <w:r>
-          <w:rPr>
-            <w:rStyle w:val="Hyperlink"/>
-          </w:rPr>
-          <w:t>CreateGamesTable.sql</w:t>
-        </w:r>
-        <w:proofErr w:type="spellEnd"/>
       </w:hyperlink>
     </w:p>
     <w:p>
@@ -10276,16 +10215,8 @@
           <w:rPr>
             <w:rStyle w:val="Hyperlink"/>
           </w:rPr>
-          <w:t>Database\</w:t>
+          <w:t>Database\CreateGameActivitiesTable.sql</w:t>
         </w:r>
-        <w:proofErr w:type="spellStart"/>
-        <w:r>
-          <w:rPr>
-            <w:rStyle w:val="Hyperlink"/>
-          </w:rPr>
-          <w:t>CreateGameActivitiesTable.sql</w:t>
-        </w:r>
-        <w:proofErr w:type="spellEnd"/>
       </w:hyperlink>
     </w:p>
     <w:p/>
@@ -10412,7 +10343,7 @@
             <w:sz w:val="20"/>
             <w:szCs w:val="20"/>
           </w:rPr>
-          <w:t>24</w:t>
+          <w:t>12</w:t>
         </w:r>
         <w:r>
           <w:rPr>
@@ -13289,7 +13220,7 @@
 </file>
 
 <file path=customXml/itemProps1.xml><?xml version="1.0" encoding="utf-8"?>
-<ds:datastoreItem xmlns:ds="http://schemas.openxmlformats.org/officeDocument/2006/customXml" ds:itemID="{9B39CF3B-EB85-4CDF-B888-944E507D0845}">
+<ds:datastoreItem xmlns:ds="http://schemas.openxmlformats.org/officeDocument/2006/customXml" ds:itemID="{BFB8BBA5-F99D-46B7-A952-B2EDB3D7BC91}">
   <ds:schemaRefs>
     <ds:schemaRef ds:uri="http://schemas.openxmlformats.org/officeDocument/2006/bibliography"/>
   </ds:schemaRefs>

</xml_diff>

<commit_message>
Add new database script Update documentation Remove file Update player history
</commit_message>
<xml_diff>
--- a/Matix Game.docx
+++ b/Matix Game.docx
@@ -7293,7 +7293,15 @@
         <w:t>The messag</w:t>
       </w:r>
       <w:r>
-        <w:t>e send registration data from a player to the server.</w:t>
+        <w:t xml:space="preserve">e </w:t>
+      </w:r>
+      <w:r>
+        <w:t>sends</w:t>
+      </w:r>
+      <w:bookmarkStart w:id="32" w:name="_GoBack"/>
+      <w:bookmarkEnd w:id="32"/>
+      <w:r>
+        <w:t xml:space="preserve"> registration data from a player to the server.</w:t>
       </w:r>
     </w:p>
     <w:p>
@@ -7312,11 +7320,11 @@
           <w:numId w:val="16"/>
         </w:numPr>
       </w:pPr>
-      <w:bookmarkStart w:id="32" w:name="_Hlk491764190"/>
+      <w:bookmarkStart w:id="33" w:name="_Hlk491764190"/>
       <w:r>
         <w:t>UserInformationData</w:t>
       </w:r>
-      <w:bookmarkEnd w:id="32"/>
+      <w:bookmarkEnd w:id="33"/>
       <w:r>
         <w:t xml:space="preserve"> (structure)</w:t>
       </w:r>
@@ -7337,13 +7345,13 @@
           <w:numId w:val="17"/>
         </w:numPr>
       </w:pPr>
-      <w:bookmarkStart w:id="33" w:name="_Hlk491764353"/>
+      <w:bookmarkStart w:id="34" w:name="_Hlk491764353"/>
       <w:r>
         <w:t>RegistrationResult</w:t>
       </w:r>
     </w:p>
     <w:p/>
-    <w:bookmarkEnd w:id="33"/>
+    <w:bookmarkEnd w:id="34"/>
     <w:p>
       <w:pPr>
         <w:pStyle w:val="Heading4"/>
@@ -7565,12 +7573,12 @@
           <w:numId w:val="5"/>
         </w:numPr>
       </w:pPr>
-      <w:bookmarkStart w:id="34" w:name="OLE_LINK3"/>
+      <w:bookmarkStart w:id="35" w:name="OLE_LINK3"/>
       <w:r>
         <w:t>Email Address</w:t>
       </w:r>
     </w:p>
-    <w:bookmarkEnd w:id="34"/>
+    <w:bookmarkEnd w:id="35"/>
     <w:p>
       <w:pPr>
         <w:pStyle w:val="ListParagraph"/>
@@ -7961,8 +7969,6 @@
       <w:r>
         <w:t>to</w:t>
       </w:r>
-      <w:bookmarkStart w:id="35" w:name="_GoBack"/>
-      <w:bookmarkEnd w:id="35"/>
       <w:r>
         <w:t xml:space="preserve"> </w:t>
       </w:r>
@@ -8046,10 +8052,7 @@
         </w:numPr>
       </w:pPr>
       <w:r>
-        <w:t>Email Address</w:t>
-      </w:r>
-      <w:r>
-        <w:t xml:space="preserve"> (string)</w:t>
+        <w:t>Email Address (string)</w:t>
       </w:r>
     </w:p>
     <w:p>
@@ -11544,7 +11547,7 @@
             <w:sz w:val="20"/>
             <w:szCs w:val="20"/>
           </w:rPr>
-          <w:t>29</w:t>
+          <w:t>17</w:t>
         </w:r>
         <w:r>
           <w:rPr>
@@ -15117,7 +15120,7 @@
 </file>
 
 <file path=customXml/itemProps1.xml><?xml version="1.0" encoding="utf-8"?>
-<ds:datastoreItem xmlns:ds="http://schemas.openxmlformats.org/officeDocument/2006/customXml" ds:itemID="{2F2421E1-92D7-41C0-BB05-4115CD4F566F}">
+<ds:datastoreItem xmlns:ds="http://schemas.openxmlformats.org/officeDocument/2006/customXml" ds:itemID="{CFE3F9A1-7E29-4214-B3CF-691D81AC6D01}">
   <ds:schemaRefs>
     <ds:schemaRef ds:uri="http://schemas.openxmlformats.org/officeDocument/2006/bibliography"/>
   </ds:schemaRefs>

</xml_diff>

<commit_message>
Add documentation Add quit a game on disconnection fix some bugs
</commit_message>
<xml_diff>
--- a/Matix Game.docx
+++ b/Matix Game.docx
@@ -147,6 +147,7 @@
                                     <w:dataBinding w:prefixMappings="xmlns:ns0='http://purl.org/dc/elements/1.1/' xmlns:ns1='http://schemas.openxmlformats.org/package/2006/metadata/core-properties' " w:xpath="/ns1:coreProperties[1]/ns0:creator[1]" w:storeItemID="{6C3C8BC8-F283-45AE-878A-BAB7291924A1}"/>
                                     <w:text/>
                                   </w:sdtPr>
+                                  <w:sdtEndPr/>
                                   <w:sdtContent>
                                     <w:p>
                                       <w:pPr>
@@ -198,6 +199,7 @@
                                       <w:dataBinding w:prefixMappings="xmlns:ns0='http://schemas.openxmlformats.org/officeDocument/2006/extended-properties' " w:xpath="/ns0:Properties[1]/ns0:Company[1]" w:storeItemID="{6668398D-A668-4E3E-A5EB-62B293D839F1}"/>
                                       <w:text/>
                                     </w:sdtPr>
+                                    <w:sdtEndPr/>
                                     <w:sdtContent>
                                       <w:r>
                                         <w:rPr>
@@ -265,6 +267,7 @@
                                     <w:dataBinding w:prefixMappings="xmlns:ns0='http://purl.org/dc/elements/1.1/' xmlns:ns1='http://schemas.openxmlformats.org/package/2006/metadata/core-properties' " w:xpath="/ns1:coreProperties[1]/ns0:title[1]" w:storeItemID="{6C3C8BC8-F283-45AE-878A-BAB7291924A1}"/>
                                     <w:text/>
                                   </w:sdtPr>
+                                  <w:sdtEndPr/>
                                   <w:sdtContent>
                                     <w:p>
                                       <w:pPr>
@@ -359,6 +362,7 @@
                               <w:dataBinding w:prefixMappings="xmlns:ns0='http://purl.org/dc/elements/1.1/' xmlns:ns1='http://schemas.openxmlformats.org/package/2006/metadata/core-properties' " w:xpath="/ns1:coreProperties[1]/ns0:creator[1]" w:storeItemID="{6C3C8BC8-F283-45AE-878A-BAB7291924A1}"/>
                               <w:text/>
                             </w:sdtPr>
+                            <w:sdtEndPr/>
                             <w:sdtContent>
                               <w:p>
                                 <w:pPr>
@@ -410,6 +414,7 @@
                                 <w:dataBinding w:prefixMappings="xmlns:ns0='http://schemas.openxmlformats.org/officeDocument/2006/extended-properties' " w:xpath="/ns0:Properties[1]/ns0:Company[1]" w:storeItemID="{6668398D-A668-4E3E-A5EB-62B293D839F1}"/>
                                 <w:text/>
                               </w:sdtPr>
+                              <w:sdtEndPr/>
                               <w:sdtContent>
                                 <w:r>
                                   <w:rPr>
@@ -445,6 +450,7 @@
                               <w:dataBinding w:prefixMappings="xmlns:ns0='http://purl.org/dc/elements/1.1/' xmlns:ns1='http://schemas.openxmlformats.org/package/2006/metadata/core-properties' " w:xpath="/ns1:coreProperties[1]/ns0:title[1]" w:storeItemID="{6C3C8BC8-F283-45AE-878A-BAB7291924A1}"/>
                               <w:text/>
                             </w:sdtPr>
+                            <w:sdtEndPr/>
                             <w:sdtContent>
                               <w:p>
                                 <w:pPr>
@@ -5411,7 +5417,15 @@
     </w:p>
     <w:p>
       <w:r>
-        <w:t xml:space="preserve">On its turn a player can move the token on board to a free </w:t>
+        <w:t xml:space="preserve">On its </w:t>
+      </w:r>
+      <w:proofErr w:type="gramStart"/>
+      <w:r>
+        <w:t>turn</w:t>
+      </w:r>
+      <w:proofErr w:type="gramEnd"/>
+      <w:r>
+        <w:t xml:space="preserve"> a player can move the token on board to a free </w:t>
       </w:r>
       <w:r>
         <w:t xml:space="preserve">cell. The client </w:t>
@@ -5586,7 +5600,15 @@
     </w:p>
     <w:p>
       <w:r>
-        <w:t xml:space="preserve">The section list the main activities of the system and </w:t>
+        <w:t xml:space="preserve">The section </w:t>
+      </w:r>
+      <w:proofErr w:type="gramStart"/>
+      <w:r>
+        <w:t>list</w:t>
+      </w:r>
+      <w:proofErr w:type="gramEnd"/>
+      <w:r>
+        <w:t xml:space="preserve"> the main activities of the system and </w:t>
       </w:r>
       <w:r>
         <w:t>show an activity diagram for each activity.</w:t>
@@ -6966,6 +6988,47 @@
         <w:t xml:space="preserve"> </w:t>
       </w:r>
     </w:p>
+    <w:p/>
+    <w:p>
+      <w:pPr>
+        <w:rPr>
+          <w:highlight w:val="yellow"/>
+        </w:rPr>
+      </w:pPr>
+      <w:proofErr w:type="spellStart"/>
+      <w:r>
+        <w:rPr>
+          <w:highlight w:val="yellow"/>
+        </w:rPr>
+        <w:t>IMatixService</w:t>
+      </w:r>
+      <w:proofErr w:type="spellEnd"/>
+      <w:r>
+        <w:rPr>
+          <w:highlight w:val="yellow"/>
+        </w:rPr>
+        <w:t xml:space="preserve"> </w:t>
+      </w:r>
+    </w:p>
+    <w:p>
+      <w:pPr>
+        <w:rPr>
+          <w:highlight w:val="yellow"/>
+        </w:rPr>
+      </w:pPr>
+    </w:p>
+    <w:p>
+      <w:r>
+        <w:rPr>
+          <w:highlight w:val="yellow"/>
+        </w:rPr>
+        <w:t>Callback</w:t>
+      </w:r>
+      <w:r>
+        <w:t xml:space="preserve"> </w:t>
+      </w:r>
+    </w:p>
+    <w:p/>
     <w:p>
       <w:pPr>
         <w:pStyle w:val="Heading4"/>
@@ -7298,10 +7361,34 @@
       <w:r>
         <w:t>sends</w:t>
       </w:r>
-      <w:bookmarkStart w:id="32" w:name="_GoBack"/>
+      <w:r>
+        <w:t xml:space="preserve"> registration data from a player to the server.</w:t>
+      </w:r>
+    </w:p>
+    <w:p>
+      <w:pPr>
+        <w:pStyle w:val="Heading5"/>
+      </w:pPr>
+      <w:r>
+        <w:lastRenderedPageBreak/>
+        <w:t>Parameters</w:t>
+      </w:r>
+    </w:p>
+    <w:p>
+      <w:pPr>
+        <w:pStyle w:val="ListParagraph"/>
+        <w:numPr>
+          <w:ilvl w:val="0"/>
+          <w:numId w:val="16"/>
+        </w:numPr>
+      </w:pPr>
+      <w:bookmarkStart w:id="32" w:name="_Hlk491764190"/>
+      <w:r>
+        <w:t>UserInformationData</w:t>
+      </w:r>
       <w:bookmarkEnd w:id="32"/>
       <w:r>
-        <w:t xml:space="preserve"> registration data from a player to the server.</w:t>
+        <w:t xml:space="preserve"> (structure)</w:t>
       </w:r>
     </w:p>
     <w:p>
@@ -7309,31 +7396,6 @@
         <w:pStyle w:val="Heading5"/>
       </w:pPr>
       <w:r>
-        <w:t>Parameters</w:t>
-      </w:r>
-    </w:p>
-    <w:p>
-      <w:pPr>
-        <w:pStyle w:val="ListParagraph"/>
-        <w:numPr>
-          <w:ilvl w:val="0"/>
-          <w:numId w:val="16"/>
-        </w:numPr>
-      </w:pPr>
-      <w:bookmarkStart w:id="33" w:name="_Hlk491764190"/>
-      <w:r>
-        <w:t>UserInformationData</w:t>
-      </w:r>
-      <w:bookmarkEnd w:id="33"/>
-      <w:r>
-        <w:t xml:space="preserve"> (structure)</w:t>
-      </w:r>
-    </w:p>
-    <w:p>
-      <w:pPr>
-        <w:pStyle w:val="Heading5"/>
-      </w:pPr>
-      <w:r>
         <w:t>Reply</w:t>
       </w:r>
     </w:p>
@@ -7345,21 +7407,337 @@
           <w:numId w:val="17"/>
         </w:numPr>
       </w:pPr>
-      <w:bookmarkStart w:id="34" w:name="_Hlk491764353"/>
+      <w:bookmarkStart w:id="33" w:name="_Hlk491764353"/>
       <w:r>
         <w:t>RegistrationResult</w:t>
       </w:r>
     </w:p>
     <w:p/>
-    <w:bookmarkEnd w:id="34"/>
+    <w:bookmarkEnd w:id="33"/>
     <w:p>
       <w:pPr>
         <w:pStyle w:val="Heading4"/>
         <w:spacing w:before="240"/>
       </w:pPr>
       <w:r>
+        <w:t>UserInformationData</w:t>
+      </w:r>
+    </w:p>
+    <w:p>
+      <w:pPr>
+        <w:pStyle w:val="ListParagraph"/>
+        <w:numPr>
+          <w:ilvl w:val="0"/>
+          <w:numId w:val="5"/>
+        </w:numPr>
+      </w:pPr>
+      <w:r>
+        <w:t>Email Address</w:t>
+      </w:r>
+      <w:r>
+        <w:t xml:space="preserve"> (string)</w:t>
+      </w:r>
+    </w:p>
+    <w:p>
+      <w:pPr>
+        <w:pStyle w:val="ListParagraph"/>
+        <w:numPr>
+          <w:ilvl w:val="0"/>
+          <w:numId w:val="5"/>
+        </w:numPr>
+      </w:pPr>
+      <w:r>
+        <w:t xml:space="preserve">First Name </w:t>
+      </w:r>
+      <w:r>
+        <w:t>(string)</w:t>
+      </w:r>
+    </w:p>
+    <w:p>
+      <w:pPr>
+        <w:pStyle w:val="ListParagraph"/>
+        <w:numPr>
+          <w:ilvl w:val="0"/>
+          <w:numId w:val="5"/>
+        </w:numPr>
+      </w:pPr>
+      <w:r>
+        <w:t xml:space="preserve">Last Name </w:t>
+      </w:r>
+      <w:r>
+        <w:t>(string)</w:t>
+      </w:r>
+    </w:p>
+    <w:p>
+      <w:pPr>
+        <w:pStyle w:val="ListParagraph"/>
+        <w:numPr>
+          <w:ilvl w:val="0"/>
+          <w:numId w:val="5"/>
+        </w:numPr>
+      </w:pPr>
+      <w:r>
+        <w:t>Nickname</w:t>
+      </w:r>
+      <w:r>
+        <w:t xml:space="preserve"> (string)</w:t>
+      </w:r>
+    </w:p>
+    <w:p>
+      <w:pPr>
+        <w:pStyle w:val="ListParagraph"/>
+        <w:numPr>
+          <w:ilvl w:val="0"/>
+          <w:numId w:val="5"/>
+        </w:numPr>
+      </w:pPr>
+      <w:r>
+        <w:t>Password</w:t>
+      </w:r>
+      <w:r>
+        <w:t xml:space="preserve"> (string)</w:t>
+      </w:r>
+    </w:p>
+    <w:p>
+      <w:pPr>
+        <w:pStyle w:val="Heading4"/>
+      </w:pPr>
+      <w:r>
+        <w:t>RegistrationResult</w:t>
+      </w:r>
+    </w:p>
+    <w:p>
+      <w:pPr>
+        <w:pStyle w:val="ListParagraph"/>
+        <w:numPr>
+          <w:ilvl w:val="0"/>
+          <w:numId w:val="18"/>
+        </w:numPr>
+      </w:pPr>
+      <w:r>
+        <w:t>Operation Status (enum</w:t>
+      </w:r>
+      <w:r>
+        <w:t>eration</w:t>
+      </w:r>
+      <w:r>
+        <w:t>)</w:t>
+      </w:r>
+    </w:p>
+    <w:p>
+      <w:pPr>
+        <w:pStyle w:val="ListParagraph"/>
+        <w:numPr>
+          <w:ilvl w:val="0"/>
+          <w:numId w:val="18"/>
+        </w:numPr>
+      </w:pPr>
+      <w:r>
+        <w:t>Message (string)</w:t>
+      </w:r>
+    </w:p>
+    <w:p/>
+    <w:p>
+      <w:pPr>
+        <w:pStyle w:val="Heading4"/>
+      </w:pPr>
+      <w:r>
+        <w:t xml:space="preserve">Update </w:t>
+      </w:r>
+      <w:r>
+        <w:t>User</w:t>
+      </w:r>
+      <w:r>
+        <w:t xml:space="preserve"> Details</w:t>
+      </w:r>
+    </w:p>
+    <w:p>
+      <w:r>
+        <w:t xml:space="preserve">The message allows the user to update its first name last name and nick name. </w:t>
+      </w:r>
+    </w:p>
+    <w:p>
+      <w:pPr>
+        <w:pStyle w:val="Heading5"/>
+      </w:pPr>
+      <w:r>
+        <w:t>Parameters</w:t>
+      </w:r>
+    </w:p>
+    <w:p>
+      <w:pPr>
+        <w:pStyle w:val="ListParagraph"/>
+        <w:numPr>
+          <w:ilvl w:val="0"/>
+          <w:numId w:val="16"/>
+        </w:numPr>
+      </w:pPr>
+      <w:r>
+        <w:t>UserInformationData</w:t>
+      </w:r>
+      <w:r>
+        <w:t xml:space="preserve"> (structure)</w:t>
+      </w:r>
+    </w:p>
+    <w:p>
+      <w:pPr>
+        <w:pStyle w:val="ListParagraph"/>
+      </w:pPr>
+    </w:p>
+    <w:p>
+      <w:pPr>
+        <w:pStyle w:val="Heading5"/>
+      </w:pPr>
+      <w:r>
+        <w:t>Reply</w:t>
+      </w:r>
+    </w:p>
+    <w:p>
+      <w:pPr>
+        <w:pStyle w:val="ListParagraph"/>
+        <w:numPr>
+          <w:ilvl w:val="0"/>
+          <w:numId w:val="18"/>
+        </w:numPr>
+      </w:pPr>
+      <w:r>
+        <w:t>Operation Status (enumeration)</w:t>
+      </w:r>
+    </w:p>
+    <w:p/>
+    <w:p>
+      <w:pPr>
+        <w:pStyle w:val="Heading4"/>
+      </w:pPr>
+      <w:r>
+        <w:t>Change player password</w:t>
+      </w:r>
+    </w:p>
+    <w:p>
+      <w:r>
+        <w:t xml:space="preserve">The message allows the user to change its password in the database. </w:t>
+      </w:r>
+    </w:p>
+    <w:p>
+      <w:pPr>
+        <w:pStyle w:val="Heading5"/>
+      </w:pPr>
+      <w:r>
+        <w:t>Parameters</w:t>
+      </w:r>
+    </w:p>
+    <w:p>
+      <w:pPr>
+        <w:pStyle w:val="ListParagraph"/>
+        <w:numPr>
+          <w:ilvl w:val="0"/>
+          <w:numId w:val="5"/>
+        </w:numPr>
+      </w:pPr>
+      <w:bookmarkStart w:id="34" w:name="OLE_LINK3"/>
+      <w:r>
+        <w:t>Email Address</w:t>
+      </w:r>
+    </w:p>
+    <w:bookmarkEnd w:id="34"/>
+    <w:p>
+      <w:pPr>
+        <w:pStyle w:val="ListParagraph"/>
+        <w:numPr>
+          <w:ilvl w:val="0"/>
+          <w:numId w:val="5"/>
+        </w:numPr>
+      </w:pPr>
+      <w:r>
+        <w:t>Old Password</w:t>
+      </w:r>
+    </w:p>
+    <w:p>
+      <w:pPr>
+        <w:pStyle w:val="ListParagraph"/>
+        <w:numPr>
+          <w:ilvl w:val="0"/>
+          <w:numId w:val="5"/>
+        </w:numPr>
+      </w:pPr>
+      <w:r>
+        <w:t>New Password</w:t>
+      </w:r>
+    </w:p>
+    <w:p>
+      <w:pPr>
+        <w:pStyle w:val="Heading5"/>
+      </w:pPr>
+      <w:r>
+        <w:t>Reply</w:t>
+      </w:r>
+    </w:p>
+    <w:p>
+      <w:pPr>
+        <w:pStyle w:val="ListParagraph"/>
+        <w:numPr>
+          <w:ilvl w:val="0"/>
+          <w:numId w:val="7"/>
+        </w:numPr>
+      </w:pPr>
+      <w:r>
+        <w:t>Operation Status (enumeration)</w:t>
+      </w:r>
+    </w:p>
+    <w:p/>
+    <w:p>
+      <w:pPr>
+        <w:pStyle w:val="Heading4"/>
+      </w:pPr>
+      <w:r>
+        <w:t xml:space="preserve">Get </w:t>
+      </w:r>
+      <w:r>
+        <w:t>W</w:t>
+      </w:r>
+      <w:r>
+        <w:t xml:space="preserve">aiting </w:t>
+      </w:r>
+      <w:r>
+        <w:t>P</w:t>
+      </w:r>
+      <w:r>
+        <w:t xml:space="preserve">layer </w:t>
+      </w:r>
+      <w:r>
+        <w:t>L</w:t>
+      </w:r>
+      <w:r>
+        <w:t xml:space="preserve">ist </w:t>
+      </w:r>
+    </w:p>
+    <w:p>
+      <w:r>
+        <w:t xml:space="preserve">The message returns </w:t>
+      </w:r>
+      <w:r>
+        <w:t>a</w:t>
+      </w:r>
+      <w:r>
+        <w:t xml:space="preserve"> list of </w:t>
+      </w:r>
+      <w:r>
+        <w:t xml:space="preserve">current </w:t>
+      </w:r>
+      <w:r>
+        <w:t xml:space="preserve">waiting players </w:t>
+      </w:r>
+      <w:r>
+        <w:t xml:space="preserve">with some statistics information </w:t>
+      </w:r>
+    </w:p>
+    <w:p>
+      <w:pPr>
+        <w:pStyle w:val="Heading5"/>
+      </w:pPr>
+      <w:r>
         <w:lastRenderedPageBreak/>
-        <w:t>UserInformationData</w:t>
+        <w:t>Parameters</w:t>
       </w:r>
     </w:p>
     <w:p>
@@ -7371,10 +7749,221 @@
         </w:numPr>
       </w:pPr>
       <w:r>
+        <w:t>The current players e</w:t>
+      </w:r>
+      <w:r>
+        <w:t xml:space="preserve">mail </w:t>
+      </w:r>
+      <w:r>
+        <w:t>a</w:t>
+      </w:r>
+      <w:r>
+        <w:t>ddress</w:t>
+      </w:r>
+      <w:r>
+        <w:t xml:space="preserve"> (string)</w:t>
+      </w:r>
+    </w:p>
+    <w:p>
+      <w:pPr>
+        <w:pStyle w:val="Heading5"/>
+      </w:pPr>
+      <w:r>
+        <w:t>Reply</w:t>
+      </w:r>
+    </w:p>
+    <w:p>
+      <w:pPr>
+        <w:pStyle w:val="ListParagraph"/>
+        <w:numPr>
+          <w:ilvl w:val="0"/>
+          <w:numId w:val="7"/>
+        </w:numPr>
+      </w:pPr>
+      <w:r>
+        <w:t xml:space="preserve">List of </w:t>
+      </w:r>
+      <w:r>
+        <w:t>WaitingPlayerResult</w:t>
+      </w:r>
+      <w:r>
+        <w:t xml:space="preserve"> structure</w:t>
+      </w:r>
+    </w:p>
+    <w:p/>
+    <w:p>
+      <w:pPr>
+        <w:pStyle w:val="Heading4"/>
+      </w:pPr>
+      <w:r>
+        <w:t>Waiting</w:t>
+      </w:r>
+      <w:r>
+        <w:t xml:space="preserve"> </w:t>
+      </w:r>
+      <w:r>
+        <w:t>Player</w:t>
+      </w:r>
+      <w:r>
+        <w:t xml:space="preserve"> </w:t>
+      </w:r>
+      <w:r>
+        <w:t>Result</w:t>
+      </w:r>
+    </w:p>
+    <w:p>
+      <w:r>
+        <w:t>The class contains the information of the current waiting players and the operation status of the message.</w:t>
+      </w:r>
+    </w:p>
+    <w:p>
+      <w:pPr>
+        <w:pStyle w:val="ListParagraph"/>
+        <w:numPr>
+          <w:ilvl w:val="0"/>
+          <w:numId w:val="7"/>
+        </w:numPr>
+      </w:pPr>
+      <w:r>
+        <w:t xml:space="preserve">List of </w:t>
+      </w:r>
+      <w:r>
+        <w:t>WaitingPlayer</w:t>
+      </w:r>
+      <w:r>
+        <w:t xml:space="preserve"> (structure)</w:t>
+      </w:r>
+      <w:r>
+        <w:t xml:space="preserve"> </w:t>
+      </w:r>
+    </w:p>
+    <w:p>
+      <w:pPr>
+        <w:pStyle w:val="ListParagraph"/>
+        <w:numPr>
+          <w:ilvl w:val="0"/>
+          <w:numId w:val="7"/>
+        </w:numPr>
+      </w:pPr>
+      <w:r>
+        <w:t>Operation Status</w:t>
+      </w:r>
+      <w:r>
+        <w:t xml:space="preserve"> (enumerator)</w:t>
+      </w:r>
+    </w:p>
+    <w:p/>
+    <w:p>
+      <w:pPr>
+        <w:pStyle w:val="Heading4"/>
+      </w:pPr>
+      <w:r>
+        <w:t>WaitingPlayer</w:t>
+      </w:r>
+    </w:p>
+    <w:p>
+      <w:r>
+        <w:t xml:space="preserve">The class contains information of waiting players that can be shown to the player </w:t>
+      </w:r>
+    </w:p>
+    <w:p>
+      <w:pPr>
+        <w:pStyle w:val="ListParagraph"/>
+        <w:numPr>
+          <w:ilvl w:val="0"/>
+          <w:numId w:val="20"/>
+        </w:numPr>
+      </w:pPr>
+      <w:r>
+        <w:t>Nickname (string)</w:t>
+      </w:r>
+    </w:p>
+    <w:p>
+      <w:pPr>
+        <w:pStyle w:val="ListParagraph"/>
+        <w:numPr>
+          <w:ilvl w:val="0"/>
+          <w:numId w:val="20"/>
+        </w:numPr>
+      </w:pPr>
+      <w:r>
+        <w:t>Total Games (integer)</w:t>
+      </w:r>
+    </w:p>
+    <w:p>
+      <w:pPr>
+        <w:pStyle w:val="ListParagraph"/>
+        <w:numPr>
+          <w:ilvl w:val="0"/>
+          <w:numId w:val="20"/>
+        </w:numPr>
+      </w:pPr>
+      <w:r>
+        <w:t>Number of winnings (integer)</w:t>
+      </w:r>
+    </w:p>
+    <w:p>
+      <w:pPr>
+        <w:pStyle w:val="ListParagraph"/>
+        <w:numPr>
+          <w:ilvl w:val="0"/>
+          <w:numId w:val="20"/>
+        </w:numPr>
+      </w:pPr>
+      <w:r>
+        <w:t>Total Score (integer) – Can be negative value</w:t>
+      </w:r>
+    </w:p>
+    <w:p/>
+    <w:p>
+      <w:pPr>
+        <w:pStyle w:val="Heading4"/>
+      </w:pPr>
+      <w:r>
+        <w:t>Select Player</w:t>
+      </w:r>
+      <w:r>
+        <w:t xml:space="preserve"> </w:t>
+      </w:r>
+      <w:r>
+        <w:t>t</w:t>
+      </w:r>
+      <w:r>
+        <w:t>o</w:t>
+      </w:r>
+      <w:r>
+        <w:t xml:space="preserve"> </w:t>
+      </w:r>
+      <w:r>
+        <w:t>Play</w:t>
+      </w:r>
+    </w:p>
+    <w:p>
+      <w:r>
+        <w:t xml:space="preserve">The message sent from the first player to the server after the waiting players received and the user select one of the players to play with. </w:t>
+      </w:r>
+    </w:p>
+    <w:p>
+      <w:pPr>
+        <w:pStyle w:val="Heading5"/>
+      </w:pPr>
+      <w:r>
+        <w:t>Parameters</w:t>
+      </w:r>
+    </w:p>
+    <w:p>
+      <w:pPr>
+        <w:pStyle w:val="ListParagraph"/>
+        <w:numPr>
+          <w:ilvl w:val="0"/>
+          <w:numId w:val="5"/>
+        </w:numPr>
+      </w:pPr>
+      <w:r>
         <w:t>Email Address</w:t>
       </w:r>
       <w:r>
-        <w:t xml:space="preserve"> (string)</w:t>
+        <w:t xml:space="preserve"> (string) – The email address of the sender </w:t>
       </w:r>
     </w:p>
     <w:p>
@@ -7386,10 +7975,79 @@
         </w:numPr>
       </w:pPr>
       <w:r>
-        <w:t xml:space="preserve">First Name </w:t>
-      </w:r>
-      <w:r>
-        <w:t>(string)</w:t>
+        <w:t>Nickn</w:t>
+      </w:r>
+      <w:r>
+        <w:t>ame</w:t>
+      </w:r>
+      <w:r>
+        <w:t xml:space="preserve"> (string) – The nickname of the </w:t>
+      </w:r>
+      <w:r>
+        <w:t xml:space="preserve">second </w:t>
+      </w:r>
+      <w:r>
+        <w:t>player</w:t>
+      </w:r>
+    </w:p>
+    <w:p>
+      <w:pPr>
+        <w:pStyle w:val="Heading5"/>
+      </w:pPr>
+      <w:r>
+        <w:t>Reply</w:t>
+      </w:r>
+    </w:p>
+    <w:p>
+      <w:pPr>
+        <w:pStyle w:val="ListParagraph"/>
+        <w:numPr>
+          <w:ilvl w:val="0"/>
+          <w:numId w:val="7"/>
+        </w:numPr>
+      </w:pPr>
+      <w:r>
+        <w:t>Operation Status (enumerator)</w:t>
+      </w:r>
+    </w:p>
+    <w:p/>
+    <w:p>
+      <w:pPr>
+        <w:pStyle w:val="Heading4"/>
+      </w:pPr>
+      <w:r>
+        <w:t>Select</w:t>
+      </w:r>
+      <w:r>
+        <w:t xml:space="preserve"> </w:t>
+      </w:r>
+      <w:r>
+        <w:t>Robot</w:t>
+      </w:r>
+      <w:r>
+        <w:t xml:space="preserve"> </w:t>
+      </w:r>
+      <w:r>
+        <w:t>to</w:t>
+      </w:r>
+      <w:r>
+        <w:t xml:space="preserve"> </w:t>
+      </w:r>
+      <w:r>
+        <w:t>Play</w:t>
+      </w:r>
+    </w:p>
+    <w:p>
+      <w:r>
+        <w:t>The player selects to start a new game with the server.</w:t>
+      </w:r>
+    </w:p>
+    <w:p>
+      <w:pPr>
+        <w:pStyle w:val="Heading5"/>
+      </w:pPr>
+      <w:r>
+        <w:t>Parameters</w:t>
       </w:r>
     </w:p>
     <w:p>
@@ -7401,10 +8059,50 @@
         </w:numPr>
       </w:pPr>
       <w:r>
-        <w:t xml:space="preserve">Last Name </w:t>
-      </w:r>
-      <w:r>
-        <w:t>(string)</w:t>
+        <w:t xml:space="preserve">Email Address (string) – The email address of the sender </w:t>
+      </w:r>
+    </w:p>
+    <w:p>
+      <w:pPr>
+        <w:pStyle w:val="Heading5"/>
+      </w:pPr>
+      <w:r>
+        <w:t>Reply</w:t>
+      </w:r>
+    </w:p>
+    <w:p>
+      <w:pPr>
+        <w:pStyle w:val="ListParagraph"/>
+        <w:numPr>
+          <w:ilvl w:val="0"/>
+          <w:numId w:val="7"/>
+        </w:numPr>
+      </w:pPr>
+      <w:r>
+        <w:t>Operation Status (enumerator)</w:t>
+      </w:r>
+    </w:p>
+    <w:p/>
+    <w:p>
+      <w:pPr>
+        <w:pStyle w:val="Heading4"/>
+      </w:pPr>
+      <w:r>
+        <w:lastRenderedPageBreak/>
+        <w:t>Quit the Game</w:t>
+      </w:r>
+    </w:p>
+    <w:p>
+      <w:r>
+        <w:t xml:space="preserve">Notify the server that a player quite the current game he is playing </w:t>
+      </w:r>
+    </w:p>
+    <w:p>
+      <w:pPr>
+        <w:pStyle w:val="Heading5"/>
+      </w:pPr>
+      <w:r>
+        <w:t>Parameters</w:t>
       </w:r>
     </w:p>
     <w:p>
@@ -7416,650 +8114,14 @@
         </w:numPr>
       </w:pPr>
       <w:r>
-        <w:t>Nickname</w:t>
-      </w:r>
-      <w:r>
-        <w:t xml:space="preserve"> (string)</w:t>
-      </w:r>
-    </w:p>
-    <w:p>
-      <w:pPr>
-        <w:pStyle w:val="ListParagraph"/>
-        <w:numPr>
-          <w:ilvl w:val="0"/>
-          <w:numId w:val="5"/>
-        </w:numPr>
-      </w:pPr>
-      <w:r>
-        <w:t>Password</w:t>
-      </w:r>
-      <w:r>
-        <w:t xml:space="preserve"> (string)</w:t>
-      </w:r>
-    </w:p>
-    <w:p>
-      <w:pPr>
-        <w:pStyle w:val="Heading4"/>
-      </w:pPr>
-      <w:r>
-        <w:t>RegistrationResult</w:t>
-      </w:r>
-    </w:p>
-    <w:p>
-      <w:pPr>
-        <w:pStyle w:val="ListParagraph"/>
-        <w:numPr>
-          <w:ilvl w:val="0"/>
-          <w:numId w:val="18"/>
-        </w:numPr>
-      </w:pPr>
-      <w:r>
-        <w:t>Operation Status (enum</w:t>
-      </w:r>
-      <w:r>
-        <w:t>eration</w:t>
-      </w:r>
-      <w:r>
-        <w:t>)</w:t>
-      </w:r>
-    </w:p>
-    <w:p>
-      <w:pPr>
-        <w:pStyle w:val="ListParagraph"/>
-        <w:numPr>
-          <w:ilvl w:val="0"/>
-          <w:numId w:val="18"/>
-        </w:numPr>
-      </w:pPr>
-      <w:r>
-        <w:t>Message (string)</w:t>
-      </w:r>
-    </w:p>
-    <w:p/>
-    <w:p>
-      <w:pPr>
-        <w:pStyle w:val="Heading4"/>
-      </w:pPr>
-      <w:r>
-        <w:t xml:space="preserve">Update </w:t>
-      </w:r>
-      <w:r>
-        <w:t>User</w:t>
-      </w:r>
-      <w:r>
-        <w:t xml:space="preserve"> Details</w:t>
-      </w:r>
-    </w:p>
-    <w:p>
-      <w:r>
-        <w:t xml:space="preserve">The message allows the user to update its first name last name and nick name. </w:t>
+        <w:t>Email Address (string)</w:t>
       </w:r>
     </w:p>
     <w:p>
       <w:pPr>
         <w:pStyle w:val="Heading5"/>
       </w:pPr>
-      <w:r>
-        <w:t>Parameters</w:t>
-      </w:r>
-    </w:p>
-    <w:p>
-      <w:pPr>
-        <w:pStyle w:val="ListParagraph"/>
-        <w:numPr>
-          <w:ilvl w:val="0"/>
-          <w:numId w:val="16"/>
-        </w:numPr>
-      </w:pPr>
-      <w:r>
-        <w:t>UserInformationData</w:t>
-      </w:r>
-      <w:r>
-        <w:t xml:space="preserve"> (structure)</w:t>
-      </w:r>
-    </w:p>
-    <w:p>
-      <w:pPr>
-        <w:pStyle w:val="ListParagraph"/>
-      </w:pPr>
-    </w:p>
-    <w:p>
-      <w:pPr>
-        <w:pStyle w:val="Heading5"/>
-      </w:pPr>
-      <w:r>
-        <w:t>Reply</w:t>
-      </w:r>
-    </w:p>
-    <w:p>
-      <w:pPr>
-        <w:pStyle w:val="ListParagraph"/>
-        <w:numPr>
-          <w:ilvl w:val="0"/>
-          <w:numId w:val="18"/>
-        </w:numPr>
-      </w:pPr>
-      <w:r>
-        <w:t>Operation Status (enumeration)</w:t>
-      </w:r>
-    </w:p>
-    <w:p/>
-    <w:p>
-      <w:pPr>
-        <w:pStyle w:val="Heading4"/>
-      </w:pPr>
-      <w:r>
-        <w:t>Change player password</w:t>
-      </w:r>
-    </w:p>
-    <w:p>
-      <w:r>
-        <w:t xml:space="preserve">The message allows the user to change its password in the database. </w:t>
-      </w:r>
-    </w:p>
-    <w:p>
-      <w:pPr>
-        <w:pStyle w:val="Heading5"/>
-      </w:pPr>
-      <w:r>
-        <w:t>Parameters</w:t>
-      </w:r>
-    </w:p>
-    <w:p>
-      <w:pPr>
-        <w:pStyle w:val="ListParagraph"/>
-        <w:numPr>
-          <w:ilvl w:val="0"/>
-          <w:numId w:val="5"/>
-        </w:numPr>
-      </w:pPr>
-      <w:bookmarkStart w:id="35" w:name="OLE_LINK3"/>
-      <w:r>
-        <w:t>Email Address</w:t>
-      </w:r>
-    </w:p>
-    <w:bookmarkEnd w:id="35"/>
-    <w:p>
-      <w:pPr>
-        <w:pStyle w:val="ListParagraph"/>
-        <w:numPr>
-          <w:ilvl w:val="0"/>
-          <w:numId w:val="5"/>
-        </w:numPr>
-      </w:pPr>
-      <w:r>
-        <w:t>Old Password</w:t>
-      </w:r>
-    </w:p>
-    <w:p>
-      <w:pPr>
-        <w:pStyle w:val="ListParagraph"/>
-        <w:numPr>
-          <w:ilvl w:val="0"/>
-          <w:numId w:val="5"/>
-        </w:numPr>
-      </w:pPr>
-      <w:r>
-        <w:t>New Password</w:t>
-      </w:r>
-    </w:p>
-    <w:p>
-      <w:pPr>
-        <w:pStyle w:val="Heading5"/>
-      </w:pPr>
-      <w:r>
-        <w:t>Reply</w:t>
-      </w:r>
-    </w:p>
-    <w:p>
-      <w:pPr>
-        <w:pStyle w:val="ListParagraph"/>
-        <w:numPr>
-          <w:ilvl w:val="0"/>
-          <w:numId w:val="7"/>
-        </w:numPr>
-      </w:pPr>
-      <w:r>
-        <w:t>Status</w:t>
-      </w:r>
-    </w:p>
-    <w:p/>
-    <w:p>
-      <w:pPr>
-        <w:pStyle w:val="Heading4"/>
-      </w:pPr>
-      <w:r>
-        <w:t xml:space="preserve">Get </w:t>
-      </w:r>
-      <w:r>
-        <w:t>W</w:t>
-      </w:r>
-      <w:r>
-        <w:t xml:space="preserve">aiting </w:t>
-      </w:r>
-      <w:r>
-        <w:t>P</w:t>
-      </w:r>
-      <w:r>
-        <w:t xml:space="preserve">layer </w:t>
-      </w:r>
-      <w:r>
-        <w:t>L</w:t>
-      </w:r>
-      <w:r>
-        <w:t xml:space="preserve">ist </w:t>
-      </w:r>
-    </w:p>
-    <w:p>
-      <w:r>
-        <w:t xml:space="preserve">The message returns </w:t>
-      </w:r>
-      <w:r>
-        <w:t>a</w:t>
-      </w:r>
-      <w:r>
-        <w:t xml:space="preserve"> list of </w:t>
-      </w:r>
-      <w:r>
-        <w:t xml:space="preserve">current </w:t>
-      </w:r>
-      <w:r>
-        <w:t xml:space="preserve">waiting players </w:t>
-      </w:r>
-      <w:r>
-        <w:t xml:space="preserve">with some statistics information </w:t>
-      </w:r>
-    </w:p>
-    <w:p>
-      <w:pPr>
-        <w:pStyle w:val="Heading5"/>
-      </w:pPr>
-      <w:r>
-        <w:t>Parameters</w:t>
-      </w:r>
-    </w:p>
-    <w:p>
-      <w:pPr>
-        <w:pStyle w:val="ListParagraph"/>
-        <w:numPr>
-          <w:ilvl w:val="0"/>
-          <w:numId w:val="5"/>
-        </w:numPr>
-      </w:pPr>
-      <w:r>
-        <w:t>The current players e</w:t>
-      </w:r>
-      <w:r>
-        <w:t xml:space="preserve">mail </w:t>
-      </w:r>
-      <w:r>
-        <w:t>a</w:t>
-      </w:r>
-      <w:r>
-        <w:t>ddress</w:t>
-      </w:r>
-      <w:r>
-        <w:t xml:space="preserve"> (string)</w:t>
-      </w:r>
-    </w:p>
-    <w:p>
-      <w:pPr>
-        <w:pStyle w:val="Heading5"/>
-      </w:pPr>
-      <w:r>
-        <w:t>Reply</w:t>
-      </w:r>
-    </w:p>
-    <w:p>
-      <w:pPr>
-        <w:pStyle w:val="ListParagraph"/>
-        <w:numPr>
-          <w:ilvl w:val="0"/>
-          <w:numId w:val="7"/>
-        </w:numPr>
-      </w:pPr>
-      <w:r>
-        <w:t xml:space="preserve">List of </w:t>
-      </w:r>
-      <w:r>
-        <w:t>WaitingPlayerResult</w:t>
-      </w:r>
-      <w:r>
-        <w:t xml:space="preserve"> structure</w:t>
-      </w:r>
-    </w:p>
-    <w:p/>
-    <w:p>
-      <w:pPr>
-        <w:pStyle w:val="Heading4"/>
-      </w:pPr>
-      <w:r>
-        <w:lastRenderedPageBreak/>
-        <w:t>Waiting</w:t>
-      </w:r>
-      <w:r>
-        <w:t xml:space="preserve"> </w:t>
-      </w:r>
-      <w:r>
-        <w:t>Player</w:t>
-      </w:r>
-      <w:r>
-        <w:t xml:space="preserve"> </w:t>
-      </w:r>
-      <w:r>
-        <w:t>Result</w:t>
-      </w:r>
-    </w:p>
-    <w:p>
-      <w:r>
-        <w:t>The class contains the information of the current waiting players and the operation status of the message.</w:t>
-      </w:r>
-    </w:p>
-    <w:p>
-      <w:pPr>
-        <w:pStyle w:val="ListParagraph"/>
-        <w:numPr>
-          <w:ilvl w:val="0"/>
-          <w:numId w:val="7"/>
-        </w:numPr>
-      </w:pPr>
-      <w:r>
-        <w:t xml:space="preserve">List of </w:t>
-      </w:r>
-      <w:r>
-        <w:t>WaitingPlayer</w:t>
-      </w:r>
-      <w:r>
-        <w:t xml:space="preserve"> (structure)</w:t>
-      </w:r>
-      <w:r>
-        <w:t xml:space="preserve"> </w:t>
-      </w:r>
-    </w:p>
-    <w:p>
-      <w:pPr>
-        <w:pStyle w:val="ListParagraph"/>
-        <w:numPr>
-          <w:ilvl w:val="0"/>
-          <w:numId w:val="7"/>
-        </w:numPr>
-      </w:pPr>
-      <w:r>
-        <w:t>Operation Status</w:t>
-      </w:r>
-      <w:r>
-        <w:t xml:space="preserve"> (enumerator)</w:t>
-      </w:r>
-    </w:p>
-    <w:p/>
-    <w:p>
-      <w:pPr>
-        <w:pStyle w:val="Heading4"/>
-      </w:pPr>
-      <w:r>
-        <w:t>WaitingPlayer</w:t>
-      </w:r>
-    </w:p>
-    <w:p>
-      <w:r>
-        <w:t xml:space="preserve">The class contains information of waiting players that can be shown to the player </w:t>
-      </w:r>
-    </w:p>
-    <w:p>
-      <w:pPr>
-        <w:pStyle w:val="ListParagraph"/>
-        <w:numPr>
-          <w:ilvl w:val="0"/>
-          <w:numId w:val="20"/>
-        </w:numPr>
-      </w:pPr>
-      <w:r>
-        <w:t>Nickname (string)</w:t>
-      </w:r>
-    </w:p>
-    <w:p>
-      <w:pPr>
-        <w:pStyle w:val="ListParagraph"/>
-        <w:numPr>
-          <w:ilvl w:val="0"/>
-          <w:numId w:val="20"/>
-        </w:numPr>
-      </w:pPr>
-      <w:r>
-        <w:t>Total Games (integer)</w:t>
-      </w:r>
-    </w:p>
-    <w:p>
-      <w:pPr>
-        <w:pStyle w:val="ListParagraph"/>
-        <w:numPr>
-          <w:ilvl w:val="0"/>
-          <w:numId w:val="20"/>
-        </w:numPr>
-      </w:pPr>
-      <w:r>
-        <w:t>Number of winnings (integer)</w:t>
-      </w:r>
-    </w:p>
-    <w:p>
-      <w:pPr>
-        <w:pStyle w:val="ListParagraph"/>
-        <w:numPr>
-          <w:ilvl w:val="0"/>
-          <w:numId w:val="20"/>
-        </w:numPr>
-      </w:pPr>
-      <w:r>
-        <w:t>Total Score (integer) – Can be negative value</w:t>
-      </w:r>
-    </w:p>
-    <w:p/>
-    <w:p>
-      <w:pPr>
-        <w:pStyle w:val="Heading4"/>
-      </w:pPr>
-      <w:r>
-        <w:t>Select Player</w:t>
-      </w:r>
-      <w:r>
-        <w:t xml:space="preserve"> </w:t>
-      </w:r>
-      <w:r>
-        <w:t>t</w:t>
-      </w:r>
-      <w:r>
-        <w:t>o</w:t>
-      </w:r>
-      <w:r>
-        <w:t xml:space="preserve"> </w:t>
-      </w:r>
-      <w:r>
-        <w:t>Play</w:t>
-      </w:r>
-    </w:p>
-    <w:p>
-      <w:r>
-        <w:t xml:space="preserve">The message sent from the first player to the server after the waiting players received and the user select one of the players to play with. </w:t>
-      </w:r>
-    </w:p>
-    <w:p>
-      <w:pPr>
-        <w:pStyle w:val="Heading5"/>
-      </w:pPr>
-      <w:r>
-        <w:t>Parameters</w:t>
-      </w:r>
-    </w:p>
-    <w:p>
-      <w:pPr>
-        <w:pStyle w:val="ListParagraph"/>
-        <w:numPr>
-          <w:ilvl w:val="0"/>
-          <w:numId w:val="5"/>
-        </w:numPr>
-      </w:pPr>
-      <w:r>
-        <w:t>Email Address</w:t>
-      </w:r>
-      <w:r>
-        <w:t xml:space="preserve"> (string) – The email address of the sender </w:t>
-      </w:r>
-    </w:p>
-    <w:p>
-      <w:pPr>
-        <w:pStyle w:val="ListParagraph"/>
-        <w:numPr>
-          <w:ilvl w:val="0"/>
-          <w:numId w:val="5"/>
-        </w:numPr>
-      </w:pPr>
-      <w:r>
-        <w:t>Nickn</w:t>
-      </w:r>
-      <w:r>
-        <w:t>ame</w:t>
-      </w:r>
-      <w:r>
-        <w:t xml:space="preserve"> (string) – The nickname of the </w:t>
-      </w:r>
-      <w:r>
-        <w:t xml:space="preserve">second </w:t>
-      </w:r>
-      <w:r>
-        <w:t>player</w:t>
-      </w:r>
-    </w:p>
-    <w:p>
-      <w:pPr>
-        <w:pStyle w:val="Heading5"/>
-      </w:pPr>
-      <w:r>
-        <w:t>Reply</w:t>
-      </w:r>
-    </w:p>
-    <w:p>
-      <w:pPr>
-        <w:pStyle w:val="ListParagraph"/>
-        <w:numPr>
-          <w:ilvl w:val="0"/>
-          <w:numId w:val="7"/>
-        </w:numPr>
-      </w:pPr>
-      <w:r>
-        <w:t>Operation Status (enumerator)</w:t>
-      </w:r>
-    </w:p>
-    <w:p/>
-    <w:p>
-      <w:pPr>
-        <w:pStyle w:val="Heading4"/>
-      </w:pPr>
-      <w:r>
-        <w:t>Select</w:t>
-      </w:r>
-      <w:r>
-        <w:t xml:space="preserve"> </w:t>
-      </w:r>
-      <w:r>
-        <w:t>Robot</w:t>
-      </w:r>
-      <w:r>
-        <w:t xml:space="preserve"> </w:t>
-      </w:r>
-      <w:r>
-        <w:t>to</w:t>
-      </w:r>
-      <w:r>
-        <w:t xml:space="preserve"> </w:t>
-      </w:r>
-      <w:r>
-        <w:t>Play</w:t>
-      </w:r>
-    </w:p>
-    <w:p>
-      <w:r>
-        <w:t>The player selects to start a new game with the server.</w:t>
-      </w:r>
-    </w:p>
-    <w:p>
-      <w:pPr>
-        <w:pStyle w:val="Heading5"/>
-      </w:pPr>
-      <w:r>
-        <w:t>Parameters</w:t>
-      </w:r>
-    </w:p>
-    <w:p>
-      <w:pPr>
-        <w:pStyle w:val="ListParagraph"/>
-        <w:numPr>
-          <w:ilvl w:val="0"/>
-          <w:numId w:val="5"/>
-        </w:numPr>
-      </w:pPr>
-      <w:r>
-        <w:t xml:space="preserve">Email Address (string) – The email address of the sender </w:t>
-      </w:r>
-    </w:p>
-    <w:p>
-      <w:pPr>
-        <w:pStyle w:val="Heading5"/>
-      </w:pPr>
-      <w:r>
-        <w:t>Reply</w:t>
-      </w:r>
-    </w:p>
-    <w:p>
-      <w:pPr>
-        <w:pStyle w:val="ListParagraph"/>
-        <w:numPr>
-          <w:ilvl w:val="0"/>
-          <w:numId w:val="7"/>
-        </w:numPr>
-      </w:pPr>
-      <w:r>
-        <w:t>Operation Status (enumerator)</w:t>
-      </w:r>
-    </w:p>
-    <w:p/>
-    <w:p>
-      <w:pPr>
-        <w:pStyle w:val="Heading4"/>
-      </w:pPr>
-      <w:r>
-        <w:t>Quit the Game</w:t>
-      </w:r>
-    </w:p>
-    <w:p>
-      <w:r>
-        <w:t xml:space="preserve">Notify the server that a player quite the current game he is playing </w:t>
-      </w:r>
-    </w:p>
-    <w:p>
-      <w:pPr>
-        <w:pStyle w:val="Heading5"/>
-      </w:pPr>
-      <w:r>
-        <w:t>Parameters</w:t>
-      </w:r>
-    </w:p>
-    <w:p>
-      <w:pPr>
-        <w:pStyle w:val="ListParagraph"/>
-        <w:numPr>
-          <w:ilvl w:val="0"/>
-          <w:numId w:val="5"/>
-        </w:numPr>
-      </w:pPr>
-      <w:r>
-        <w:t>Email Address (string)</w:t>
-      </w:r>
-    </w:p>
-    <w:p>
-      <w:pPr>
-        <w:pStyle w:val="Heading5"/>
-      </w:pPr>
-      <w:bookmarkStart w:id="36" w:name="_Toc491765242"/>
+      <w:bookmarkStart w:id="35" w:name="_Toc491765242"/>
       <w:r>
         <w:t>Reply</w:t>
       </w:r>
@@ -8084,7 +8146,6 @@
         </w:tabs>
       </w:pPr>
       <w:r>
-        <w:lastRenderedPageBreak/>
         <w:t>Database</w:t>
       </w:r>
       <w:r>
@@ -8093,7 +8154,7 @@
       <w:r>
         <w:t>&amp; Data Access Layer</w:t>
       </w:r>
-      <w:bookmarkEnd w:id="36"/>
+      <w:bookmarkEnd w:id="35"/>
     </w:p>
     <w:p>
       <w:r>
@@ -8276,6 +8337,7 @@
           </w:tcPr>
           <w:p>
             <w:r>
+              <w:lastRenderedPageBreak/>
               <w:t>Player Id</w:t>
             </w:r>
           </w:p>
@@ -8477,7 +8539,15 @@
         </w:numPr>
       </w:pPr>
       <w:r>
-        <w:t>Create Time – The first time a player register to the game</w:t>
+        <w:t xml:space="preserve">Create Time – The first time a player </w:t>
+      </w:r>
+      <w:proofErr w:type="gramStart"/>
+      <w:r>
+        <w:t>register</w:t>
+      </w:r>
+      <w:proofErr w:type="gramEnd"/>
+      <w:r>
+        <w:t xml:space="preserve"> to the game</w:t>
       </w:r>
     </w:p>
     <w:p>
@@ -8489,7 +8559,6 @@
         </w:numPr>
       </w:pPr>
       <w:r>
-        <w:lastRenderedPageBreak/>
         <w:t xml:space="preserve">First Name – Player first name </w:t>
       </w:r>
     </w:p>
@@ -9094,6 +9163,7 @@
           </w:tcPr>
           <w:p>
             <w:r>
+              <w:lastRenderedPageBreak/>
               <w:t>Activity</w:t>
             </w:r>
             <w:r>
@@ -9308,7 +9378,6 @@
         </w:numPr>
       </w:pPr>
       <w:r>
-        <w:lastRenderedPageBreak/>
         <w:t>Cell Row – The row number of the new selected cell</w:t>
       </w:r>
     </w:p>
@@ -9580,7 +9649,15 @@
         </w:numPr>
       </w:pPr>
       <w:r>
-        <w:t>Game Id – The game id this information refers to - Foreign key from Games table</w:t>
+        <w:t xml:space="preserve">Game Id – The game </w:t>
+      </w:r>
+      <w:proofErr w:type="spellStart"/>
+      <w:r>
+        <w:t>id</w:t>
+      </w:r>
+      <w:proofErr w:type="spellEnd"/>
+      <w:r>
+        <w:t xml:space="preserve"> this information refers to - Foreign key from Games table</w:t>
       </w:r>
     </w:p>
     <w:p>
@@ -9611,7 +9688,7 @@
       <w:pPr>
         <w:pStyle w:val="Heading3"/>
       </w:pPr>
-      <w:bookmarkStart w:id="37" w:name="_Toc491765243"/>
+      <w:bookmarkStart w:id="36" w:name="_Toc491765243"/>
       <w:r>
         <w:t xml:space="preserve">Data </w:t>
       </w:r>
@@ -9621,7 +9698,7 @@
       <w:r>
         <w:t>nterface</w:t>
       </w:r>
-      <w:bookmarkEnd w:id="37"/>
+      <w:bookmarkEnd w:id="36"/>
     </w:p>
     <w:p>
       <w:r>
@@ -9660,12 +9737,12 @@
           <w:numId w:val="5"/>
         </w:numPr>
       </w:pPr>
-      <w:bookmarkStart w:id="38" w:name="OLE_LINK4"/>
+      <w:bookmarkStart w:id="37" w:name="OLE_LINK4"/>
       <w:r>
         <w:t>Email address</w:t>
       </w:r>
     </w:p>
-    <w:bookmarkEnd w:id="38"/>
+    <w:bookmarkEnd w:id="37"/>
     <w:p>
       <w:pPr>
         <w:pStyle w:val="ListParagraph"/>
@@ -9764,6 +9841,7 @@
         <w:pStyle w:val="Heading5"/>
       </w:pPr>
       <w:r>
+        <w:lastRenderedPageBreak/>
         <w:t>Parameters</w:t>
       </w:r>
     </w:p>
@@ -10076,6 +10154,7 @@
         <w:pStyle w:val="Heading5"/>
       </w:pPr>
       <w:r>
+        <w:lastRenderedPageBreak/>
         <w:t>Parameters</w:t>
       </w:r>
     </w:p>
@@ -10129,13 +10208,510 @@
         <w:pStyle w:val="Heading5"/>
       </w:pPr>
       <w:r>
+        <w:t>Create New Game</w:t>
+      </w:r>
+    </w:p>
+    <w:p>
+      <w:r>
+        <w:t xml:space="preserve">Creates a new game record in the database. The method </w:t>
+      </w:r>
+      <w:proofErr w:type="gramStart"/>
+      <w:r>
+        <w:t>return</w:t>
+      </w:r>
+      <w:proofErr w:type="gramEnd"/>
+      <w:r>
+        <w:t xml:space="preserve"> the new created game id. </w:t>
+      </w:r>
+    </w:p>
+    <w:p>
+      <w:pPr>
+        <w:pStyle w:val="Heading5"/>
+      </w:pPr>
+      <w:r>
+        <w:t>Parameters</w:t>
+      </w:r>
+    </w:p>
+    <w:p>
+      <w:pPr>
+        <w:pStyle w:val="ListParagraph"/>
+        <w:numPr>
+          <w:ilvl w:val="0"/>
+          <w:numId w:val="5"/>
+        </w:numPr>
+      </w:pPr>
+      <w:r>
+        <w:t>Player Id</w:t>
+      </w:r>
+    </w:p>
+    <w:p>
+      <w:pPr>
+        <w:pStyle w:val="ListParagraph"/>
+        <w:numPr>
+          <w:ilvl w:val="0"/>
+          <w:numId w:val="5"/>
+        </w:numPr>
+      </w:pPr>
+      <w:r>
+        <w:t>New Password Hash</w:t>
+      </w:r>
+    </w:p>
+    <w:p>
+      <w:pPr>
+        <w:pStyle w:val="Heading5"/>
+      </w:pPr>
+      <w:r>
+        <w:t>Return</w:t>
+      </w:r>
+    </w:p>
+    <w:p>
+      <w:pPr>
+        <w:pStyle w:val="ListParagraph"/>
+        <w:numPr>
+          <w:ilvl w:val="0"/>
+          <w:numId w:val="5"/>
+        </w:numPr>
+      </w:pPr>
+      <w:r>
+        <w:t>Status</w:t>
+      </w:r>
+    </w:p>
+    <w:p/>
+    <w:p>
+      <w:pPr>
+        <w:pStyle w:val="Heading5"/>
+      </w:pPr>
+      <w:r>
+        <w:t>Parameters</w:t>
+      </w:r>
+    </w:p>
+    <w:p>
+      <w:pPr>
+        <w:pStyle w:val="ListParagraph"/>
+        <w:numPr>
+          <w:ilvl w:val="0"/>
+          <w:numId w:val="5"/>
+        </w:numPr>
+      </w:pPr>
+      <w:r>
+        <w:t>Player Id</w:t>
+      </w:r>
+    </w:p>
+    <w:p>
+      <w:pPr>
+        <w:pStyle w:val="ListParagraph"/>
+        <w:numPr>
+          <w:ilvl w:val="0"/>
+          <w:numId w:val="5"/>
+        </w:numPr>
+      </w:pPr>
+      <w:r>
+        <w:t>New Password Hash</w:t>
+      </w:r>
+    </w:p>
+    <w:p>
+      <w:pPr>
+        <w:pStyle w:val="Heading5"/>
+      </w:pPr>
+      <w:r>
+        <w:t>Return</w:t>
+      </w:r>
+    </w:p>
+    <w:p>
+      <w:pPr>
+        <w:pStyle w:val="ListParagraph"/>
+        <w:numPr>
+          <w:ilvl w:val="0"/>
+          <w:numId w:val="5"/>
+        </w:numPr>
+      </w:pPr>
+      <w:r>
+        <w:t>Status</w:t>
+      </w:r>
+    </w:p>
+    <w:p>
+      <w:pPr>
+        <w:pStyle w:val="Heading5"/>
+      </w:pPr>
+      <w:r>
+        <w:t>Update Game Activity</w:t>
+      </w:r>
+    </w:p>
+    <w:p>
+      <w:r>
+        <w:t>Update database with game activities</w:t>
+      </w:r>
+    </w:p>
+    <w:p>
+      <w:pPr>
+        <w:pStyle w:val="Heading5"/>
+      </w:pPr>
+      <w:r>
+        <w:t>Parameters</w:t>
+      </w:r>
+    </w:p>
+    <w:p>
+      <w:pPr>
+        <w:pStyle w:val="ListParagraph"/>
+        <w:numPr>
+          <w:ilvl w:val="0"/>
+          <w:numId w:val="5"/>
+        </w:numPr>
+      </w:pPr>
+      <w:r>
+        <w:t>Player Id</w:t>
+      </w:r>
+    </w:p>
+    <w:p>
+      <w:pPr>
+        <w:pStyle w:val="ListParagraph"/>
+        <w:numPr>
+          <w:ilvl w:val="0"/>
+          <w:numId w:val="5"/>
+        </w:numPr>
+      </w:pPr>
+      <w:r>
+        <w:t>New Password Hash</w:t>
+      </w:r>
+    </w:p>
+    <w:p>
+      <w:pPr>
+        <w:pStyle w:val="Heading5"/>
+      </w:pPr>
+      <w:r>
+        <w:t>Return</w:t>
+      </w:r>
+    </w:p>
+    <w:p>
+      <w:pPr>
+        <w:pStyle w:val="ListParagraph"/>
+        <w:numPr>
+          <w:ilvl w:val="0"/>
+          <w:numId w:val="5"/>
+        </w:numPr>
+      </w:pPr>
+      <w:r>
+        <w:t>Status</w:t>
+      </w:r>
+    </w:p>
+    <w:p/>
+    <w:p>
+      <w:pPr>
+        <w:pStyle w:val="Heading5"/>
+      </w:pPr>
+      <w:r>
+        <w:t>End Game</w:t>
+      </w:r>
+    </w:p>
+    <w:p>
+      <w:r>
+        <w:t xml:space="preserve">Update the database that a game was ended and that we have a winner. </w:t>
+      </w:r>
+    </w:p>
+    <w:p>
+      <w:pPr>
+        <w:pStyle w:val="Heading5"/>
+      </w:pPr>
+      <w:r>
+        <w:t>Parameters</w:t>
+      </w:r>
+    </w:p>
+    <w:p>
+      <w:pPr>
+        <w:pStyle w:val="ListParagraph"/>
+        <w:numPr>
+          <w:ilvl w:val="0"/>
+          <w:numId w:val="5"/>
+        </w:numPr>
+      </w:pPr>
+      <w:r>
+        <w:t>Player Id</w:t>
+      </w:r>
+    </w:p>
+    <w:p>
+      <w:pPr>
+        <w:pStyle w:val="ListParagraph"/>
+        <w:numPr>
+          <w:ilvl w:val="0"/>
+          <w:numId w:val="5"/>
+        </w:numPr>
+      </w:pPr>
+      <w:r>
+        <w:t>New Password Hash</w:t>
+      </w:r>
+    </w:p>
+    <w:p>
+      <w:pPr>
+        <w:pStyle w:val="Heading5"/>
+      </w:pPr>
+      <w:r>
+        <w:t>Return</w:t>
+      </w:r>
+    </w:p>
+    <w:p>
+      <w:pPr>
+        <w:pStyle w:val="ListParagraph"/>
+        <w:numPr>
+          <w:ilvl w:val="0"/>
+          <w:numId w:val="5"/>
+        </w:numPr>
+      </w:pPr>
+      <w:r>
+        <w:t>Status</w:t>
+      </w:r>
+    </w:p>
+    <w:p/>
+    <w:p>
+      <w:pPr>
+        <w:pStyle w:val="Heading2"/>
+      </w:pPr>
+      <w:bookmarkStart w:id="38" w:name="_Toc491765244"/>
+      <w:r>
         <w:lastRenderedPageBreak/>
-        <w:t>Create New Game</w:t>
-      </w:r>
-    </w:p>
-    <w:p>
-      <w:r>
-        <w:t xml:space="preserve">Creates a new game record in the database. The method return the new created game id. </w:t>
+        <w:t>Game Client Design</w:t>
+      </w:r>
+      <w:bookmarkEnd w:id="38"/>
+      <w:r>
+        <w:t xml:space="preserve"> </w:t>
+      </w:r>
+    </w:p>
+    <w:p>
+      <w:r>
+        <w:t xml:space="preserve">The game client application should be a WPF windows application. </w:t>
+      </w:r>
+      <w:r>
+        <w:t>The application should</w:t>
+      </w:r>
+      <w:r>
+        <w:t xml:space="preserve"> allow the player to connect and login to the</w:t>
+      </w:r>
+      <w:r>
+        <w:t xml:space="preserve"> game </w:t>
+      </w:r>
+      <w:r>
+        <w:t xml:space="preserve">server and </w:t>
+      </w:r>
+      <w:r>
+        <w:t xml:space="preserve">to allow him to </w:t>
+      </w:r>
+      <w:r>
+        <w:t>play the game.</w:t>
+      </w:r>
+    </w:p>
+    <w:p>
+      <w:pPr>
+        <w:pStyle w:val="Heading3"/>
+      </w:pPr>
+      <w:bookmarkStart w:id="39" w:name="_Toc491765245"/>
+      <w:r>
+        <w:t>Client UI</w:t>
+      </w:r>
+      <w:bookmarkEnd w:id="39"/>
+    </w:p>
+    <w:p>
+      <w:r>
+        <w:t>The section describes the UI components we should use.</w:t>
+      </w:r>
+    </w:p>
+    <w:p>
+      <w:pPr>
+        <w:pStyle w:val="Heading4"/>
+      </w:pPr>
+      <w:r>
+        <w:t xml:space="preserve">Welcome Page </w:t>
+      </w:r>
+    </w:p>
+    <w:p>
+      <w:r>
+        <w:t>The welcome page allows the user to select the requested operation login the system and selecting a game type.</w:t>
+      </w:r>
+    </w:p>
+    <w:p>
+      <w:pPr>
+        <w:pStyle w:val="Heading4"/>
+      </w:pPr>
+      <w:r>
+        <w:t>Error Page</w:t>
+      </w:r>
+    </w:p>
+    <w:p>
+      <w:r>
+        <w:t xml:space="preserve">The Error page shows an error in case the client could not connect to the server. </w:t>
+      </w:r>
+    </w:p>
+    <w:p>
+      <w:pPr>
+        <w:pStyle w:val="Heading4"/>
+      </w:pPr>
+      <w:r>
+        <w:t>Login Page</w:t>
+      </w:r>
+    </w:p>
+    <w:p>
+      <w:r>
+        <w:t>The login page allows the user login into the system using email address and password or selecting to register in case of a new user.</w:t>
+      </w:r>
+    </w:p>
+    <w:p>
+      <w:pPr>
+        <w:pStyle w:val="Heading4"/>
+      </w:pPr>
+      <w:r>
+        <w:t xml:space="preserve">Registration </w:t>
+      </w:r>
+      <w:r>
+        <w:t>Page</w:t>
+      </w:r>
+    </w:p>
+    <w:p>
+      <w:r>
+        <w:t>The registration page allows the user to register its basic information to the server. On registration, the user must update the following parameters</w:t>
+      </w:r>
+    </w:p>
+    <w:p>
+      <w:pPr>
+        <w:pStyle w:val="ListParagraph"/>
+        <w:numPr>
+          <w:ilvl w:val="0"/>
+          <w:numId w:val="5"/>
+        </w:numPr>
+      </w:pPr>
+      <w:r>
+        <w:t>First Name</w:t>
+      </w:r>
+    </w:p>
+    <w:p>
+      <w:pPr>
+        <w:pStyle w:val="ListParagraph"/>
+        <w:numPr>
+          <w:ilvl w:val="0"/>
+          <w:numId w:val="5"/>
+        </w:numPr>
+      </w:pPr>
+      <w:r>
+        <w:t>Last Name</w:t>
+      </w:r>
+    </w:p>
+    <w:p>
+      <w:pPr>
+        <w:pStyle w:val="ListParagraph"/>
+        <w:numPr>
+          <w:ilvl w:val="0"/>
+          <w:numId w:val="5"/>
+        </w:numPr>
+      </w:pPr>
+      <w:r>
+        <w:t>Nick Name</w:t>
+      </w:r>
+    </w:p>
+    <w:p>
+      <w:pPr>
+        <w:pStyle w:val="ListParagraph"/>
+        <w:numPr>
+          <w:ilvl w:val="0"/>
+          <w:numId w:val="5"/>
+        </w:numPr>
+      </w:pPr>
+      <w:r>
+        <w:t xml:space="preserve">Email address </w:t>
+      </w:r>
+    </w:p>
+    <w:p>
+      <w:pPr>
+        <w:pStyle w:val="ListParagraph"/>
+        <w:numPr>
+          <w:ilvl w:val="0"/>
+          <w:numId w:val="5"/>
+        </w:numPr>
+      </w:pPr>
+      <w:r>
+        <w:t>Password</w:t>
+      </w:r>
+    </w:p>
+    <w:p>
+      <w:pPr>
+        <w:pStyle w:val="Heading4"/>
+      </w:pPr>
+      <w:r>
+        <w:t>Update player details</w:t>
+      </w:r>
+    </w:p>
+    <w:p>
+      <w:r>
+        <w:t xml:space="preserve">The update page allows the user to update the following fields  </w:t>
+      </w:r>
+    </w:p>
+    <w:p>
+      <w:pPr>
+        <w:pStyle w:val="ListParagraph"/>
+        <w:numPr>
+          <w:ilvl w:val="0"/>
+          <w:numId w:val="5"/>
+        </w:numPr>
+      </w:pPr>
+      <w:r>
+        <w:t>First Name</w:t>
+      </w:r>
+    </w:p>
+    <w:p>
+      <w:pPr>
+        <w:pStyle w:val="ListParagraph"/>
+        <w:numPr>
+          <w:ilvl w:val="0"/>
+          <w:numId w:val="5"/>
+        </w:numPr>
+      </w:pPr>
+      <w:r>
+        <w:t>Last Name</w:t>
+      </w:r>
+    </w:p>
+    <w:p>
+      <w:pPr>
+        <w:pStyle w:val="ListParagraph"/>
+        <w:numPr>
+          <w:ilvl w:val="0"/>
+          <w:numId w:val="5"/>
+        </w:numPr>
+      </w:pPr>
+      <w:r>
+        <w:t>Nick Name</w:t>
+      </w:r>
+    </w:p>
+    <w:p>
+      <w:pPr>
+        <w:pStyle w:val="Heading4"/>
+      </w:pPr>
+      <w:r>
+        <w:t xml:space="preserve">Change Password </w:t>
+      </w:r>
+    </w:p>
+    <w:p>
+      <w:r>
+        <w:t xml:space="preserve">The page allows the user to change its current password </w:t>
+      </w:r>
+    </w:p>
+    <w:p>
+      <w:pPr>
+        <w:pStyle w:val="Heading4"/>
+      </w:pPr>
+      <w:r>
+        <w:t xml:space="preserve">Game Page </w:t>
+      </w:r>
+    </w:p>
+    <w:p>
+      <w:r>
+        <w:t xml:space="preserve">The game page </w:t>
+      </w:r>
+      <w:r>
+        <w:t xml:space="preserve">allows the player to play the game. </w:t>
+      </w:r>
+      <w:r>
+        <w:t xml:space="preserve">It shows the board and players name and score. The page allows the player on its turn to move the token to a valid position. </w:t>
+      </w:r>
+    </w:p>
+    <w:p>
+      <w:r>
+        <w:t>….</w:t>
       </w:r>
     </w:p>
     <w:p>
@@ -10143,31 +10719,12 @@
         <w:pStyle w:val="Heading5"/>
       </w:pPr>
       <w:r>
-        <w:t>Parameters</w:t>
-      </w:r>
-    </w:p>
-    <w:p>
-      <w:pPr>
-        <w:pStyle w:val="ListParagraph"/>
-        <w:numPr>
-          <w:ilvl w:val="0"/>
-          <w:numId w:val="5"/>
-        </w:numPr>
-      </w:pPr>
-      <w:r>
-        <w:t>Player Id</w:t>
-      </w:r>
-    </w:p>
-    <w:p>
-      <w:pPr>
-        <w:pStyle w:val="ListParagraph"/>
-        <w:numPr>
-          <w:ilvl w:val="0"/>
-          <w:numId w:val="5"/>
-        </w:numPr>
-      </w:pPr>
-      <w:r>
-        <w:t>New Password Hash</w:t>
+        <w:t>Board User Control</w:t>
+      </w:r>
+    </w:p>
+    <w:p>
+      <w:r>
+        <w:t>The board should be implemented as a user control. The board shows 64 cells with integer values. The player can select a cell and to receive its value by double clicking on the cell.</w:t>
       </w:r>
     </w:p>
     <w:p>
@@ -10175,255 +10732,28 @@
         <w:pStyle w:val="Heading5"/>
       </w:pPr>
       <w:r>
-        <w:t>Return</w:t>
-      </w:r>
-    </w:p>
-    <w:p>
-      <w:pPr>
-        <w:pStyle w:val="ListParagraph"/>
-        <w:numPr>
-          <w:ilvl w:val="0"/>
-          <w:numId w:val="5"/>
-        </w:numPr>
-      </w:pPr>
-      <w:r>
-        <w:t>Status</w:t>
-      </w:r>
-    </w:p>
-    <w:p/>
-    <w:p>
-      <w:pPr>
-        <w:pStyle w:val="Heading5"/>
-      </w:pPr>
-      <w:r>
-        <w:t>Parameters</w:t>
-      </w:r>
-    </w:p>
-    <w:p>
-      <w:pPr>
-        <w:pStyle w:val="ListParagraph"/>
-        <w:numPr>
-          <w:ilvl w:val="0"/>
-          <w:numId w:val="5"/>
-        </w:numPr>
-      </w:pPr>
-      <w:r>
-        <w:t>Player Id</w:t>
-      </w:r>
-    </w:p>
-    <w:p>
-      <w:pPr>
-        <w:pStyle w:val="ListParagraph"/>
-        <w:numPr>
-          <w:ilvl w:val="0"/>
-          <w:numId w:val="5"/>
-        </w:numPr>
-      </w:pPr>
-      <w:r>
-        <w:t>New Password Hash</w:t>
-      </w:r>
-    </w:p>
-    <w:p>
-      <w:pPr>
-        <w:pStyle w:val="Heading5"/>
-      </w:pPr>
-      <w:r>
-        <w:t>Return</w:t>
-      </w:r>
-    </w:p>
-    <w:p>
-      <w:pPr>
-        <w:pStyle w:val="ListParagraph"/>
-        <w:numPr>
-          <w:ilvl w:val="0"/>
-          <w:numId w:val="5"/>
-        </w:numPr>
-      </w:pPr>
-      <w:r>
-        <w:t>Status</w:t>
-      </w:r>
-    </w:p>
-    <w:p>
-      <w:pPr>
-        <w:pStyle w:val="Heading5"/>
-      </w:pPr>
-      <w:r>
-        <w:t>Update Game Activity</w:t>
-      </w:r>
-    </w:p>
-    <w:p>
-      <w:r>
-        <w:t>Update database with game activities</w:t>
-      </w:r>
-    </w:p>
-    <w:p>
-      <w:pPr>
-        <w:pStyle w:val="Heading5"/>
-      </w:pPr>
-      <w:r>
-        <w:t>Parameters</w:t>
-      </w:r>
-    </w:p>
-    <w:p>
-      <w:pPr>
-        <w:pStyle w:val="ListParagraph"/>
-        <w:numPr>
-          <w:ilvl w:val="0"/>
-          <w:numId w:val="5"/>
-        </w:numPr>
-      </w:pPr>
-      <w:r>
-        <w:t>Player Id</w:t>
-      </w:r>
-    </w:p>
-    <w:p>
-      <w:pPr>
-        <w:pStyle w:val="ListParagraph"/>
-        <w:numPr>
-          <w:ilvl w:val="0"/>
-          <w:numId w:val="5"/>
-        </w:numPr>
-      </w:pPr>
-      <w:r>
-        <w:t>New Password Hash</w:t>
-      </w:r>
-    </w:p>
-    <w:p>
-      <w:pPr>
-        <w:pStyle w:val="Heading5"/>
-      </w:pPr>
-      <w:r>
-        <w:t>Return</w:t>
-      </w:r>
-    </w:p>
-    <w:p>
-      <w:pPr>
-        <w:pStyle w:val="ListParagraph"/>
-        <w:numPr>
-          <w:ilvl w:val="0"/>
-          <w:numId w:val="5"/>
-        </w:numPr>
-      </w:pPr>
-      <w:r>
-        <w:t>Status</w:t>
-      </w:r>
-    </w:p>
-    <w:p/>
-    <w:p>
-      <w:pPr>
-        <w:pStyle w:val="Heading5"/>
-      </w:pPr>
-      <w:r>
-        <w:t>End Game</w:t>
-      </w:r>
-    </w:p>
-    <w:p>
-      <w:r>
-        <w:t xml:space="preserve">Update the database that a game was ended and that we have a winner. </w:t>
-      </w:r>
-    </w:p>
-    <w:p>
-      <w:pPr>
-        <w:pStyle w:val="Heading5"/>
-      </w:pPr>
-      <w:r>
-        <w:t>Parameters</w:t>
-      </w:r>
-    </w:p>
-    <w:p>
-      <w:pPr>
-        <w:pStyle w:val="ListParagraph"/>
-        <w:numPr>
-          <w:ilvl w:val="0"/>
-          <w:numId w:val="5"/>
-        </w:numPr>
-      </w:pPr>
-      <w:r>
-        <w:t>Player Id</w:t>
-      </w:r>
-    </w:p>
-    <w:p>
-      <w:pPr>
-        <w:pStyle w:val="ListParagraph"/>
-        <w:numPr>
-          <w:ilvl w:val="0"/>
-          <w:numId w:val="5"/>
-        </w:numPr>
-      </w:pPr>
-      <w:r>
-        <w:t>New Password Hash</w:t>
-      </w:r>
-    </w:p>
-    <w:p>
-      <w:pPr>
-        <w:pStyle w:val="Heading5"/>
-      </w:pPr>
-      <w:r>
-        <w:t>Return</w:t>
-      </w:r>
-    </w:p>
-    <w:p>
-      <w:pPr>
-        <w:pStyle w:val="ListParagraph"/>
-        <w:numPr>
-          <w:ilvl w:val="0"/>
-          <w:numId w:val="5"/>
-        </w:numPr>
-      </w:pPr>
-      <w:r>
-        <w:t>Status</w:t>
-      </w:r>
-    </w:p>
-    <w:p/>
-    <w:p>
-      <w:pPr>
-        <w:pStyle w:val="Heading2"/>
-      </w:pPr>
-      <w:bookmarkStart w:id="39" w:name="_Toc491765244"/>
-      <w:r>
-        <w:t>Game Client Design</w:t>
-      </w:r>
-      <w:bookmarkEnd w:id="39"/>
+        <w:lastRenderedPageBreak/>
+        <w:t>Circular</w:t>
+      </w:r>
       <w:r>
         <w:t xml:space="preserve"> </w:t>
       </w:r>
-    </w:p>
-    <w:p>
-      <w:r>
-        <w:t xml:space="preserve">The game client application should be a WPF windows application. </w:t>
-      </w:r>
-      <w:r>
-        <w:t>The application should</w:t>
-      </w:r>
-      <w:r>
-        <w:t xml:space="preserve"> allow the player to connect and login to the</w:t>
-      </w:r>
-      <w:r>
-        <w:t xml:space="preserve"> game </w:t>
-      </w:r>
-      <w:r>
-        <w:t xml:space="preserve">server and </w:t>
-      </w:r>
-      <w:r>
-        <w:t xml:space="preserve">to allow him to </w:t>
-      </w:r>
-      <w:r>
-        <w:t>play the game.</w:t>
-      </w:r>
-    </w:p>
-    <w:p>
-      <w:pPr>
-        <w:pStyle w:val="Heading3"/>
-      </w:pPr>
-      <w:bookmarkStart w:id="40" w:name="_Toc491765245"/>
-      <w:r>
-        <w:t>Client UI</w:t>
-      </w:r>
-      <w:bookmarkEnd w:id="40"/>
-    </w:p>
-    <w:p>
-      <w:r>
-        <w:t>The section describes the UI components we should use.</w:t>
+      <w:r>
+        <w:t>Progress</w:t>
+      </w:r>
+      <w:r>
+        <w:t xml:space="preserve"> </w:t>
+      </w:r>
+      <w:r>
+        <w:t>Bar</w:t>
+      </w:r>
+      <w:r>
+        <w:t xml:space="preserve"> User Control</w:t>
+      </w:r>
+    </w:p>
+    <w:p>
+      <w:r>
+        <w:t xml:space="preserve">Use a waiting control on top of the game after the page is shown and still waiting to the generated board on the server </w:t>
       </w:r>
     </w:p>
     <w:p>
@@ -10431,13 +10761,28 @@
         <w:pStyle w:val="Heading4"/>
       </w:pPr>
       <w:r>
-        <w:lastRenderedPageBreak/>
-        <w:t xml:space="preserve">Welcome Page </w:t>
-      </w:r>
-    </w:p>
-    <w:p>
-      <w:r>
-        <w:t>The welcome page allows the user to select the requested operation login the system and selecting a game type.</w:t>
+        <w:t xml:space="preserve">Players List Page </w:t>
+      </w:r>
+    </w:p>
+    <w:p>
+      <w:r>
+        <w:t xml:space="preserve">While a user </w:t>
+      </w:r>
+      <w:proofErr w:type="gramStart"/>
+      <w:r>
+        <w:t>select</w:t>
+      </w:r>
+      <w:proofErr w:type="gramEnd"/>
+      <w:r>
+        <w:t xml:space="preserve"> to play with another player he should receive the list of currently waiting players. The page </w:t>
+      </w:r>
+      <w:proofErr w:type="gramStart"/>
+      <w:r>
+        <w:t>show</w:t>
+      </w:r>
+      <w:proofErr w:type="gramEnd"/>
+      <w:r>
+        <w:t xml:space="preserve"> the players details and allows the user the choose a player to play with. </w:t>
       </w:r>
     </w:p>
     <w:p>
@@ -10445,249 +10790,6 @@
         <w:pStyle w:val="Heading4"/>
       </w:pPr>
       <w:r>
-        <w:t>Error Page</w:t>
-      </w:r>
-    </w:p>
-    <w:p>
-      <w:r>
-        <w:t xml:space="preserve">The Error page shows an error in case the client could not connect to the server. </w:t>
-      </w:r>
-    </w:p>
-    <w:p>
-      <w:pPr>
-        <w:pStyle w:val="Heading4"/>
-      </w:pPr>
-      <w:r>
-        <w:t>Login Page</w:t>
-      </w:r>
-    </w:p>
-    <w:p>
-      <w:r>
-        <w:t>The login page allows the user login into the system using email address and password or selecting to register in case of a new user.</w:t>
-      </w:r>
-    </w:p>
-    <w:p>
-      <w:pPr>
-        <w:pStyle w:val="Heading4"/>
-      </w:pPr>
-      <w:r>
-        <w:t xml:space="preserve">Registration </w:t>
-      </w:r>
-      <w:r>
-        <w:t>Page</w:t>
-      </w:r>
-    </w:p>
-    <w:p>
-      <w:r>
-        <w:t>The registration page allows the user to register its basic information to the server. On registration, the user must update the following parameters</w:t>
-      </w:r>
-    </w:p>
-    <w:p>
-      <w:pPr>
-        <w:pStyle w:val="ListParagraph"/>
-        <w:numPr>
-          <w:ilvl w:val="0"/>
-          <w:numId w:val="5"/>
-        </w:numPr>
-      </w:pPr>
-      <w:r>
-        <w:t>First Name</w:t>
-      </w:r>
-    </w:p>
-    <w:p>
-      <w:pPr>
-        <w:pStyle w:val="ListParagraph"/>
-        <w:numPr>
-          <w:ilvl w:val="0"/>
-          <w:numId w:val="5"/>
-        </w:numPr>
-      </w:pPr>
-      <w:r>
-        <w:t>Last Name</w:t>
-      </w:r>
-    </w:p>
-    <w:p>
-      <w:pPr>
-        <w:pStyle w:val="ListParagraph"/>
-        <w:numPr>
-          <w:ilvl w:val="0"/>
-          <w:numId w:val="5"/>
-        </w:numPr>
-      </w:pPr>
-      <w:r>
-        <w:t>Nick Name</w:t>
-      </w:r>
-    </w:p>
-    <w:p>
-      <w:pPr>
-        <w:pStyle w:val="ListParagraph"/>
-        <w:numPr>
-          <w:ilvl w:val="0"/>
-          <w:numId w:val="5"/>
-        </w:numPr>
-      </w:pPr>
-      <w:r>
-        <w:t xml:space="preserve">Email address </w:t>
-      </w:r>
-    </w:p>
-    <w:p>
-      <w:pPr>
-        <w:pStyle w:val="ListParagraph"/>
-        <w:numPr>
-          <w:ilvl w:val="0"/>
-          <w:numId w:val="5"/>
-        </w:numPr>
-      </w:pPr>
-      <w:r>
-        <w:t>Password</w:t>
-      </w:r>
-    </w:p>
-    <w:p>
-      <w:pPr>
-        <w:pStyle w:val="Heading4"/>
-      </w:pPr>
-      <w:r>
-        <w:t>Update player details</w:t>
-      </w:r>
-    </w:p>
-    <w:p>
-      <w:r>
-        <w:t xml:space="preserve">The update page allows the user to update the following fields  </w:t>
-      </w:r>
-    </w:p>
-    <w:p>
-      <w:pPr>
-        <w:pStyle w:val="ListParagraph"/>
-        <w:numPr>
-          <w:ilvl w:val="0"/>
-          <w:numId w:val="5"/>
-        </w:numPr>
-      </w:pPr>
-      <w:r>
-        <w:t>First Name</w:t>
-      </w:r>
-    </w:p>
-    <w:p>
-      <w:pPr>
-        <w:pStyle w:val="ListParagraph"/>
-        <w:numPr>
-          <w:ilvl w:val="0"/>
-          <w:numId w:val="5"/>
-        </w:numPr>
-      </w:pPr>
-      <w:r>
-        <w:t>Last Name</w:t>
-      </w:r>
-    </w:p>
-    <w:p>
-      <w:pPr>
-        <w:pStyle w:val="ListParagraph"/>
-        <w:numPr>
-          <w:ilvl w:val="0"/>
-          <w:numId w:val="5"/>
-        </w:numPr>
-      </w:pPr>
-      <w:r>
-        <w:t>Nick Name</w:t>
-      </w:r>
-    </w:p>
-    <w:p>
-      <w:pPr>
-        <w:pStyle w:val="Heading4"/>
-      </w:pPr>
-      <w:r>
-        <w:t xml:space="preserve">Change Password </w:t>
-      </w:r>
-    </w:p>
-    <w:p>
-      <w:r>
-        <w:t xml:space="preserve">The page allows the user to change its current password </w:t>
-      </w:r>
-    </w:p>
-    <w:p>
-      <w:pPr>
-        <w:pStyle w:val="Heading4"/>
-      </w:pPr>
-      <w:r>
-        <w:t xml:space="preserve">Game Page </w:t>
-      </w:r>
-    </w:p>
-    <w:p>
-      <w:r>
-        <w:t xml:space="preserve">The game page </w:t>
-      </w:r>
-      <w:r>
-        <w:t xml:space="preserve">allows the player to play the game. </w:t>
-      </w:r>
-      <w:r>
-        <w:t xml:space="preserve">It shows the board and players name and score. The page allows the player on its turn to move the token to a valid position. </w:t>
-      </w:r>
-    </w:p>
-    <w:p>
-      <w:r>
-        <w:t>….</w:t>
-      </w:r>
-    </w:p>
-    <w:p>
-      <w:pPr>
-        <w:pStyle w:val="Heading5"/>
-      </w:pPr>
-      <w:r>
-        <w:t>Board User Control</w:t>
-      </w:r>
-    </w:p>
-    <w:p>
-      <w:r>
-        <w:t>The board should be implemented as a user control. The board shows 64 cells with integer values. The player can select a cell and to receive its value by double clicking on the cell.</w:t>
-      </w:r>
-    </w:p>
-    <w:p>
-      <w:pPr>
-        <w:pStyle w:val="Heading5"/>
-      </w:pPr>
-      <w:r>
-        <w:t>Circular</w:t>
-      </w:r>
-      <w:r>
-        <w:t xml:space="preserve"> </w:t>
-      </w:r>
-      <w:r>
-        <w:t>Progress</w:t>
-      </w:r>
-      <w:r>
-        <w:t xml:space="preserve"> </w:t>
-      </w:r>
-      <w:r>
-        <w:t>Bar</w:t>
-      </w:r>
-      <w:r>
-        <w:t xml:space="preserve"> User Control</w:t>
-      </w:r>
-    </w:p>
-    <w:p>
-      <w:r>
-        <w:t xml:space="preserve">Use a waiting control on top of the game after the page is shown and still waiting to the generated board on the server </w:t>
-      </w:r>
-    </w:p>
-    <w:p>
-      <w:pPr>
-        <w:pStyle w:val="Heading4"/>
-      </w:pPr>
-      <w:r>
-        <w:t xml:space="preserve">Players List Page </w:t>
-      </w:r>
-    </w:p>
-    <w:p>
-      <w:r>
-        <w:t xml:space="preserve">While a user select to play with another player he should receive the list of currently waiting players. The page show the players details and allows the user the choose a player to play with. </w:t>
-      </w:r>
-    </w:p>
-    <w:p>
-      <w:pPr>
-        <w:pStyle w:val="Heading4"/>
-      </w:pPr>
-      <w:r>
-        <w:lastRenderedPageBreak/>
         <w:t>Player Statistics Page</w:t>
       </w:r>
     </w:p>
@@ -10787,11 +10889,11 @@
       <w:pPr>
         <w:pStyle w:val="Heading3"/>
       </w:pPr>
-      <w:bookmarkStart w:id="41" w:name="_Toc491765246"/>
+      <w:bookmarkStart w:id="40" w:name="_Toc491765246"/>
       <w:r>
         <w:t>Client components</w:t>
       </w:r>
-      <w:bookmarkEnd w:id="41"/>
+      <w:bookmarkEnd w:id="40"/>
     </w:p>
     <w:p>
       <w:r>
@@ -10826,6 +10928,7 @@
         </w:numPr>
       </w:pPr>
       <w:r>
+        <w:lastRenderedPageBreak/>
         <w:t xml:space="preserve">Value </w:t>
       </w:r>
       <w:r>
@@ -10846,12 +10949,14 @@
           <w:numId w:val="1"/>
         </w:numPr>
       </w:pPr>
+      <w:proofErr w:type="spellStart"/>
       <w:r>
         <w:t>Already</w:t>
       </w:r>
       <w:r>
         <w:t>Used</w:t>
       </w:r>
+      <w:proofErr w:type="spellEnd"/>
       <w:r>
         <w:t xml:space="preserve"> - </w:t>
       </w:r>
@@ -10870,11 +10975,16 @@
           <w:numId w:val="1"/>
         </w:numPr>
       </w:pPr>
+      <w:proofErr w:type="spellStart"/>
       <w:r>
         <w:t>Is</w:t>
       </w:r>
       <w:r>
-        <w:t xml:space="preserve">Token – A Boolean member that </w:t>
+        <w:t>Token</w:t>
+      </w:r>
+      <w:proofErr w:type="spellEnd"/>
+      <w:r>
+        <w:t xml:space="preserve"> – A Boolean member that </w:t>
       </w:r>
       <w:r>
         <w:t xml:space="preserve">indicates whether the current cell is a </w:t>
@@ -10906,7 +11016,6 @@
         <w:rPr>
           <w:noProof/>
         </w:rPr>
-        <w:lastRenderedPageBreak/>
         <w:drawing>
           <wp:inline distT="0" distB="0" distL="0" distR="0">
             <wp:extent cx="1561465" cy="1449070"/>
@@ -11085,8 +11194,13 @@
           <w:numId w:val="2"/>
         </w:numPr>
       </w:pPr>
-      <w:r>
-        <w:t>PlayerID – The id of the pla</w:t>
+      <w:proofErr w:type="spellStart"/>
+      <w:r>
+        <w:t>PlayerID</w:t>
+      </w:r>
+      <w:proofErr w:type="spellEnd"/>
+      <w:r>
+        <w:t xml:space="preserve"> – The id of the pla</w:t>
       </w:r>
       <w:r>
         <w:t>yer in the system database.</w:t>
@@ -11100,8 +11214,13 @@
           <w:numId w:val="2"/>
         </w:numPr>
       </w:pPr>
-      <w:r>
-        <w:t>PlayerName – The nick name of the player in the database.</w:t>
+      <w:proofErr w:type="spellStart"/>
+      <w:r>
+        <w:t>PlayerName</w:t>
+      </w:r>
+      <w:proofErr w:type="spellEnd"/>
+      <w:r>
+        <w:t xml:space="preserve"> – The nick name of the player in the database.</w:t>
       </w:r>
     </w:p>
     <w:p>
@@ -11112,8 +11231,13 @@
           <w:numId w:val="2"/>
         </w:numPr>
       </w:pPr>
-      <w:r>
-        <w:t xml:space="preserve">CurrentScore </w:t>
+      <w:proofErr w:type="spellStart"/>
+      <w:r>
+        <w:t>CurrentScore</w:t>
+      </w:r>
+      <w:proofErr w:type="spellEnd"/>
+      <w:r>
+        <w:t xml:space="preserve"> </w:t>
       </w:r>
       <w:r>
         <w:t>–</w:t>
@@ -11150,8 +11274,21 @@
           <w:numId w:val="4"/>
         </w:numPr>
       </w:pPr>
-      <w:r>
-        <w:t>UserName – the name use to logged into the system.</w:t>
+      <w:proofErr w:type="spellStart"/>
+      <w:r>
+        <w:t>UserName</w:t>
+      </w:r>
+      <w:proofErr w:type="spellEnd"/>
+      <w:r>
+        <w:t xml:space="preserve"> – the name </w:t>
+      </w:r>
+      <w:proofErr w:type="gramStart"/>
+      <w:r>
+        <w:t>use</w:t>
+      </w:r>
+      <w:proofErr w:type="gramEnd"/>
+      <w:r>
+        <w:t xml:space="preserve"> to logged into the system.</w:t>
       </w:r>
     </w:p>
     <w:p/>
@@ -11161,37 +11298,45 @@
       <w:pPr>
         <w:pStyle w:val="Heading1"/>
       </w:pPr>
-      <w:bookmarkStart w:id="42" w:name="_Toc491765247"/>
-      <w:r>
+      <w:bookmarkStart w:id="41" w:name="_Toc491765247"/>
+      <w:r>
+        <w:lastRenderedPageBreak/>
         <w:t>Matix System Installation and Operation</w:t>
       </w:r>
+      <w:bookmarkEnd w:id="41"/>
+    </w:p>
+    <w:p>
+      <w:r>
+        <w:t xml:space="preserve">This section describes the installation and other operation needed to successfully install the game server as a windows service create the database and install a client. </w:t>
+      </w:r>
+    </w:p>
+    <w:p>
+      <w:pPr>
+        <w:pStyle w:val="Heading2"/>
+      </w:pPr>
+      <w:bookmarkStart w:id="42" w:name="_Toc491765248"/>
+      <w:r>
+        <w:t>Logging Tool</w:t>
+      </w:r>
       <w:bookmarkEnd w:id="42"/>
     </w:p>
     <w:p>
       <w:r>
-        <w:t xml:space="preserve">This section describes the installation and other operation needed to successfully install the game server as a windows service create the database and install a client. </w:t>
+        <w:t xml:space="preserve">All parts of the system should have log file that describes the flow of the software behavior. We should create one log file for the client and a second log file for the server both can use log4net for implementing the logger.  </w:t>
+      </w:r>
+      <w:r>
+        <w:t>The log folder can be at the current running folde</w:t>
+      </w:r>
+      <w:bookmarkStart w:id="43" w:name="_GoBack"/>
+      <w:bookmarkEnd w:id="43"/>
+      <w:r>
+        <w:t>.</w:t>
       </w:r>
     </w:p>
     <w:p>
       <w:pPr>
         <w:pStyle w:val="Heading2"/>
       </w:pPr>
-      <w:bookmarkStart w:id="43" w:name="_Toc491765248"/>
-      <w:r>
-        <w:lastRenderedPageBreak/>
-        <w:t>Logging Tool</w:t>
-      </w:r>
-      <w:bookmarkEnd w:id="43"/>
-    </w:p>
-    <w:p>
-      <w:r>
-        <w:t xml:space="preserve">All parts of the system should have log file that describes the flow of the software behavior. We should create one log file for the client and a second log file for the server both can use log4net for implementing the logger.  </w:t>
-      </w:r>
-    </w:p>
-    <w:p>
-      <w:pPr>
-        <w:pStyle w:val="Heading2"/>
-      </w:pPr>
       <w:bookmarkStart w:id="44" w:name="_Toc491765249"/>
       <w:r>
         <w:t>Matix Game Server</w:t>
@@ -11234,8 +11379,13 @@
       </w:r>
     </w:p>
     <w:p>
-      <w:r>
-        <w:t xml:space="preserve">In order to install the game server as a service run the following command. </w:t>
+      <w:proofErr w:type="gramStart"/>
+      <w:r>
+        <w:t>In order to</w:t>
+      </w:r>
+      <w:proofErr w:type="gramEnd"/>
+      <w:r>
+        <w:t xml:space="preserve"> install the game server as a service run the following command. </w:t>
       </w:r>
       <w:r>
         <w:t>Browse to the bin directory where MatixGameService.exe is located</w:t>
@@ -11253,6 +11403,7 @@
           <w:iCs/>
         </w:rPr>
       </w:pPr>
+      <w:proofErr w:type="spellStart"/>
       <w:r>
         <w:rPr>
           <w:b/>
@@ -11260,16 +11411,9 @@
           <w:i/>
           <w:iCs/>
         </w:rPr>
-        <w:t>Installutil MatixGameService.exe</w:t>
-      </w:r>
-    </w:p>
-    <w:p>
-      <w:r>
-        <w:t>If you have modified the service that is already installed, you can uninstall it by using following command:</w:t>
-      </w:r>
-      <w:r>
-        <w:br/>
-      </w:r>
+        <w:t>Installutil</w:t>
+      </w:r>
+      <w:proofErr w:type="spellEnd"/>
       <w:r>
         <w:rPr>
           <w:b/>
@@ -11277,7 +11421,35 @@
           <w:i/>
           <w:iCs/>
         </w:rPr>
-        <w:t>Installutil /u MatixGameService.exe</w:t>
+        <w:t xml:space="preserve"> MatixGameService.exe</w:t>
+      </w:r>
+    </w:p>
+    <w:p>
+      <w:r>
+        <w:t>If you have modified the service that is already installed, you can uninstall it by using following command:</w:t>
+      </w:r>
+      <w:r>
+        <w:br/>
+      </w:r>
+      <w:proofErr w:type="spellStart"/>
+      <w:r>
+        <w:rPr>
+          <w:b/>
+          <w:bCs/>
+          <w:i/>
+          <w:iCs/>
+        </w:rPr>
+        <w:t>Installutil</w:t>
+      </w:r>
+      <w:proofErr w:type="spellEnd"/>
+      <w:r>
+        <w:rPr>
+          <w:b/>
+          <w:bCs/>
+          <w:i/>
+          <w:iCs/>
+        </w:rPr>
+        <w:t xml:space="preserve"> /u MatixGameService.exe</w:t>
       </w:r>
     </w:p>
     <w:p/>
@@ -11320,8 +11492,16 @@
           <w:rPr>
             <w:rStyle w:val="Hyperlink"/>
           </w:rPr>
-          <w:t>Database\CreateMatixDatabase.sql</w:t>
+          <w:t>Database\</w:t>
         </w:r>
+        <w:proofErr w:type="spellStart"/>
+        <w:r>
+          <w:rPr>
+            <w:rStyle w:val="Hyperlink"/>
+          </w:rPr>
+          <w:t>CreateMatixDatabase.sql</w:t>
+        </w:r>
+        <w:proofErr w:type="spellEnd"/>
       </w:hyperlink>
     </w:p>
     <w:p>
@@ -11351,8 +11531,16 @@
           <w:rPr>
             <w:rStyle w:val="Hyperlink"/>
           </w:rPr>
-          <w:t>Database\CreatePlayersTable.sql</w:t>
+          <w:t>Database\</w:t>
         </w:r>
+        <w:proofErr w:type="spellStart"/>
+        <w:r>
+          <w:rPr>
+            <w:rStyle w:val="Hyperlink"/>
+          </w:rPr>
+          <w:t>CreatePlayersTable.sql</w:t>
+        </w:r>
+        <w:proofErr w:type="spellEnd"/>
       </w:hyperlink>
     </w:p>
     <w:p>
@@ -11368,8 +11556,16 @@
           <w:rPr>
             <w:rStyle w:val="Hyperlink"/>
           </w:rPr>
-          <w:t>Database\CreatePlayersLoginTable.sql</w:t>
+          <w:t>Database\</w:t>
         </w:r>
+        <w:proofErr w:type="spellStart"/>
+        <w:r>
+          <w:rPr>
+            <w:rStyle w:val="Hyperlink"/>
+          </w:rPr>
+          <w:t>CreatePlayersLoginTable.sql</w:t>
+        </w:r>
+        <w:proofErr w:type="spellEnd"/>
       </w:hyperlink>
     </w:p>
     <w:p>
@@ -11385,8 +11581,16 @@
           <w:rPr>
             <w:rStyle w:val="Hyperlink"/>
           </w:rPr>
-          <w:t>Database\CreatePlayersHistoryTable.sql</w:t>
+          <w:t>Database\</w:t>
         </w:r>
+        <w:proofErr w:type="spellStart"/>
+        <w:r>
+          <w:rPr>
+            <w:rStyle w:val="Hyperlink"/>
+          </w:rPr>
+          <w:t>CreatePlayersHistoryTable.sql</w:t>
+        </w:r>
+        <w:proofErr w:type="spellEnd"/>
       </w:hyperlink>
     </w:p>
     <w:p>
@@ -11402,8 +11606,16 @@
           <w:rPr>
             <w:rStyle w:val="Hyperlink"/>
           </w:rPr>
-          <w:t>Database\CreateGamesTable.sql</w:t>
+          <w:t>Database\</w:t>
         </w:r>
+        <w:proofErr w:type="spellStart"/>
+        <w:r>
+          <w:rPr>
+            <w:rStyle w:val="Hyperlink"/>
+          </w:rPr>
+          <w:t>CreateGamesTable.sql</w:t>
+        </w:r>
+        <w:proofErr w:type="spellEnd"/>
       </w:hyperlink>
     </w:p>
     <w:p>
@@ -11419,8 +11631,16 @@
           <w:rPr>
             <w:rStyle w:val="Hyperlink"/>
           </w:rPr>
-          <w:t>Database\CreateGameActivitiesTable.sql</w:t>
+          <w:t>Database\</w:t>
         </w:r>
+        <w:proofErr w:type="spellStart"/>
+        <w:r>
+          <w:rPr>
+            <w:rStyle w:val="Hyperlink"/>
+          </w:rPr>
+          <w:t>CreateGameActivitiesTable.sql</w:t>
+        </w:r>
+        <w:proofErr w:type="spellEnd"/>
       </w:hyperlink>
     </w:p>
     <w:p/>
@@ -11434,8 +11654,14 @@
       </w:r>
       <w:bookmarkEnd w:id="46"/>
     </w:p>
-    <w:p/>
-    <w:p/>
+    <w:p>
+      <w:r>
+        <w:rPr>
+          <w:highlight w:val="yellow"/>
+        </w:rPr>
+        <w:t>TBD</w:t>
+      </w:r>
+    </w:p>
     <w:p/>
     <w:p/>
     <w:p/>
@@ -11547,7 +11773,7 @@
             <w:sz w:val="20"/>
             <w:szCs w:val="20"/>
           </w:rPr>
-          <w:t>17</w:t>
+          <w:t>27</w:t>
         </w:r>
         <w:r>
           <w:rPr>
@@ -15120,7 +15346,7 @@
 </file>
 
 <file path=customXml/itemProps1.xml><?xml version="1.0" encoding="utf-8"?>
-<ds:datastoreItem xmlns:ds="http://schemas.openxmlformats.org/officeDocument/2006/customXml" ds:itemID="{CFE3F9A1-7E29-4214-B3CF-691D81AC6D01}">
+<ds:datastoreItem xmlns:ds="http://schemas.openxmlformats.org/officeDocument/2006/customXml" ds:itemID="{CF24C844-B63A-439F-8D93-ACC66F208220}">
   <ds:schemaRefs>
     <ds:schemaRef ds:uri="http://schemas.openxmlformats.org/officeDocument/2006/bibliography"/>
   </ds:schemaRefs>

</xml_diff>